<commit_message>
Put some text into the book.
</commit_message>
<xml_diff>
--- a/Дипломна работа.docx
+++ b/Дипломна работа.docx
@@ -717,7 +717,17 @@
           <w:sz w:val="28"/>
           <w:szCs w:val="28"/>
         </w:rPr>
-        <w:t>а складовите наличности, сигнализира за изчерпващи се стоки, улеснява ревизиите</w:t>
+        <w:t>а ск</w:t>
+      </w:r>
+      <w:bookmarkStart w:id="0" w:name="_GoBack"/>
+      <w:bookmarkEnd w:id="0"/>
+      <w:r>
+        <w:rPr>
+          <w:rFonts w:ascii="Tahoma" w:hAnsi="Tahoma" w:cs="Tahoma"/>
+          <w:sz w:val="28"/>
+          <w:szCs w:val="28"/>
+        </w:rPr>
+        <w:t>ладовите наличности, сигнализира за изчерпващи се стоки, улеснява ревизиите</w:t>
       </w:r>
       <w:r>
         <w:rPr>
@@ -726,21 +736,215 @@
           <w:szCs w:val="28"/>
         </w:rPr>
         <w:t>.</w:t>
+      </w:r>
+      <w:r>
+        <w:rPr>
+          <w:rFonts w:ascii="Tahoma" w:hAnsi="Tahoma" w:cs="Tahoma"/>
+          <w:sz w:val="28"/>
+          <w:szCs w:val="28"/>
+        </w:rPr>
+        <w:t xml:space="preserve"> </w:t>
       </w:r>
     </w:p>
     <w:p>
       <w:pPr>
         <w:pStyle w:val="NoSpacing"/>
         <w:spacing w:after="120" w:line="480" w:lineRule="auto"/>
+        <w:ind w:left="720" w:hanging="720"/>
+        <w:rPr>
+          <w:rFonts w:ascii="Tahoma" w:hAnsi="Tahoma" w:cs="Tahoma"/>
+          <w:sz w:val="28"/>
+          <w:szCs w:val="28"/>
+        </w:rPr>
+      </w:pPr>
+      <w:r>
+        <w:rPr>
+          <w:rFonts w:ascii="Tahoma" w:hAnsi="Tahoma" w:cs="Tahoma"/>
+          <w:sz w:val="28"/>
+          <w:szCs w:val="28"/>
+        </w:rPr>
+        <w:t>Но какво става когато се развали комп</w:t>
+      </w:r>
+      <w:r>
+        <w:rPr>
+          <w:rFonts w:ascii="Tahoma" w:hAnsi="Tahoma" w:cs="Tahoma"/>
+          <w:sz w:val="28"/>
+          <w:szCs w:val="28"/>
+        </w:rPr>
+        <w:t>ютърът, изгасне мониторът</w:t>
+      </w:r>
+      <w:r>
+        <w:rPr>
+          <w:rFonts w:ascii="Tahoma" w:hAnsi="Tahoma" w:cs="Tahoma"/>
+          <w:sz w:val="28"/>
+          <w:szCs w:val="28"/>
+        </w:rPr>
+        <w:t xml:space="preserve">, баркод четецът не иска да </w:t>
+      </w:r>
+      <w:r>
+        <w:rPr>
+          <w:rFonts w:ascii="Tahoma" w:hAnsi="Tahoma" w:cs="Tahoma"/>
+          <w:sz w:val="28"/>
+          <w:szCs w:val="28"/>
+        </w:rPr>
+        <w:t>работи</w:t>
+      </w:r>
+      <w:r>
+        <w:rPr>
+          <w:rFonts w:ascii="Tahoma" w:hAnsi="Tahoma" w:cs="Tahoma"/>
+          <w:sz w:val="28"/>
+          <w:szCs w:val="28"/>
+        </w:rPr>
+        <w:t>?</w:t>
+      </w:r>
+      <w:r>
+        <w:rPr>
+          <w:rFonts w:ascii="Tahoma" w:hAnsi="Tahoma" w:cs="Tahoma"/>
+          <w:sz w:val="28"/>
+          <w:szCs w:val="28"/>
+        </w:rPr>
+        <w:t xml:space="preserve"> Вадиш касовия апарат? А как ще продължиш да следиш складовите наличности? На листче? Как ще покажеш подробна сметка на своите клиенти? Не </w:t>
+      </w:r>
+      <w:r>
+        <w:rPr>
+          <w:rFonts w:ascii="Tahoma" w:hAnsi="Tahoma" w:cs="Tahoma"/>
+          <w:sz w:val="28"/>
+          <w:szCs w:val="28"/>
+        </w:rPr>
+        <w:t>отиват</w:t>
+      </w:r>
+      <w:r>
+        <w:rPr>
+          <w:rFonts w:ascii="Tahoma" w:hAnsi="Tahoma" w:cs="Tahoma"/>
+          <w:sz w:val="28"/>
+          <w:szCs w:val="28"/>
+        </w:rPr>
+        <w:t xml:space="preserve"> в магазинчето отсреща, защото т</w:t>
+      </w:r>
+      <w:r>
+        <w:rPr>
+          <w:rFonts w:ascii="Tahoma" w:hAnsi="Tahoma" w:cs="Tahoma"/>
+          <w:sz w:val="28"/>
+          <w:szCs w:val="28"/>
+        </w:rPr>
+        <w:t xml:space="preserve">и издаваш подробни бележки, за </w:t>
+      </w:r>
+      <w:r>
+        <w:rPr>
+          <w:rFonts w:ascii="Tahoma" w:hAnsi="Tahoma" w:cs="Tahoma"/>
+          <w:sz w:val="28"/>
+          <w:szCs w:val="28"/>
+        </w:rPr>
+        <w:t>разлика от тях, и сега ще ги разочароваш?</w:t>
+      </w:r>
+      <w:r>
+        <w:rPr>
+          <w:rFonts w:ascii="Tahoma" w:hAnsi="Tahoma" w:cs="Tahoma"/>
+          <w:sz w:val="28"/>
+          <w:szCs w:val="28"/>
+        </w:rPr>
+        <w:t xml:space="preserve"> Ако притежаваш заведение щ</w:t>
+      </w:r>
+      <w:r>
+        <w:rPr>
+          <w:rFonts w:ascii="Tahoma" w:hAnsi="Tahoma" w:cs="Tahoma"/>
+          <w:sz w:val="28"/>
+          <w:szCs w:val="28"/>
+        </w:rPr>
+        <w:t xml:space="preserve">е ги накараш да ровят в менюто за да си разделят сметката? Не! Реших да се захвана с решението на подобен проблем именно защото освен за самия търговец, е неудобно и за самите клиенти. Затова започнах с конструирането на </w:t>
+      </w:r>
+      <w:r>
         <w:rPr>
           <w:rFonts w:ascii="Tahoma" w:hAnsi="Tahoma" w:cs="Tahoma"/>
           <w:sz w:val="28"/>
           <w:szCs w:val="28"/>
           <w:lang w:val="en-US"/>
         </w:rPr>
-      </w:pPr>
-      <w:bookmarkStart w:id="0" w:name="_GoBack"/>
-      <w:bookmarkEnd w:id="0"/>
+        <w:t>Smart Printer For Android -</w:t>
+      </w:r>
+      <w:r>
+        <w:rPr>
+          <w:rFonts w:ascii="Tahoma" w:hAnsi="Tahoma" w:cs="Tahoma"/>
+          <w:sz w:val="28"/>
+          <w:szCs w:val="28"/>
+        </w:rPr>
+        <w:t xml:space="preserve"> </w:t>
+      </w:r>
+      <w:proofErr w:type="spellStart"/>
+      <w:r>
+        <w:rPr>
+          <w:rFonts w:ascii="Tahoma" w:hAnsi="Tahoma" w:cs="Tahoma"/>
+          <w:sz w:val="28"/>
+          <w:szCs w:val="28"/>
+          <w:lang w:val="en-US"/>
+        </w:rPr>
+        <w:t>Android</w:t>
+      </w:r>
+      <w:proofErr w:type="spellEnd"/>
+      <w:r>
+        <w:rPr>
+          <w:rFonts w:ascii="Tahoma" w:hAnsi="Tahoma" w:cs="Tahoma"/>
+          <w:sz w:val="28"/>
+          <w:szCs w:val="28"/>
+          <w:lang w:val="en-US"/>
+        </w:rPr>
+        <w:t xml:space="preserve"> service</w:t>
+      </w:r>
+      <w:r>
+        <w:rPr>
+          <w:rFonts w:ascii="Tahoma" w:hAnsi="Tahoma" w:cs="Tahoma"/>
+          <w:sz w:val="28"/>
+          <w:szCs w:val="28"/>
+        </w:rPr>
+        <w:t xml:space="preserve">, през когото </w:t>
+      </w:r>
+      <w:r>
+        <w:rPr>
+          <w:rFonts w:ascii="Tahoma" w:hAnsi="Tahoma" w:cs="Tahoma"/>
+          <w:sz w:val="28"/>
+          <w:szCs w:val="28"/>
+        </w:rPr>
+        <w:t xml:space="preserve">човек може да управлява </w:t>
+      </w:r>
+      <w:r>
+        <w:rPr>
+          <w:rFonts w:ascii="Tahoma" w:hAnsi="Tahoma" w:cs="Tahoma"/>
+          <w:sz w:val="28"/>
+          <w:szCs w:val="28"/>
+        </w:rPr>
+        <w:t xml:space="preserve">своя </w:t>
+      </w:r>
+      <w:r>
+        <w:rPr>
+          <w:rFonts w:ascii="Tahoma" w:hAnsi="Tahoma" w:cs="Tahoma"/>
+          <w:sz w:val="28"/>
+          <w:szCs w:val="28"/>
+        </w:rPr>
+        <w:t>(не)фискален принтер.</w:t>
+      </w:r>
+    </w:p>
+    <w:p>
+      <w:pPr>
+        <w:pStyle w:val="NoSpacing"/>
+        <w:spacing w:after="120" w:line="480" w:lineRule="auto"/>
+        <w:rPr>
+          <w:rFonts w:ascii="Tahoma" w:hAnsi="Tahoma" w:cs="Tahoma"/>
+          <w:sz w:val="28"/>
+          <w:szCs w:val="28"/>
+        </w:rPr>
+      </w:pPr>
+    </w:p>
+    <w:p>
+      <w:pPr>
+        <w:pStyle w:val="NoSpacing"/>
+        <w:spacing w:after="120" w:line="480" w:lineRule="auto"/>
+        <w:rPr>
+          <w:rFonts w:ascii="Tahoma" w:hAnsi="Tahoma" w:cs="Tahoma"/>
+          <w:sz w:val="28"/>
+          <w:szCs w:val="28"/>
+          <w:lang w:val="en-US"/>
+        </w:rPr>
+      </w:pPr>
     </w:p>
     <w:sectPr>
       <w:footerReference w:type="default" r:id="rId6"/>
@@ -812,7 +1016,7 @@
           <w:rPr>
             <w:noProof/>
           </w:rPr>
-          <w:t>3</w:t>
+          <w:t>4</w:t>
         </w:r>
         <w:r>
           <w:rPr>

</xml_diff>

<commit_message>
Update printer settings screen
</commit_message>
<xml_diff>
--- a/Дипломна работа.docx
+++ b/Дипломна работа.docx
@@ -5,7 +5,7 @@
     <w:p>
       <w:pPr>
         <w:spacing w:after="140"/>
-        <w:jc w:val="both"/>
+        <w:jc w:val="center"/>
         <w:rPr>
           <w:rFonts w:ascii="Times New Roman" w:hAnsi="Times New Roman" w:cs="Times New Roman"/>
           <w:b/>
@@ -26,7 +26,7 @@
     <w:p>
       <w:pPr>
         <w:spacing w:after="3840"/>
-        <w:jc w:val="both"/>
+        <w:jc w:val="center"/>
         <w:rPr>
           <w:rFonts w:ascii="Times New Roman" w:hAnsi="Times New Roman" w:cs="Times New Roman"/>
           <w:b/>
@@ -47,7 +47,7 @@
     <w:p>
       <w:pPr>
         <w:spacing w:after="560"/>
-        <w:jc w:val="both"/>
+        <w:jc w:val="center"/>
         <w:rPr>
           <w:rFonts w:ascii="Times New Roman" w:hAnsi="Times New Roman" w:cs="Times New Roman"/>
           <w:b/>
@@ -67,7 +67,7 @@
     </w:p>
     <w:p>
       <w:pPr>
-        <w:jc w:val="both"/>
+        <w:jc w:val="right"/>
         <w:rPr>
           <w:rStyle w:val="BookTitle"/>
           <w:rFonts w:ascii="Times New Roman" w:hAnsi="Times New Roman" w:cs="Times New Roman"/>
@@ -142,7 +142,7 @@
     </w:p>
     <w:p>
       <w:pPr>
-        <w:jc w:val="both"/>
+        <w:jc w:val="center"/>
         <w:rPr>
           <w:rStyle w:val="BookTitle"/>
           <w:rFonts w:ascii="Times New Roman" w:hAnsi="Times New Roman" w:cs="Times New Roman"/>
@@ -167,7 +167,6 @@
     <w:p>
       <w:pPr>
         <w:ind w:left="720" w:firstLine="720"/>
-        <w:jc w:val="both"/>
         <w:rPr>
           <w:rStyle w:val="BookTitle"/>
           <w:rFonts w:ascii="Times New Roman" w:hAnsi="Times New Roman" w:cs="Times New Roman"/>
@@ -301,7 +300,7 @@
     </w:p>
     <w:p>
       <w:pPr>
-        <w:jc w:val="both"/>
+        <w:jc w:val="center"/>
         <w:rPr>
           <w:rFonts w:ascii="Times New Roman" w:hAnsi="Times New Roman"/>
           <w:spacing w:val="120"/>
@@ -319,7 +318,7 @@
     </w:p>
     <w:p>
       <w:pPr>
-        <w:jc w:val="both"/>
+        <w:jc w:val="center"/>
         <w:rPr>
           <w:rFonts w:ascii="Times New Roman" w:hAnsi="Times New Roman"/>
           <w:spacing w:val="120"/>
@@ -329,7 +328,7 @@
     </w:p>
     <w:p>
       <w:pPr>
-        <w:jc w:val="both"/>
+        <w:jc w:val="center"/>
         <w:rPr>
           <w:rFonts w:ascii="Times New Roman" w:hAnsi="Times New Roman"/>
           <w:spacing w:val="120"/>
@@ -347,7 +346,7 @@
     </w:p>
     <w:p>
       <w:pPr>
-        <w:jc w:val="both"/>
+        <w:jc w:val="center"/>
         <w:rPr>
           <w:rFonts w:ascii="Times New Roman" w:hAnsi="Times New Roman"/>
           <w:spacing w:val="120"/>
@@ -417,21 +416,8 @@
     <w:p>
       <w:pPr>
         <w:pStyle w:val="NoSpacing"/>
-        <w:spacing w:after="120" w:line="480" w:lineRule="auto"/>
-        <w:jc w:val="both"/>
-        <w:rPr>
-          <w:rStyle w:val="BookTitle"/>
-          <w:rFonts w:ascii="Tahoma" w:hAnsi="Tahoma" w:cs="Tahoma"/>
-          <w:b w:val="0"/>
-          <w:bCs w:val="0"/>
-          <w:i w:val="0"/>
-          <w:iCs w:val="0"/>
-          <w:spacing w:val="0"/>
-          <w:sz w:val="28"/>
-          <w:szCs w:val="28"/>
-        </w:rPr>
-      </w:pPr>
-      <w:r>
+        <w:spacing w:after="120"/>
+        <w:jc w:val="both"/>
         <w:rPr>
           <w:rStyle w:val="BookTitle"/>
           <w:rFonts w:ascii="Tahoma" w:hAnsi="Tahoma" w:cs="Tahoma"/>
@@ -442,9 +428,13 @@
           <w:sz w:val="36"/>
           <w:szCs w:val="36"/>
         </w:rPr>
-        <w:tab/>
-      </w:r>
-      <w:r>
+      </w:pPr>
+    </w:p>
+    <w:p>
+      <w:pPr>
+        <w:pStyle w:val="NoSpacing"/>
+        <w:spacing w:after="120" w:line="480" w:lineRule="auto"/>
+        <w:jc w:val="both"/>
         <w:rPr>
           <w:rStyle w:val="BookTitle"/>
           <w:rFonts w:ascii="Tahoma" w:hAnsi="Tahoma" w:cs="Tahoma"/>
@@ -456,7 +446,19 @@
           <w:sz w:val="28"/>
           <w:szCs w:val="28"/>
         </w:rPr>
-        <w:t xml:space="preserve">Във всеки </w:t>
+      </w:pPr>
+      <w:r>
+        <w:rPr>
+          <w:rStyle w:val="BookTitle"/>
+          <w:rFonts w:ascii="Tahoma" w:hAnsi="Tahoma" w:cs="Tahoma"/>
+          <w:bCs w:val="0"/>
+          <w:i w:val="0"/>
+          <w:iCs w:val="0"/>
+          <w:spacing w:val="0"/>
+          <w:sz w:val="36"/>
+          <w:szCs w:val="36"/>
+        </w:rPr>
+        <w:tab/>
       </w:r>
       <w:r>
         <w:rPr>
@@ -470,7 +472,7 @@
           <w:sz w:val="28"/>
           <w:szCs w:val="28"/>
         </w:rPr>
-        <w:t xml:space="preserve">търговски обект, независимо дали в него се извършват продажби на стоки или услуги, има </w:t>
+        <w:t xml:space="preserve">Във всеки </w:t>
       </w:r>
       <w:r>
         <w:rPr>
@@ -484,7 +486,7 @@
           <w:sz w:val="28"/>
           <w:szCs w:val="28"/>
         </w:rPr>
-        <w:t>ЕКАФП (Електронен Касов Апарат с Фискална Памет) или фискален принтер</w:t>
+        <w:t xml:space="preserve">търговски обект, независимо дали в него се извършват продажби на стоки или услуги, има </w:t>
       </w:r>
       <w:r>
         <w:rPr>
@@ -498,7 +500,7 @@
           <w:sz w:val="28"/>
           <w:szCs w:val="28"/>
         </w:rPr>
-        <w:t>, свързан с компютър</w:t>
+        <w:t>ЕКАФП (Електронен Касов Апарат с Фискална Памет) или фискален принтер</w:t>
       </w:r>
       <w:r>
         <w:rPr>
@@ -512,7 +514,7 @@
           <w:sz w:val="28"/>
           <w:szCs w:val="28"/>
         </w:rPr>
-        <w:t xml:space="preserve">. </w:t>
+        <w:t>, свързан с компютър</w:t>
       </w:r>
       <w:r>
         <w:rPr>
@@ -526,7 +528,7 @@
           <w:sz w:val="28"/>
           <w:szCs w:val="28"/>
         </w:rPr>
-        <w:t xml:space="preserve">И нека </w:t>
+        <w:t xml:space="preserve">. </w:t>
       </w:r>
       <w:r>
         <w:rPr>
@@ -540,7 +542,7 @@
           <w:sz w:val="28"/>
           <w:szCs w:val="28"/>
         </w:rPr>
-        <w:t>все пак да обобщим какво значи понятието</w:t>
+        <w:t xml:space="preserve">И нека </w:t>
       </w:r>
       <w:r>
         <w:rPr>
@@ -554,7 +556,7 @@
           <w:sz w:val="28"/>
           <w:szCs w:val="28"/>
         </w:rPr>
-        <w:t xml:space="preserve"> „търговски обект“</w:t>
+        <w:t>все пак да обобщим какво значи понятието</w:t>
       </w:r>
       <w:r>
         <w:rPr>
@@ -568,7 +570,7 @@
           <w:sz w:val="28"/>
           <w:szCs w:val="28"/>
         </w:rPr>
-        <w:t xml:space="preserve"> и каква е разликата между ЕКАФП и фискален принтер</w:t>
+        <w:t xml:space="preserve"> „търговски обект“</w:t>
       </w:r>
       <w:r>
         <w:rPr>
@@ -582,6 +584,20 @@
           <w:sz w:val="28"/>
           <w:szCs w:val="28"/>
         </w:rPr>
+        <w:t xml:space="preserve"> и каква е разликата между ЕКАФП и фискален принтер</w:t>
+      </w:r>
+      <w:r>
+        <w:rPr>
+          <w:rStyle w:val="BookTitle"/>
+          <w:rFonts w:ascii="Tahoma" w:hAnsi="Tahoma" w:cs="Tahoma"/>
+          <w:b w:val="0"/>
+          <w:bCs w:val="0"/>
+          <w:i w:val="0"/>
+          <w:iCs w:val="0"/>
+          <w:spacing w:val="0"/>
+          <w:sz w:val="28"/>
+          <w:szCs w:val="28"/>
+        </w:rPr>
         <w:t>.</w:t>
       </w:r>
     </w:p>
@@ -673,7 +689,16 @@
           <w:sz w:val="28"/>
           <w:szCs w:val="28"/>
         </w:rPr>
-        <w:t>Разликата между фискалния принтер и ЕКАФП е това, че касовият апарат функционира самостоятелно – купуваш касов апарат и работиш с него – това е. Фискалният принтер не работи самостоятелно – свързан е с компютър и работи със специална програма – ресторантьорска или склад-магазинска. Работата с тази програма има</w:t>
+        <w:t xml:space="preserve">Разликата между фискалния принтер и ЕКАФП е това, че касовият апарат функционира самостоятелно – купуваш касов апарат и работиш с него – това е. Фискалният принтер не работи самостоятелно – свързан е с компютър и работи със специална програма – ресторантьорска или </w:t>
+      </w:r>
+      <w:r>
+        <w:rPr>
+          <w:rFonts w:ascii="Tahoma" w:hAnsi="Tahoma" w:cs="Tahoma"/>
+          <w:sz w:val="28"/>
+          <w:szCs w:val="28"/>
+        </w:rPr>
+        <w:lastRenderedPageBreak/>
+        <w:t>склад-магазинска. Работата с тази програма има</w:t>
       </w:r>
       <w:r>
         <w:rPr>
@@ -689,16 +714,7 @@
           <w:sz w:val="28"/>
           <w:szCs w:val="28"/>
         </w:rPr>
-        <w:t xml:space="preserve">предимства, разбира </w:t>
-      </w:r>
-      <w:r>
-        <w:rPr>
-          <w:rFonts w:ascii="Tahoma" w:hAnsi="Tahoma" w:cs="Tahoma"/>
-          <w:sz w:val="28"/>
-          <w:szCs w:val="28"/>
-        </w:rPr>
-        <w:lastRenderedPageBreak/>
-        <w:t>се –</w:t>
+        <w:t>предимства, разбира се –</w:t>
       </w:r>
       <w:r>
         <w:rPr>
@@ -1028,7 +1044,17 @@
           <w:szCs w:val="28"/>
           <w:lang w:val="en-US"/>
         </w:rPr>
-        <w:t>or Android -</w:t>
+        <w:t xml:space="preserve">or Android </w:t>
+      </w:r>
+      <w:r>
+        <w:rPr>
+          <w:rFonts w:ascii="Tahoma" w:hAnsi="Tahoma" w:cs="Tahoma"/>
+          <w:sz w:val="28"/>
+          <w:szCs w:val="28"/>
+          <w:lang w:val="en-US"/>
+        </w:rPr>
+        <w:lastRenderedPageBreak/>
+        <w:t>-</w:t>
       </w:r>
       <w:r>
         <w:rPr>
@@ -1098,7 +1124,6 @@
           <w:rFonts w:ascii="Tahoma" w:hAnsi="Tahoma" w:cs="Tahoma"/>
           <w:lang w:val="bg-BG"/>
         </w:rPr>
-        <w:lastRenderedPageBreak/>
         <w:tab/>
       </w:r>
       <w:bookmarkStart w:id="0" w:name="_Toc507527693"/>
@@ -1294,7 +1319,23 @@
           <w:sz w:val="28"/>
           <w:szCs w:val="28"/>
         </w:rPr>
-        <w:t xml:space="preserve"> приложение, с което се запознах по време на лятната производствена практика. След запознаване на документацията и поричтане на коментари за това приложение, дойде идеята да се осъществи такова приложение за андроид, което освен функциите на</w:t>
+        <w:t xml:space="preserve"> приложение, с което се запознах по време на лятната </w:t>
+      </w:r>
+      <w:r>
+        <w:rPr>
+          <w:rFonts w:ascii="Tahoma" w:hAnsi="Tahoma" w:cs="Tahoma"/>
+          <w:sz w:val="28"/>
+          <w:szCs w:val="28"/>
+        </w:rPr>
+        <w:t xml:space="preserve">си </w:t>
+      </w:r>
+      <w:r>
+        <w:rPr>
+          <w:rFonts w:ascii="Tahoma" w:hAnsi="Tahoma" w:cs="Tahoma"/>
+          <w:sz w:val="28"/>
+          <w:szCs w:val="28"/>
+        </w:rPr>
+        <w:t>производствена практика. След запознаване на документацията и поричтане на коментари за това приложение, дойде идеята да се осъществи такова приложение за андроид, което освен функциите на</w:t>
       </w:r>
       <w:r>
         <w:rPr>
@@ -1374,8 +1415,6 @@
           <w:szCs w:val="28"/>
         </w:rPr>
       </w:pPr>
-      <w:bookmarkStart w:id="4" w:name="_GoBack"/>
-      <w:bookmarkEnd w:id="4"/>
     </w:p>
     <w:p>
       <w:pPr>
@@ -1387,30 +1426,73 @@
           <w:i w:val="0"/>
         </w:rPr>
       </w:pPr>
-      <w:bookmarkStart w:id="5" w:name="_Toc507526755"/>
-      <w:bookmarkStart w:id="6" w:name="_Toc507527696"/>
-      <w:r>
+      <w:bookmarkStart w:id="4" w:name="_Toc507526755"/>
+      <w:bookmarkStart w:id="5" w:name="_Toc507527696"/>
+    </w:p>
+    <w:p>
+      <w:pPr>
+        <w:pStyle w:val="Heading2"/>
+        <w:jc w:val="both"/>
         <w:rPr>
           <w:rFonts w:ascii="Tahoma" w:hAnsi="Tahoma" w:cs="Tahoma"/>
           <w:b/>
           <w:i w:val="0"/>
         </w:rPr>
-        <w:t>1.2 Развойни средства и среди. Проучване</w:t>
-      </w:r>
-      <w:bookmarkEnd w:id="5"/>
-      <w:r>
+      </w:pPr>
+    </w:p>
+    <w:p>
+      <w:pPr>
+        <w:pStyle w:val="Heading2"/>
+        <w:jc w:val="both"/>
         <w:rPr>
           <w:rFonts w:ascii="Tahoma" w:hAnsi="Tahoma" w:cs="Tahoma"/>
           <w:b/>
           <w:i w:val="0"/>
         </w:rPr>
+      </w:pPr>
+    </w:p>
+    <w:p>
+      <w:pPr>
+        <w:pStyle w:val="Heading2"/>
+        <w:jc w:val="both"/>
+        <w:rPr>
+          <w:rFonts w:ascii="Tahoma" w:hAnsi="Tahoma" w:cs="Tahoma"/>
+          <w:b/>
+          <w:i w:val="0"/>
+        </w:rPr>
+      </w:pPr>
+    </w:p>
+    <w:p>
+      <w:pPr>
+        <w:pStyle w:val="Heading2"/>
+        <w:jc w:val="both"/>
+        <w:rPr>
+          <w:rFonts w:ascii="Tahoma" w:hAnsi="Tahoma" w:cs="Tahoma"/>
+          <w:b/>
+          <w:i w:val="0"/>
+        </w:rPr>
+      </w:pPr>
+      <w:r>
+        <w:rPr>
+          <w:rFonts w:ascii="Tahoma" w:hAnsi="Tahoma" w:cs="Tahoma"/>
+          <w:b/>
+          <w:i w:val="0"/>
+        </w:rPr>
+        <w:t>2 Развойни средства и среди. Проучване</w:t>
+      </w:r>
+      <w:bookmarkEnd w:id="4"/>
+      <w:r>
+        <w:rPr>
+          <w:rFonts w:ascii="Tahoma" w:hAnsi="Tahoma" w:cs="Tahoma"/>
+          <w:b/>
+          <w:i w:val="0"/>
+        </w:rPr>
         <w:t>.</w:t>
       </w:r>
-      <w:bookmarkEnd w:id="6"/>
-    </w:p>
-    <w:p>
-      <w:pPr>
-        <w:jc w:val="both"/>
+      <w:bookmarkEnd w:id="5"/>
+    </w:p>
+    <w:p>
+      <w:pPr>
         <w:rPr>
           <w:lang w:eastAsia="ar-SA"/>
         </w:rPr>
@@ -1484,16 +1566,7 @@
           <w:sz w:val="28"/>
           <w:szCs w:val="28"/>
         </w:rPr>
-        <w:t xml:space="preserve">. </w:t>
-      </w:r>
-      <w:r>
-        <w:rPr>
-          <w:rFonts w:ascii="Tahoma" w:hAnsi="Tahoma" w:cs="Tahoma"/>
-          <w:sz w:val="28"/>
-          <w:szCs w:val="28"/>
-        </w:rPr>
-        <w:lastRenderedPageBreak/>
-        <w:t xml:space="preserve">Първият екран съобщава дали сме свързани към локална мрежа, и ако е така ни показва </w:t>
+        <w:t xml:space="preserve">. Първият екран съобщава дали сме свързани към локална мрежа, и ако е така ни показва </w:t>
       </w:r>
       <w:r>
         <w:rPr>
@@ -1547,7 +1620,16 @@
           <w:sz w:val="28"/>
           <w:szCs w:val="28"/>
         </w:rPr>
-        <w:t>Има различни видове ресторантьорски и склад-магазински софтуерни продукти, предлагащи се от доста фирми, но според проучването ми, което се изрази в това да разпитам в квартални магазинчета, големи търговски вериги и различни заведения – нощни и за хранене, моят проект няма друг аналог – той може да се вгради във всяка една среда, нужен дали заради ненадеждната система(честото разваляне на различните устройства), или трудно постижимата инсталация заради разположението на различните компоненти на уредбата.</w:t>
+        <w:t xml:space="preserve">Има различни видове ресторантьорски и склад-магазински софтуерни продукти, предлагащи се от доста фирми, но според проучването ми, което се изрази в това да разпитам в квартални магазинчета, големи </w:t>
+      </w:r>
+      <w:r>
+        <w:rPr>
+          <w:rFonts w:ascii="Tahoma" w:hAnsi="Tahoma" w:cs="Tahoma"/>
+          <w:sz w:val="28"/>
+          <w:szCs w:val="28"/>
+        </w:rPr>
+        <w:lastRenderedPageBreak/>
+        <w:t>търговски вериги и различни заведения – нощни и за хранене, моят проект няма друг аналог – той може да се вгради във всяка една среда, нужен дали заради ненадеждната система(честото разваляне на различните устройства), или трудно постижимата инсталация заради разположението на различните компоненти на уредбата.</w:t>
       </w:r>
     </w:p>
     <w:p>
@@ -1567,8 +1649,23 @@
           <w:sz w:val="28"/>
           <w:szCs w:val="28"/>
         </w:rPr>
-        <w:lastRenderedPageBreak/>
-        <w:t>Повечето системи използват само един вид свързване –</w:t>
+        <w:t>Повечето системи</w:t>
+      </w:r>
+      <w:r>
+        <w:rPr>
+          <w:rFonts w:ascii="Tahoma" w:hAnsi="Tahoma" w:cs="Tahoma"/>
+          <w:sz w:val="28"/>
+          <w:szCs w:val="28"/>
+        </w:rPr>
+        <w:t xml:space="preserve"> обикновено</w:t>
+      </w:r>
+      <w:r>
+        <w:rPr>
+          <w:rFonts w:ascii="Tahoma" w:hAnsi="Tahoma" w:cs="Tahoma"/>
+          <w:sz w:val="28"/>
+          <w:szCs w:val="28"/>
+        </w:rPr>
+        <w:t xml:space="preserve"> използват само един вид свързване –</w:t>
       </w:r>
       <w:r>
         <w:rPr>
@@ -1638,51 +1735,104 @@
         </w:rPr>
         <w:t xml:space="preserve">наистина е съвместим с всеки вид принтер – може да се свърже и по трите начина.  </w:t>
       </w:r>
-    </w:p>
-    <w:p>
-      <w:pPr>
-        <w:spacing w:after="60" w:line="480" w:lineRule="auto"/>
-        <w:jc w:val="both"/>
-        <w:rPr>
-          <w:rFonts w:ascii="Tahoma" w:hAnsi="Tahoma" w:cs="Tahoma"/>
-          <w:sz w:val="26"/>
-          <w:szCs w:val="26"/>
-          <w:lang w:eastAsia="ar-SA"/>
-        </w:rPr>
-      </w:pPr>
-    </w:p>
-    <w:p>
-      <w:pPr>
-        <w:spacing w:after="60" w:line="480" w:lineRule="auto"/>
-        <w:jc w:val="both"/>
-        <w:rPr>
-          <w:rFonts w:ascii="Tahoma" w:hAnsi="Tahoma" w:cs="Tahoma"/>
-          <w:sz w:val="26"/>
-          <w:szCs w:val="26"/>
-          <w:lang w:val="en-US" w:eastAsia="ar-SA"/>
-        </w:rPr>
-      </w:pPr>
-    </w:p>
-    <w:p>
-      <w:pPr>
-        <w:jc w:val="both"/>
-        <w:rPr>
-          <w:lang w:eastAsia="ar-SA"/>
-        </w:rPr>
-      </w:pPr>
     </w:p>
     <w:p>
       <w:pPr>
         <w:pStyle w:val="NoSpacing"/>
         <w:spacing w:after="120" w:line="480" w:lineRule="auto"/>
-        <w:ind w:left="576"/>
-        <w:jc w:val="both"/>
-        <w:rPr>
-          <w:rFonts w:ascii="Tahoma" w:hAnsi="Tahoma" w:cs="Tahoma"/>
-          <w:sz w:val="28"/>
-          <w:szCs w:val="28"/>
-        </w:rPr>
-      </w:pPr>
+        <w:jc w:val="both"/>
+        <w:rPr>
+          <w:rFonts w:ascii="Tahoma" w:hAnsi="Tahoma" w:cs="Tahoma"/>
+          <w:sz w:val="28"/>
+          <w:szCs w:val="28"/>
+        </w:rPr>
+      </w:pPr>
+    </w:p>
+    <w:p>
+      <w:pPr>
+        <w:pStyle w:val="Heading1"/>
+        <w:numPr>
+          <w:ilvl w:val="0"/>
+          <w:numId w:val="0"/>
+        </w:numPr>
+        <w:ind w:firstLine="720"/>
+        <w:rPr>
+          <w:rFonts w:ascii="Tahoma" w:hAnsi="Tahoma" w:cs="Tahoma"/>
+          <w:lang w:val="bg-BG"/>
+        </w:rPr>
+      </w:pPr>
+      <w:r>
+        <w:rPr>
+          <w:rFonts w:ascii="Tahoma" w:hAnsi="Tahoma" w:cs="Tahoma"/>
+          <w:lang w:val="bg-BG"/>
+        </w:rPr>
+        <w:t>ВТОРА ГЛАВА</w:t>
+      </w:r>
+    </w:p>
+    <w:p>
+      <w:pPr>
+        <w:pStyle w:val="Heading1"/>
+        <w:numPr>
+          <w:ilvl w:val="0"/>
+          <w:numId w:val="0"/>
+        </w:numPr>
+        <w:rPr>
+          <w:rFonts w:ascii="Tahoma" w:hAnsi="Tahoma" w:cs="Tahoma"/>
+          <w:lang w:val="bg-BG"/>
+        </w:rPr>
+      </w:pPr>
+      <w:bookmarkStart w:id="6" w:name="_Toc507527698"/>
+      <w:r>
+        <w:rPr>
+          <w:rFonts w:ascii="Tahoma" w:hAnsi="Tahoma" w:cs="Tahoma"/>
+          <w:lang w:val="bg-BG"/>
+        </w:rPr>
+        <w:t>ПРОЕКТИРАНЕ НА СТРУКТУРАТА</w:t>
+      </w:r>
+      <w:bookmarkEnd w:id="6"/>
+      <w:r>
+        <w:rPr>
+          <w:rFonts w:ascii="Tahoma" w:hAnsi="Tahoma" w:cs="Tahoma"/>
+          <w:lang w:val="bg-BG"/>
+        </w:rPr>
+        <w:t xml:space="preserve"> </w:t>
+      </w:r>
+    </w:p>
+    <w:p>
+      <w:pPr>
+        <w:pStyle w:val="BodyTextIndent"/>
+        <w:spacing w:before="120" w:line="480" w:lineRule="auto"/>
+        <w:ind w:left="0"/>
+        <w:rPr>
+          <w:rFonts w:ascii="Tahoma" w:hAnsi="Tahoma" w:cs="Tahoma"/>
+          <w:b/>
+          <w:bCs/>
+          <w:sz w:val="32"/>
+          <w:szCs w:val="32"/>
+        </w:rPr>
+      </w:pPr>
+    </w:p>
+    <w:p>
+      <w:pPr>
+        <w:pStyle w:val="Heading2"/>
+        <w:rPr>
+          <w:rFonts w:ascii="Tahoma" w:hAnsi="Tahoma" w:cs="Tahoma"/>
+          <w:b/>
+          <w:i w:val="0"/>
+        </w:rPr>
+      </w:pPr>
+      <w:bookmarkStart w:id="7" w:name="_Toc507526756"/>
+      <w:bookmarkStart w:id="8" w:name="_Toc507527699"/>
+      <w:r>
+        <w:rPr>
+          <w:rFonts w:ascii="Tahoma" w:hAnsi="Tahoma" w:cs="Tahoma"/>
+          <w:b/>
+          <w:i w:val="0"/>
+        </w:rPr>
+        <w:t>2.1. Функционални изисквания</w:t>
+      </w:r>
+      <w:bookmarkEnd w:id="7"/>
+      <w:bookmarkEnd w:id="8"/>
     </w:p>
     <w:p>
       <w:pPr>
@@ -1705,12 +1855,1454 @@
           <w:rFonts w:ascii="Tahoma" w:hAnsi="Tahoma" w:cs="Tahoma"/>
           <w:sz w:val="28"/>
           <w:szCs w:val="28"/>
+        </w:rPr>
+      </w:pPr>
+      <w:r>
+        <w:rPr>
+          <w:rFonts w:ascii="Tahoma" w:hAnsi="Tahoma" w:cs="Tahoma"/>
+          <w:sz w:val="28"/>
+          <w:szCs w:val="28"/>
+          <w:lang w:val="en-US"/>
+        </w:rPr>
+        <w:t xml:space="preserve">Smart Printer for Android </w:t>
+      </w:r>
+      <w:r>
+        <w:rPr>
+          <w:rFonts w:ascii="Tahoma" w:hAnsi="Tahoma" w:cs="Tahoma"/>
+          <w:sz w:val="28"/>
+          <w:szCs w:val="28"/>
+        </w:rPr>
+        <w:t xml:space="preserve">няма да е абсолютно автоматизиран продукт, който сам да </w:t>
+      </w:r>
+      <w:r>
+        <w:rPr>
+          <w:rFonts w:ascii="Tahoma" w:hAnsi="Tahoma" w:cs="Tahoma"/>
+          <w:sz w:val="28"/>
+          <w:szCs w:val="28"/>
+        </w:rPr>
+        <w:t>принтира. То ще очаква да получи някаква заявка с това, което трябва да принтира самия принтер.</w:t>
+      </w:r>
+      <w:r>
+        <w:rPr>
+          <w:rFonts w:ascii="Tahoma" w:hAnsi="Tahoma" w:cs="Tahoma"/>
+          <w:sz w:val="28"/>
+          <w:szCs w:val="28"/>
+        </w:rPr>
+        <w:t xml:space="preserve">  </w:t>
+      </w:r>
+    </w:p>
+    <w:p>
+      <w:pPr>
+        <w:pStyle w:val="NoSpacing"/>
+        <w:spacing w:after="120" w:line="480" w:lineRule="auto"/>
+        <w:jc w:val="both"/>
+        <w:rPr>
+          <w:rFonts w:ascii="Tahoma" w:hAnsi="Tahoma" w:cs="Tahoma"/>
+          <w:sz w:val="28"/>
+          <w:szCs w:val="28"/>
+        </w:rPr>
+      </w:pPr>
+      <w:r>
+        <w:rPr>
+          <w:rFonts w:ascii="Tahoma" w:hAnsi="Tahoma" w:cs="Tahoma"/>
+          <w:sz w:val="28"/>
+          <w:szCs w:val="28"/>
+        </w:rPr>
+        <w:t>То е</w:t>
+      </w:r>
+      <w:r>
+        <w:rPr>
+          <w:rFonts w:ascii="Tahoma" w:hAnsi="Tahoma" w:cs="Tahoma"/>
+          <w:sz w:val="28"/>
+          <w:szCs w:val="28"/>
+        </w:rPr>
+        <w:t xml:space="preserve"> Android приложение</w:t>
+      </w:r>
+      <w:r>
+        <w:rPr>
+          <w:rFonts w:ascii="Tahoma" w:hAnsi="Tahoma" w:cs="Tahoma"/>
+          <w:sz w:val="28"/>
+          <w:szCs w:val="28"/>
+        </w:rPr>
+        <w:t xml:space="preserve">, което само в себе си има </w:t>
+      </w:r>
+      <w:r>
+        <w:rPr>
+          <w:rFonts w:ascii="Tahoma" w:hAnsi="Tahoma" w:cs="Tahoma"/>
+          <w:sz w:val="28"/>
+          <w:szCs w:val="28"/>
+        </w:rPr>
+        <w:t>много на брой</w:t>
+      </w:r>
+      <w:r>
+        <w:rPr>
+          <w:rFonts w:ascii="Tahoma" w:hAnsi="Tahoma" w:cs="Tahoma"/>
+          <w:sz w:val="28"/>
+          <w:szCs w:val="28"/>
+        </w:rPr>
+        <w:t xml:space="preserve"> драйвъри за различни принтери.</w:t>
+      </w:r>
+      <w:r>
+        <w:rPr>
+          <w:rFonts w:ascii="Tahoma" w:hAnsi="Tahoma" w:cs="Tahoma"/>
+          <w:sz w:val="28"/>
+          <w:szCs w:val="28"/>
+        </w:rPr>
+        <w:t xml:space="preserve"> В самите драйвъри са описани </w:t>
+      </w:r>
+      <w:r>
+        <w:rPr>
+          <w:rFonts w:ascii="Tahoma" w:hAnsi="Tahoma" w:cs="Tahoma"/>
+          <w:sz w:val="28"/>
+          <w:szCs w:val="28"/>
+        </w:rPr>
+        <w:lastRenderedPageBreak/>
+        <w:t>характеристиките на самия принтер(</w:t>
+      </w:r>
+      <w:r>
+        <w:rPr>
+          <w:rFonts w:ascii="Tahoma" w:hAnsi="Tahoma" w:cs="Tahoma"/>
+          <w:sz w:val="28"/>
+          <w:szCs w:val="28"/>
+          <w:lang w:val="en-US"/>
+        </w:rPr>
+        <w:t xml:space="preserve">Baud rate – </w:t>
+      </w:r>
+      <w:r>
+        <w:rPr>
+          <w:rFonts w:ascii="Tahoma" w:hAnsi="Tahoma" w:cs="Tahoma"/>
+          <w:sz w:val="28"/>
+          <w:szCs w:val="28"/>
+        </w:rPr>
+        <w:t xml:space="preserve">скоростта, с която печата принтера, </w:t>
+      </w:r>
+      <w:r>
+        <w:rPr>
+          <w:rFonts w:ascii="Tahoma" w:hAnsi="Tahoma" w:cs="Tahoma"/>
+          <w:sz w:val="28"/>
+          <w:szCs w:val="28"/>
+          <w:lang w:val="en-US"/>
+        </w:rPr>
+        <w:t xml:space="preserve">code page-a </w:t>
+      </w:r>
+      <w:r>
+        <w:rPr>
+          <w:rFonts w:ascii="Tahoma" w:hAnsi="Tahoma" w:cs="Tahoma"/>
+          <w:sz w:val="28"/>
+          <w:szCs w:val="28"/>
+        </w:rPr>
+        <w:t>му и др.), както и различни функции</w:t>
+      </w:r>
+      <w:r>
+        <w:rPr>
+          <w:rFonts w:ascii="Tahoma" w:hAnsi="Tahoma" w:cs="Tahoma"/>
+          <w:sz w:val="28"/>
+          <w:szCs w:val="28"/>
+        </w:rPr>
+        <w:t xml:space="preserve"> – общи и такива</w:t>
+      </w:r>
+      <w:r>
+        <w:rPr>
+          <w:rFonts w:ascii="Tahoma" w:hAnsi="Tahoma" w:cs="Tahoma"/>
+          <w:sz w:val="28"/>
+          <w:szCs w:val="28"/>
+        </w:rPr>
+        <w:t>, използващи се в зависимост от това дали принтера е фискален или нефискален.</w:t>
+      </w:r>
+    </w:p>
+    <w:p>
+      <w:pPr>
+        <w:pStyle w:val="NoSpacing"/>
+        <w:spacing w:after="120" w:line="480" w:lineRule="auto"/>
+        <w:jc w:val="both"/>
+        <w:rPr>
+          <w:rFonts w:ascii="Tahoma" w:hAnsi="Tahoma" w:cs="Tahoma"/>
+          <w:sz w:val="28"/>
+          <w:szCs w:val="28"/>
+        </w:rPr>
+      </w:pPr>
+      <w:r>
+        <w:rPr>
+          <w:rFonts w:ascii="Tahoma" w:hAnsi="Tahoma" w:cs="Tahoma"/>
+          <w:sz w:val="28"/>
+          <w:szCs w:val="28"/>
+        </w:rPr>
+        <w:t xml:space="preserve">След като получи заявка, дали от настроен търговски софтуер, пригоден за </w:t>
+      </w:r>
+      <w:r>
+        <w:rPr>
+          <w:rFonts w:ascii="Tahoma" w:hAnsi="Tahoma" w:cs="Tahoma"/>
+          <w:sz w:val="28"/>
+          <w:szCs w:val="28"/>
+          <w:lang w:val="en-US"/>
+        </w:rPr>
+        <w:t>Smart Printer for A</w:t>
+      </w:r>
+      <w:r>
+        <w:rPr>
+          <w:rFonts w:ascii="Tahoma" w:hAnsi="Tahoma" w:cs="Tahoma"/>
+          <w:sz w:val="28"/>
+          <w:szCs w:val="28"/>
+          <w:lang w:val="en-US"/>
+        </w:rPr>
+        <w:t xml:space="preserve">ndroid, </w:t>
+      </w:r>
+      <w:r>
+        <w:rPr>
+          <w:rFonts w:ascii="Tahoma" w:hAnsi="Tahoma" w:cs="Tahoma"/>
+          <w:sz w:val="28"/>
+          <w:szCs w:val="28"/>
+        </w:rPr>
+        <w:t xml:space="preserve">или </w:t>
+      </w:r>
+      <w:r>
+        <w:rPr>
+          <w:rFonts w:ascii="Tahoma" w:hAnsi="Tahoma" w:cs="Tahoma"/>
+          <w:sz w:val="28"/>
+          <w:szCs w:val="28"/>
+          <w:lang w:val="en-US"/>
+        </w:rPr>
+        <w:t xml:space="preserve">Postman, </w:t>
+      </w:r>
+      <w:r>
+        <w:rPr>
+          <w:rFonts w:ascii="Tahoma" w:hAnsi="Tahoma" w:cs="Tahoma"/>
+          <w:sz w:val="28"/>
+          <w:szCs w:val="28"/>
+        </w:rPr>
+        <w:t xml:space="preserve">или лентата в браузъра, то започва да я раздрабя(има в себе си </w:t>
+      </w:r>
+      <w:r>
+        <w:rPr>
+          <w:rFonts w:ascii="Tahoma" w:hAnsi="Tahoma" w:cs="Tahoma"/>
+          <w:sz w:val="28"/>
+          <w:szCs w:val="28"/>
+          <w:lang w:val="en-US"/>
+        </w:rPr>
+        <w:t>Parser</w:t>
+      </w:r>
+      <w:r>
+        <w:rPr>
+          <w:rFonts w:ascii="Tahoma" w:hAnsi="Tahoma" w:cs="Tahoma"/>
+          <w:sz w:val="28"/>
+          <w:szCs w:val="28"/>
+        </w:rPr>
+        <w:t xml:space="preserve">), обработва и след това я </w:t>
+      </w:r>
+    </w:p>
+    <w:p>
+      <w:pPr>
+        <w:pStyle w:val="NoSpacing"/>
+        <w:spacing w:after="120" w:line="480" w:lineRule="auto"/>
+        <w:jc w:val="both"/>
+        <w:rPr>
+          <w:rFonts w:ascii="Tahoma" w:hAnsi="Tahoma" w:cs="Tahoma"/>
+          <w:sz w:val="28"/>
+          <w:szCs w:val="28"/>
+        </w:rPr>
+      </w:pPr>
+      <w:r>
+        <w:rPr>
+          <w:rFonts w:ascii="Tahoma" w:hAnsi="Tahoma" w:cs="Tahoma"/>
+          <w:sz w:val="28"/>
+          <w:szCs w:val="28"/>
+        </w:rPr>
+        <w:t xml:space="preserve">Приложението се дели на </w:t>
+      </w:r>
+      <w:r>
+        <w:rPr>
+          <w:rFonts w:ascii="Tahoma" w:hAnsi="Tahoma" w:cs="Tahoma"/>
+          <w:sz w:val="28"/>
+          <w:szCs w:val="28"/>
+        </w:rPr>
+        <w:t>две</w:t>
+      </w:r>
+      <w:r>
+        <w:rPr>
+          <w:rFonts w:ascii="Tahoma" w:hAnsi="Tahoma" w:cs="Tahoma"/>
+          <w:sz w:val="28"/>
+          <w:szCs w:val="28"/>
+        </w:rPr>
+        <w:t xml:space="preserve"> основни части:</w:t>
+      </w:r>
+    </w:p>
+    <w:p>
+      <w:pPr>
+        <w:pStyle w:val="NoSpacing"/>
+        <w:numPr>
+          <w:ilvl w:val="0"/>
+          <w:numId w:val="6"/>
+        </w:numPr>
+        <w:spacing w:after="120" w:line="480" w:lineRule="auto"/>
+        <w:jc w:val="both"/>
+        <w:rPr>
+          <w:rFonts w:ascii="Tahoma" w:hAnsi="Tahoma" w:cs="Tahoma"/>
+          <w:sz w:val="28"/>
+          <w:szCs w:val="28"/>
+        </w:rPr>
+      </w:pPr>
+      <w:r>
+        <w:rPr>
+          <w:rFonts w:ascii="Tahoma" w:hAnsi="Tahoma" w:cs="Tahoma"/>
+          <w:sz w:val="28"/>
+          <w:szCs w:val="28"/>
+        </w:rPr>
+        <w:t>Първият панел –</w:t>
+      </w:r>
+      <w:r>
+        <w:rPr>
+          <w:rFonts w:ascii="Tahoma" w:hAnsi="Tahoma" w:cs="Tahoma"/>
+          <w:sz w:val="28"/>
+          <w:szCs w:val="28"/>
+          <w:lang w:val="en-US"/>
+        </w:rPr>
+        <w:t xml:space="preserve"> loginPanel</w:t>
+      </w:r>
+    </w:p>
+    <w:p>
+      <w:pPr>
+        <w:pStyle w:val="NoSpacing"/>
+        <w:spacing w:after="120" w:line="480" w:lineRule="auto"/>
+        <w:ind w:left="1440"/>
+        <w:jc w:val="both"/>
+        <w:rPr>
+          <w:rFonts w:ascii="Tahoma" w:hAnsi="Tahoma" w:cs="Tahoma"/>
+          <w:sz w:val="28"/>
+          <w:szCs w:val="28"/>
+        </w:rPr>
+      </w:pPr>
+      <w:r>
+        <w:rPr>
+          <w:rFonts w:ascii="Tahoma" w:hAnsi="Tahoma" w:cs="Tahoma"/>
+          <w:sz w:val="28"/>
+          <w:szCs w:val="28"/>
+        </w:rPr>
+        <w:t xml:space="preserve">Първият панел има </w:t>
+      </w:r>
+      <w:r>
+        <w:rPr>
+          <w:rFonts w:ascii="Tahoma" w:hAnsi="Tahoma" w:cs="Tahoma"/>
+          <w:sz w:val="28"/>
+          <w:szCs w:val="28"/>
+        </w:rPr>
+        <w:t>етикет, изписващ името на</w:t>
+      </w:r>
+      <w:r>
+        <w:rPr>
+          <w:rFonts w:ascii="Tahoma" w:hAnsi="Tahoma" w:cs="Tahoma"/>
+          <w:sz w:val="28"/>
+          <w:szCs w:val="28"/>
+          <w:lang w:val="en-US"/>
+        </w:rPr>
+        <w:t xml:space="preserve"> </w:t>
+      </w:r>
+      <w:r>
+        <w:rPr>
+          <w:rFonts w:ascii="Tahoma" w:hAnsi="Tahoma" w:cs="Tahoma"/>
+          <w:sz w:val="28"/>
+          <w:szCs w:val="28"/>
+        </w:rPr>
+        <w:t xml:space="preserve">приложението, а под него има два </w:t>
+      </w:r>
+      <w:r>
+        <w:rPr>
+          <w:rFonts w:ascii="Tahoma" w:hAnsi="Tahoma" w:cs="Tahoma"/>
+          <w:sz w:val="28"/>
+          <w:szCs w:val="28"/>
+        </w:rPr>
+        <w:t xml:space="preserve"> </w:t>
+      </w:r>
+      <w:r>
+        <w:rPr>
+          <w:rFonts w:ascii="Tahoma" w:hAnsi="Tahoma" w:cs="Tahoma"/>
+          <w:sz w:val="28"/>
+          <w:szCs w:val="28"/>
+          <w:lang w:val="en-US"/>
+        </w:rPr>
+        <w:t xml:space="preserve">EditText-a. В </w:t>
+      </w:r>
+      <w:r>
+        <w:rPr>
+          <w:rFonts w:ascii="Tahoma" w:hAnsi="Tahoma" w:cs="Tahoma"/>
+          <w:sz w:val="28"/>
+          <w:szCs w:val="28"/>
+        </w:rPr>
+        <w:t>единия</w:t>
+      </w:r>
+      <w:r>
+        <w:rPr>
+          <w:rFonts w:ascii="Tahoma" w:hAnsi="Tahoma" w:cs="Tahoma"/>
+          <w:sz w:val="28"/>
+          <w:szCs w:val="28"/>
+          <w:lang w:val="en-US"/>
+        </w:rPr>
+        <w:t xml:space="preserve"> EditText, </w:t>
+      </w:r>
+      <w:r>
+        <w:rPr>
+          <w:rFonts w:ascii="Tahoma" w:hAnsi="Tahoma" w:cs="Tahoma"/>
+          <w:sz w:val="28"/>
+          <w:szCs w:val="28"/>
+        </w:rPr>
+        <w:t xml:space="preserve">ако си свързан към локална мрежа, показва </w:t>
+      </w:r>
+      <w:r>
+        <w:rPr>
+          <w:rFonts w:ascii="Tahoma" w:hAnsi="Tahoma" w:cs="Tahoma"/>
+          <w:sz w:val="28"/>
+          <w:szCs w:val="28"/>
+          <w:lang w:val="en-US"/>
+        </w:rPr>
+        <w:t>IP-</w:t>
+      </w:r>
+      <w:r>
+        <w:rPr>
+          <w:rFonts w:ascii="Tahoma" w:hAnsi="Tahoma" w:cs="Tahoma"/>
+          <w:sz w:val="28"/>
+          <w:szCs w:val="28"/>
+        </w:rPr>
+        <w:t>то,</w:t>
+      </w:r>
+      <w:r>
+        <w:rPr>
+          <w:rFonts w:ascii="Tahoma" w:hAnsi="Tahoma" w:cs="Tahoma"/>
+          <w:sz w:val="28"/>
+          <w:szCs w:val="28"/>
+          <w:lang w:val="en-US"/>
+        </w:rPr>
+        <w:t xml:space="preserve"> а </w:t>
+      </w:r>
+      <w:r>
+        <w:rPr>
+          <w:rFonts w:ascii="Tahoma" w:hAnsi="Tahoma" w:cs="Tahoma"/>
+          <w:sz w:val="28"/>
+          <w:szCs w:val="28"/>
+        </w:rPr>
+        <w:t>другия – порта</w:t>
+      </w:r>
+      <w:r>
+        <w:rPr>
+          <w:rFonts w:ascii="Tahoma" w:hAnsi="Tahoma" w:cs="Tahoma"/>
+          <w:sz w:val="28"/>
+          <w:szCs w:val="28"/>
+          <w:lang w:val="en-US"/>
+        </w:rPr>
+        <w:t>,</w:t>
+      </w:r>
+      <w:r>
+        <w:rPr>
+          <w:rFonts w:ascii="Tahoma" w:hAnsi="Tahoma" w:cs="Tahoma"/>
+          <w:sz w:val="28"/>
+          <w:szCs w:val="28"/>
+        </w:rPr>
+        <w:t xml:space="preserve"> през когото се очаква заявката, съдържаща </w:t>
+      </w:r>
+      <w:r>
+        <w:rPr>
+          <w:rFonts w:ascii="Tahoma" w:hAnsi="Tahoma" w:cs="Tahoma"/>
+          <w:sz w:val="28"/>
+          <w:szCs w:val="28"/>
+          <w:lang w:val="en-US"/>
+        </w:rPr>
+        <w:t>XML-</w:t>
+      </w:r>
+      <w:r>
+        <w:rPr>
+          <w:rFonts w:ascii="Tahoma" w:hAnsi="Tahoma" w:cs="Tahoma"/>
+          <w:sz w:val="28"/>
+          <w:szCs w:val="28"/>
+        </w:rPr>
+        <w:t xml:space="preserve">ът. Под двата </w:t>
+      </w:r>
+      <w:r>
+        <w:rPr>
+          <w:rFonts w:ascii="Tahoma" w:hAnsi="Tahoma" w:cs="Tahoma"/>
+          <w:sz w:val="28"/>
+          <w:szCs w:val="28"/>
+          <w:lang w:val="en-US"/>
+        </w:rPr>
+        <w:t xml:space="preserve">EditText-a </w:t>
+      </w:r>
+      <w:r>
+        <w:rPr>
+          <w:rFonts w:ascii="Tahoma" w:hAnsi="Tahoma" w:cs="Tahoma"/>
+          <w:sz w:val="28"/>
+          <w:szCs w:val="28"/>
+        </w:rPr>
+        <w:t xml:space="preserve">има още един етикет, който </w:t>
+      </w:r>
+      <w:r>
+        <w:rPr>
+          <w:rFonts w:ascii="Tahoma" w:hAnsi="Tahoma" w:cs="Tahoma"/>
+          <w:sz w:val="28"/>
+          <w:szCs w:val="28"/>
+        </w:rPr>
+        <w:t xml:space="preserve">изписва съответно със зелено </w:t>
+      </w:r>
+      <w:r>
+        <w:rPr>
+          <w:rFonts w:ascii="Tahoma" w:hAnsi="Tahoma" w:cs="Tahoma"/>
+          <w:sz w:val="28"/>
+          <w:szCs w:val="28"/>
+          <w:lang w:val="en-US"/>
+        </w:rPr>
+        <w:t xml:space="preserve">“Connected”, </w:t>
+      </w:r>
+      <w:r>
+        <w:rPr>
+          <w:rFonts w:ascii="Tahoma" w:hAnsi="Tahoma" w:cs="Tahoma"/>
+          <w:sz w:val="28"/>
+          <w:szCs w:val="28"/>
+        </w:rPr>
+        <w:t>ако си свързан към локална мрежа, и съответно с червено „</w:t>
+      </w:r>
+      <w:r>
+        <w:rPr>
+          <w:rFonts w:ascii="Tahoma" w:hAnsi="Tahoma" w:cs="Tahoma"/>
+          <w:sz w:val="28"/>
+          <w:szCs w:val="28"/>
+          <w:lang w:val="en-US"/>
+        </w:rPr>
+        <w:t>Not connected</w:t>
+      </w:r>
+      <w:r>
+        <w:rPr>
+          <w:rFonts w:ascii="Tahoma" w:hAnsi="Tahoma" w:cs="Tahoma"/>
+          <w:sz w:val="28"/>
+          <w:szCs w:val="28"/>
+        </w:rPr>
+        <w:t>“</w:t>
+      </w:r>
+      <w:r>
+        <w:rPr>
+          <w:rFonts w:ascii="Tahoma" w:hAnsi="Tahoma" w:cs="Tahoma"/>
+          <w:sz w:val="28"/>
+          <w:szCs w:val="28"/>
+          <w:lang w:val="en-US"/>
+        </w:rPr>
+        <w:t xml:space="preserve">, </w:t>
+      </w:r>
+      <w:r>
+        <w:rPr>
+          <w:rFonts w:ascii="Tahoma" w:hAnsi="Tahoma" w:cs="Tahoma"/>
+          <w:sz w:val="28"/>
+          <w:szCs w:val="28"/>
+        </w:rPr>
+        <w:t>ако не си. Също така под гореизброените</w:t>
+      </w:r>
+      <w:r>
+        <w:rPr>
+          <w:rFonts w:ascii="Tahoma" w:hAnsi="Tahoma" w:cs="Tahoma"/>
+          <w:sz w:val="28"/>
+          <w:szCs w:val="28"/>
+        </w:rPr>
+        <w:t xml:space="preserve"> има бутон, водещ към втория</w:t>
+      </w:r>
+      <w:r>
+        <w:rPr>
+          <w:rFonts w:ascii="Tahoma" w:hAnsi="Tahoma" w:cs="Tahoma"/>
+          <w:sz w:val="28"/>
+          <w:szCs w:val="28"/>
+        </w:rPr>
+        <w:t xml:space="preserve"> панел.</w:t>
+      </w:r>
+    </w:p>
+    <w:p>
+      <w:pPr>
+        <w:pStyle w:val="NoSpacing"/>
+        <w:numPr>
+          <w:ilvl w:val="0"/>
+          <w:numId w:val="6"/>
+        </w:numPr>
+        <w:spacing w:after="120" w:line="480" w:lineRule="auto"/>
+        <w:jc w:val="both"/>
+        <w:rPr>
+          <w:rFonts w:ascii="Tahoma" w:hAnsi="Tahoma" w:cs="Tahoma"/>
+          <w:sz w:val="28"/>
+          <w:szCs w:val="28"/>
+        </w:rPr>
+      </w:pPr>
+      <w:r>
+        <w:rPr>
+          <w:rFonts w:ascii="Tahoma" w:hAnsi="Tahoma" w:cs="Tahoma"/>
+          <w:sz w:val="28"/>
+          <w:szCs w:val="28"/>
+        </w:rPr>
+        <w:lastRenderedPageBreak/>
+        <w:t xml:space="preserve">Вторият панел – </w:t>
+      </w:r>
+      <w:r>
+        <w:rPr>
+          <w:rFonts w:ascii="Tahoma" w:hAnsi="Tahoma" w:cs="Tahoma"/>
+          <w:sz w:val="28"/>
+          <w:szCs w:val="28"/>
+          <w:lang w:val="en-US"/>
+        </w:rPr>
+        <w:t>SettingsScreen</w:t>
+      </w:r>
+    </w:p>
+    <w:p>
+      <w:pPr>
+        <w:pStyle w:val="NoSpacing"/>
+        <w:spacing w:after="120" w:line="480" w:lineRule="auto"/>
+        <w:ind w:left="1440"/>
+        <w:jc w:val="both"/>
+        <w:rPr>
+          <w:rFonts w:ascii="Tahoma" w:hAnsi="Tahoma" w:cs="Tahoma"/>
+          <w:sz w:val="28"/>
+          <w:szCs w:val="28"/>
+        </w:rPr>
+      </w:pPr>
+      <w:r>
+        <w:rPr>
+          <w:rFonts w:ascii="Tahoma" w:hAnsi="Tahoma" w:cs="Tahoma"/>
+          <w:sz w:val="28"/>
+          <w:szCs w:val="28"/>
+        </w:rPr>
+        <w:t xml:space="preserve">Вторият панел има </w:t>
+      </w:r>
+      <w:r>
+        <w:rPr>
+          <w:rFonts w:ascii="Tahoma" w:hAnsi="Tahoma" w:cs="Tahoma"/>
+          <w:sz w:val="28"/>
+          <w:szCs w:val="28"/>
+        </w:rPr>
+        <w:t>три</w:t>
+      </w:r>
+      <w:r>
+        <w:rPr>
+          <w:rFonts w:ascii="Tahoma" w:hAnsi="Tahoma" w:cs="Tahoma"/>
+          <w:sz w:val="28"/>
+          <w:szCs w:val="28"/>
+        </w:rPr>
+        <w:t xml:space="preserve"> </w:t>
+      </w:r>
+      <w:r>
+        <w:rPr>
+          <w:rFonts w:ascii="Tahoma" w:hAnsi="Tahoma" w:cs="Tahoma"/>
+          <w:sz w:val="28"/>
+          <w:szCs w:val="28"/>
+          <w:lang w:val="en-US"/>
+        </w:rPr>
+        <w:t>Spinner-</w:t>
+      </w:r>
+      <w:r>
+        <w:rPr>
+          <w:rFonts w:ascii="Tahoma" w:hAnsi="Tahoma" w:cs="Tahoma"/>
+          <w:sz w:val="28"/>
+          <w:szCs w:val="28"/>
+        </w:rPr>
+        <w:t>а, единият от които е да се избере в коя държава се използва принтера, а другият дава възможност да се избере езикът, на когото искате да изписва етикетите, обособяващи различните секции.</w:t>
+      </w:r>
+    </w:p>
+    <w:p>
+      <w:pPr>
+        <w:pStyle w:val="NoSpacing"/>
+        <w:spacing w:after="120" w:line="480" w:lineRule="auto"/>
+        <w:ind w:left="1440"/>
+        <w:jc w:val="both"/>
+        <w:rPr>
+          <w:rFonts w:ascii="Tahoma" w:hAnsi="Tahoma" w:cs="Tahoma"/>
+          <w:sz w:val="28"/>
+          <w:szCs w:val="28"/>
+        </w:rPr>
+      </w:pPr>
+      <w:r>
+        <w:rPr>
+          <w:rFonts w:ascii="Tahoma" w:hAnsi="Tahoma" w:cs="Tahoma"/>
+          <w:sz w:val="28"/>
+          <w:szCs w:val="28"/>
+        </w:rPr>
+        <w:t xml:space="preserve">Чрез третия </w:t>
+      </w:r>
+      <w:r>
+        <w:rPr>
+          <w:rFonts w:ascii="Tahoma" w:hAnsi="Tahoma" w:cs="Tahoma"/>
+          <w:sz w:val="28"/>
+          <w:szCs w:val="28"/>
+          <w:lang w:val="en-US"/>
+        </w:rPr>
+        <w:t xml:space="preserve">Spinner </w:t>
+      </w:r>
+      <w:r>
+        <w:rPr>
+          <w:rFonts w:ascii="Tahoma" w:hAnsi="Tahoma" w:cs="Tahoma"/>
+          <w:sz w:val="28"/>
+          <w:szCs w:val="28"/>
+        </w:rPr>
+        <w:t>може да се избере активният принтер, тоест този, с когото работите и да се добави. Може да се добави повече от един принтер</w:t>
+      </w:r>
+      <w:r>
+        <w:rPr>
+          <w:rFonts w:ascii="Tahoma" w:hAnsi="Tahoma" w:cs="Tahoma"/>
+          <w:sz w:val="28"/>
+          <w:szCs w:val="28"/>
+        </w:rPr>
+        <w:t xml:space="preserve"> – тоест да работите с повече от един принтер и да печатате на повече от един принтер едновременно</w:t>
+      </w:r>
+      <w:r>
+        <w:rPr>
+          <w:rFonts w:ascii="Tahoma" w:hAnsi="Tahoma" w:cs="Tahoma"/>
+          <w:sz w:val="28"/>
+          <w:szCs w:val="28"/>
+        </w:rPr>
+        <w:t>. При добавянето на принтерите, могат да се зададат</w:t>
+      </w:r>
+      <w:r>
+        <w:rPr>
+          <w:rFonts w:ascii="Tahoma" w:hAnsi="Tahoma" w:cs="Tahoma"/>
+          <w:sz w:val="28"/>
+          <w:szCs w:val="28"/>
+        </w:rPr>
+        <w:t xml:space="preserve"> скриптове:</w:t>
+      </w:r>
+    </w:p>
+    <w:p>
+      <w:pPr>
+        <w:pStyle w:val="NoSpacing"/>
+        <w:numPr>
+          <w:ilvl w:val="2"/>
+          <w:numId w:val="6"/>
+        </w:numPr>
+        <w:spacing w:after="120" w:line="480" w:lineRule="auto"/>
+        <w:jc w:val="both"/>
+        <w:rPr>
+          <w:rFonts w:ascii="Tahoma" w:hAnsi="Tahoma" w:cs="Tahoma"/>
+          <w:sz w:val="28"/>
+          <w:szCs w:val="28"/>
+        </w:rPr>
+      </w:pPr>
+      <w:r>
+        <w:rPr>
+          <w:rFonts w:ascii="Tahoma" w:hAnsi="Tahoma" w:cs="Tahoma"/>
+          <w:sz w:val="28"/>
+          <w:szCs w:val="28"/>
+          <w:lang w:val="en-US"/>
+        </w:rPr>
+        <w:t xml:space="preserve">Headers – </w:t>
+      </w:r>
+      <w:r>
+        <w:rPr>
+          <w:rFonts w:ascii="Tahoma" w:hAnsi="Tahoma" w:cs="Tahoma"/>
+          <w:sz w:val="28"/>
+          <w:szCs w:val="28"/>
+        </w:rPr>
+        <w:t>текст, който ще се изписва отгоре на бележката</w:t>
+      </w:r>
+    </w:p>
+    <w:p>
+      <w:pPr>
+        <w:pStyle w:val="NoSpacing"/>
+        <w:numPr>
+          <w:ilvl w:val="2"/>
+          <w:numId w:val="6"/>
+        </w:numPr>
+        <w:spacing w:after="120" w:line="480" w:lineRule="auto"/>
+        <w:jc w:val="both"/>
+        <w:rPr>
+          <w:rFonts w:ascii="Tahoma" w:hAnsi="Tahoma" w:cs="Tahoma"/>
+          <w:sz w:val="28"/>
+          <w:szCs w:val="28"/>
+        </w:rPr>
+      </w:pPr>
+      <w:r>
+        <w:rPr>
+          <w:rFonts w:ascii="Tahoma" w:hAnsi="Tahoma" w:cs="Tahoma"/>
+          <w:sz w:val="28"/>
+          <w:szCs w:val="28"/>
+          <w:lang w:val="en-US"/>
+        </w:rPr>
+        <w:t xml:space="preserve">Details – </w:t>
+      </w:r>
+      <w:r>
+        <w:rPr>
+          <w:rFonts w:ascii="Tahoma" w:hAnsi="Tahoma" w:cs="Tahoma"/>
+          <w:sz w:val="28"/>
+          <w:szCs w:val="28"/>
+        </w:rPr>
+        <w:t>посредата</w:t>
+      </w:r>
+    </w:p>
+    <w:p>
+      <w:pPr>
+        <w:pStyle w:val="NoSpacing"/>
+        <w:numPr>
+          <w:ilvl w:val="2"/>
+          <w:numId w:val="6"/>
+        </w:numPr>
+        <w:spacing w:after="120" w:line="480" w:lineRule="auto"/>
+        <w:jc w:val="both"/>
+        <w:rPr>
+          <w:rFonts w:ascii="Tahoma" w:hAnsi="Tahoma" w:cs="Tahoma"/>
+          <w:sz w:val="28"/>
+          <w:szCs w:val="28"/>
+        </w:rPr>
+      </w:pPr>
+      <w:r>
+        <w:rPr>
+          <w:rFonts w:ascii="Tahoma" w:hAnsi="Tahoma" w:cs="Tahoma"/>
+          <w:sz w:val="28"/>
+          <w:szCs w:val="28"/>
+          <w:lang w:val="en-US"/>
+        </w:rPr>
+        <w:t xml:space="preserve">Totals – </w:t>
+      </w:r>
+      <w:r>
+        <w:rPr>
+          <w:rFonts w:ascii="Tahoma" w:hAnsi="Tahoma" w:cs="Tahoma"/>
+          <w:sz w:val="28"/>
+          <w:szCs w:val="28"/>
+        </w:rPr>
+        <w:t>там, където пише общата сума на покупката</w:t>
+      </w:r>
+    </w:p>
+    <w:p>
+      <w:pPr>
+        <w:pStyle w:val="NoSpacing"/>
+        <w:numPr>
+          <w:ilvl w:val="2"/>
+          <w:numId w:val="6"/>
+        </w:numPr>
+        <w:spacing w:after="120" w:line="480" w:lineRule="auto"/>
+        <w:jc w:val="both"/>
+        <w:rPr>
+          <w:rFonts w:ascii="Tahoma" w:hAnsi="Tahoma" w:cs="Tahoma"/>
+          <w:sz w:val="28"/>
+          <w:szCs w:val="28"/>
+        </w:rPr>
+      </w:pPr>
+      <w:r>
+        <w:rPr>
+          <w:rFonts w:ascii="Tahoma" w:hAnsi="Tahoma" w:cs="Tahoma"/>
+          <w:sz w:val="28"/>
+          <w:szCs w:val="28"/>
+          <w:lang w:val="en-US"/>
+        </w:rPr>
+        <w:t xml:space="preserve">Footers – </w:t>
+      </w:r>
+      <w:r>
+        <w:rPr>
+          <w:rFonts w:ascii="Tahoma" w:hAnsi="Tahoma" w:cs="Tahoma"/>
+          <w:sz w:val="28"/>
+          <w:szCs w:val="28"/>
+        </w:rPr>
+        <w:t>най-отдолу на касовата бележка</w:t>
+      </w:r>
+    </w:p>
+    <w:p>
+      <w:pPr>
+        <w:pStyle w:val="NoSpacing"/>
+        <w:spacing w:after="120" w:line="480" w:lineRule="auto"/>
+        <w:ind w:left="1440"/>
+        <w:jc w:val="both"/>
+        <w:rPr>
+          <w:rFonts w:ascii="Tahoma" w:hAnsi="Tahoma" w:cs="Tahoma"/>
+          <w:sz w:val="28"/>
+          <w:szCs w:val="28"/>
+        </w:rPr>
+      </w:pPr>
+      <w:r>
+        <w:rPr>
+          <w:rFonts w:ascii="Tahoma" w:hAnsi="Tahoma" w:cs="Tahoma"/>
+          <w:sz w:val="28"/>
+          <w:szCs w:val="28"/>
+        </w:rPr>
+        <w:t xml:space="preserve">Има по един бутон за всеки вид скрипт, който добавя още един </w:t>
+      </w:r>
+      <w:r>
+        <w:rPr>
+          <w:rFonts w:ascii="Tahoma" w:hAnsi="Tahoma" w:cs="Tahoma"/>
+          <w:sz w:val="28"/>
+          <w:szCs w:val="28"/>
+          <w:lang w:val="en-US"/>
+        </w:rPr>
+        <w:t xml:space="preserve">EditText, </w:t>
+      </w:r>
+      <w:r>
+        <w:rPr>
+          <w:rFonts w:ascii="Tahoma" w:hAnsi="Tahoma" w:cs="Tahoma"/>
+          <w:sz w:val="28"/>
+          <w:szCs w:val="28"/>
+        </w:rPr>
+        <w:t xml:space="preserve"> в когото може да пише човек, т.е. всеки вид </w:t>
+      </w:r>
+      <w:r>
+        <w:rPr>
+          <w:rFonts w:ascii="Tahoma" w:hAnsi="Tahoma" w:cs="Tahoma"/>
+          <w:sz w:val="28"/>
+          <w:szCs w:val="28"/>
+        </w:rPr>
+        <w:lastRenderedPageBreak/>
+        <w:t>скрипт може да има по повече от един ред – колкото ние поискаме.</w:t>
+      </w:r>
+    </w:p>
+    <w:p>
+      <w:pPr>
+        <w:pStyle w:val="NoSpacing"/>
+        <w:spacing w:after="120" w:line="480" w:lineRule="auto"/>
+        <w:ind w:left="1440"/>
+        <w:jc w:val="both"/>
+        <w:rPr>
+          <w:rFonts w:ascii="Tahoma" w:hAnsi="Tahoma" w:cs="Tahoma"/>
+          <w:sz w:val="28"/>
+          <w:szCs w:val="28"/>
+        </w:rPr>
+      </w:pPr>
+      <w:r>
+        <w:rPr>
+          <w:rFonts w:ascii="Tahoma" w:hAnsi="Tahoma" w:cs="Tahoma"/>
+          <w:sz w:val="28"/>
+          <w:szCs w:val="28"/>
+        </w:rPr>
+        <w:t>След като се добавят един или повече принтери</w:t>
+      </w:r>
+      <w:r>
+        <w:rPr>
+          <w:rFonts w:ascii="Tahoma" w:hAnsi="Tahoma" w:cs="Tahoma"/>
+          <w:sz w:val="28"/>
+          <w:szCs w:val="28"/>
+        </w:rPr>
+        <w:t>,</w:t>
+      </w:r>
+      <w:r>
+        <w:rPr>
+          <w:rFonts w:ascii="Tahoma" w:hAnsi="Tahoma" w:cs="Tahoma"/>
+          <w:sz w:val="28"/>
+          <w:szCs w:val="28"/>
+        </w:rPr>
+        <w:t xml:space="preserve"> чрез бутона, обозначен с плюс,</w:t>
+      </w:r>
+      <w:r>
+        <w:rPr>
+          <w:rFonts w:ascii="Tahoma" w:hAnsi="Tahoma" w:cs="Tahoma"/>
+          <w:sz w:val="28"/>
+          <w:szCs w:val="28"/>
+        </w:rPr>
+        <w:t xml:space="preserve"> можем да ги изтриваме и да</w:t>
+      </w:r>
+      <w:r>
+        <w:rPr>
+          <w:rFonts w:ascii="Tahoma" w:hAnsi="Tahoma" w:cs="Tahoma"/>
+          <w:sz w:val="28"/>
+          <w:szCs w:val="28"/>
+        </w:rPr>
+        <w:t xml:space="preserve"> ги</w:t>
+      </w:r>
+      <w:r>
+        <w:rPr>
+          <w:rFonts w:ascii="Tahoma" w:hAnsi="Tahoma" w:cs="Tahoma"/>
+          <w:sz w:val="28"/>
+          <w:szCs w:val="28"/>
+        </w:rPr>
+        <w:t xml:space="preserve"> редактираме</w:t>
+      </w:r>
+      <w:r>
+        <w:rPr>
+          <w:rFonts w:ascii="Tahoma" w:hAnsi="Tahoma" w:cs="Tahoma"/>
+          <w:sz w:val="28"/>
+          <w:szCs w:val="28"/>
+          <w:lang w:val="en-US"/>
+        </w:rPr>
+        <w:t>.</w:t>
+      </w:r>
+      <w:r>
+        <w:rPr>
+          <w:rFonts w:ascii="Tahoma" w:hAnsi="Tahoma" w:cs="Tahoma"/>
+          <w:sz w:val="28"/>
+          <w:szCs w:val="28"/>
+        </w:rPr>
+        <w:t xml:space="preserve"> До самия </w:t>
+      </w:r>
+      <w:r>
+        <w:rPr>
+          <w:rFonts w:ascii="Tahoma" w:hAnsi="Tahoma" w:cs="Tahoma"/>
+          <w:sz w:val="28"/>
+          <w:szCs w:val="28"/>
+          <w:lang w:val="en-US"/>
+        </w:rPr>
+        <w:t>Spinner</w:t>
+      </w:r>
+      <w:r>
+        <w:rPr>
+          <w:rFonts w:ascii="Tahoma" w:hAnsi="Tahoma" w:cs="Tahoma"/>
+          <w:sz w:val="28"/>
+          <w:szCs w:val="28"/>
+        </w:rPr>
+        <w:t>, в когото се пълнят активните принтери,</w:t>
+      </w:r>
+      <w:r>
+        <w:rPr>
+          <w:rFonts w:ascii="Tahoma" w:hAnsi="Tahoma" w:cs="Tahoma"/>
+          <w:sz w:val="28"/>
+          <w:szCs w:val="28"/>
+          <w:lang w:val="en-US"/>
+        </w:rPr>
+        <w:t xml:space="preserve"> </w:t>
+      </w:r>
+      <w:r>
+        <w:rPr>
+          <w:rFonts w:ascii="Tahoma" w:hAnsi="Tahoma" w:cs="Tahoma"/>
+          <w:sz w:val="28"/>
+          <w:szCs w:val="28"/>
+        </w:rPr>
+        <w:t xml:space="preserve">има още два бутона – този за редактиране, обозначен с моливче и такъв за изтриване на избрания принтер, обозначен с минус. </w:t>
+      </w:r>
+    </w:p>
+    <w:p>
+      <w:pPr>
+        <w:pStyle w:val="NoSpacing"/>
+        <w:spacing w:after="120" w:line="480" w:lineRule="auto"/>
+        <w:ind w:left="1440"/>
+        <w:jc w:val="both"/>
+        <w:rPr>
+          <w:rFonts w:ascii="Tahoma" w:hAnsi="Tahoma" w:cs="Tahoma"/>
+          <w:sz w:val="28"/>
+          <w:szCs w:val="28"/>
+        </w:rPr>
+      </w:pPr>
+      <w:r>
+        <w:rPr>
+          <w:rFonts w:ascii="Tahoma" w:hAnsi="Tahoma" w:cs="Tahoma"/>
+          <w:sz w:val="28"/>
+          <w:szCs w:val="28"/>
+        </w:rPr>
+        <w:t xml:space="preserve">При цъкане на бутона за редактиране, излиза плавно панел от едната страна, в който </w:t>
+      </w:r>
+      <w:r>
+        <w:rPr>
+          <w:rFonts w:ascii="Tahoma" w:hAnsi="Tahoma" w:cs="Tahoma"/>
+          <w:sz w:val="28"/>
+          <w:szCs w:val="28"/>
+        </w:rPr>
+        <w:t>можем да редактираме скриптовете, зададени при добавяне на устройството.</w:t>
+      </w:r>
+    </w:p>
+    <w:p>
+      <w:pPr>
+        <w:pStyle w:val="NoSpacing"/>
+        <w:spacing w:after="120" w:line="480" w:lineRule="auto"/>
+        <w:ind w:left="1440"/>
+        <w:jc w:val="both"/>
+        <w:rPr>
+          <w:rFonts w:ascii="Tahoma" w:hAnsi="Tahoma" w:cs="Tahoma"/>
+          <w:sz w:val="28"/>
+          <w:szCs w:val="28"/>
+        </w:rPr>
+      </w:pPr>
+      <w:r>
+        <w:rPr>
+          <w:rFonts w:ascii="Tahoma" w:hAnsi="Tahoma" w:cs="Tahoma"/>
+          <w:sz w:val="28"/>
+          <w:szCs w:val="28"/>
+        </w:rPr>
+        <w:t xml:space="preserve">Идеята на тези скриптове е ако искаме да променим нещо, ако нямаме достъп до </w:t>
+      </w:r>
+      <w:r>
+        <w:rPr>
+          <w:rFonts w:ascii="Tahoma" w:hAnsi="Tahoma" w:cs="Tahoma"/>
+          <w:sz w:val="28"/>
+          <w:szCs w:val="28"/>
+          <w:lang w:val="en-US"/>
+        </w:rPr>
+        <w:t>XML-a</w:t>
+      </w:r>
+      <w:r>
+        <w:rPr>
+          <w:rFonts w:ascii="Tahoma" w:hAnsi="Tahoma" w:cs="Tahoma"/>
+          <w:sz w:val="28"/>
+          <w:szCs w:val="28"/>
+        </w:rPr>
+        <w:t>, който се изпраща.</w:t>
+      </w:r>
+    </w:p>
+    <w:p>
+      <w:pPr>
+        <w:pStyle w:val="NoSpacing"/>
+        <w:spacing w:after="120" w:line="480" w:lineRule="auto"/>
+        <w:ind w:left="1440"/>
+        <w:jc w:val="both"/>
+        <w:rPr>
+          <w:rFonts w:ascii="Tahoma" w:hAnsi="Tahoma" w:cs="Tahoma"/>
+          <w:sz w:val="28"/>
+          <w:szCs w:val="28"/>
+        </w:rPr>
+      </w:pPr>
+      <w:r>
+        <w:rPr>
+          <w:rFonts w:ascii="Tahoma" w:hAnsi="Tahoma" w:cs="Tahoma"/>
+          <w:sz w:val="28"/>
+          <w:szCs w:val="28"/>
+        </w:rPr>
+        <w:t>Има и още един бутон, който като се цъкне, отново излиза от едната страна плавно панел, в когото биват изписани активните принтери и това дали те са в изправност и готови за печатане.</w:t>
+      </w:r>
+      <w:bookmarkStart w:id="9" w:name="_Toc507526757"/>
+      <w:bookmarkStart w:id="10" w:name="_Toc507527700"/>
+    </w:p>
+    <w:p>
+      <w:pPr>
+        <w:pStyle w:val="NoSpacing"/>
+        <w:spacing w:after="120" w:line="480" w:lineRule="auto"/>
+        <w:ind w:left="1440"/>
+        <w:jc w:val="both"/>
+        <w:rPr>
+          <w:rFonts w:ascii="Tahoma" w:hAnsi="Tahoma" w:cs="Tahoma"/>
+          <w:sz w:val="28"/>
+          <w:szCs w:val="28"/>
+        </w:rPr>
+      </w:pPr>
+    </w:p>
+    <w:p>
+      <w:pPr>
+        <w:pStyle w:val="Heading2"/>
+        <w:rPr>
+          <w:rFonts w:ascii="Tahoma" w:hAnsi="Tahoma" w:cs="Tahoma"/>
+          <w:b/>
+          <w:i w:val="0"/>
+        </w:rPr>
+      </w:pPr>
+      <w:r>
+        <w:rPr>
+          <w:rFonts w:ascii="Tahoma" w:hAnsi="Tahoma" w:cs="Tahoma"/>
+          <w:b/>
+          <w:i w:val="0"/>
+        </w:rPr>
+        <w:lastRenderedPageBreak/>
+        <w:t>2.2. Съображения за избор на програмни средства и развойната сред</w:t>
+      </w:r>
+      <w:bookmarkEnd w:id="9"/>
+      <w:bookmarkEnd w:id="10"/>
+      <w:r>
+        <w:rPr>
+          <w:rFonts w:ascii="Tahoma" w:hAnsi="Tahoma" w:cs="Tahoma"/>
+          <w:b/>
+          <w:i w:val="0"/>
+        </w:rPr>
+        <w:t>а</w:t>
+      </w:r>
+    </w:p>
+    <w:p>
+      <w:pPr>
+        <w:rPr>
+          <w:lang w:eastAsia="ar-SA"/>
+        </w:rPr>
+      </w:pPr>
+    </w:p>
+    <w:p>
+      <w:pPr>
+        <w:rPr>
+          <w:lang w:eastAsia="ar-SA"/>
+        </w:rPr>
+      </w:pPr>
+    </w:p>
+    <w:p>
+      <w:pPr>
+        <w:pStyle w:val="NoSpacing"/>
+        <w:spacing w:after="120" w:line="480" w:lineRule="auto"/>
+        <w:jc w:val="both"/>
+        <w:rPr>
+          <w:rFonts w:ascii="Tahoma" w:hAnsi="Tahoma" w:cs="Tahoma"/>
+          <w:sz w:val="28"/>
+          <w:szCs w:val="28"/>
+        </w:rPr>
+      </w:pPr>
+      <w:r>
+        <w:rPr>
+          <w:rFonts w:ascii="Tahoma" w:hAnsi="Tahoma" w:cs="Tahoma"/>
+          <w:sz w:val="28"/>
+          <w:szCs w:val="28"/>
+          <w:lang w:val="en-US"/>
+        </w:rPr>
+        <w:t>Smart Printer for Android</w:t>
+      </w:r>
+      <w:r>
+        <w:rPr>
+          <w:rFonts w:ascii="Tahoma" w:hAnsi="Tahoma" w:cs="Tahoma"/>
+          <w:sz w:val="28"/>
+          <w:szCs w:val="28"/>
+        </w:rPr>
+        <w:t xml:space="preserve"> трябва да е лесно за използване от всеки потребител, </w:t>
+      </w:r>
+      <w:r>
+        <w:rPr>
+          <w:rFonts w:ascii="Tahoma" w:hAnsi="Tahoma" w:cs="Tahoma"/>
+          <w:sz w:val="28"/>
+          <w:szCs w:val="28"/>
+        </w:rPr>
+        <w:t>търговец</w:t>
+      </w:r>
+      <w:r>
+        <w:rPr>
+          <w:rFonts w:ascii="Tahoma" w:hAnsi="Tahoma" w:cs="Tahoma"/>
+          <w:sz w:val="28"/>
+          <w:szCs w:val="28"/>
+        </w:rPr>
+        <w:t>, на р</w:t>
+      </w:r>
+      <w:r>
+        <w:rPr>
+          <w:rFonts w:ascii="Tahoma" w:hAnsi="Tahoma" w:cs="Tahoma"/>
+          <w:sz w:val="28"/>
+          <w:szCs w:val="28"/>
+        </w:rPr>
+        <w:t>азлична възраст. Затова то е</w:t>
+      </w:r>
+      <w:r>
+        <w:rPr>
+          <w:rFonts w:ascii="Tahoma" w:hAnsi="Tahoma" w:cs="Tahoma"/>
+          <w:sz w:val="28"/>
+          <w:szCs w:val="28"/>
+        </w:rPr>
+        <w:t xml:space="preserve"> нап</w:t>
+      </w:r>
+      <w:r>
+        <w:rPr>
+          <w:rFonts w:ascii="Tahoma" w:hAnsi="Tahoma" w:cs="Tahoma"/>
+          <w:sz w:val="28"/>
+          <w:szCs w:val="28"/>
+        </w:rPr>
+        <w:t>равено много просто откъм визуалната част, така че човек лесно да се ориентира</w:t>
+      </w:r>
+      <w:r>
+        <w:rPr>
+          <w:rFonts w:ascii="Tahoma" w:hAnsi="Tahoma" w:cs="Tahoma"/>
+          <w:sz w:val="28"/>
+          <w:szCs w:val="28"/>
+        </w:rPr>
+        <w:t xml:space="preserve">. Поради тази причина избрах да използвам един много функционален език за създаване на Android приложения, а именно Basic4Android. Езикът е алтернатива на програмирането с Java и Android SDK. Платформата компилира до Java и след това отново го връща като Basic, използва смесен (Cross) компилатор. </w:t>
+      </w:r>
+    </w:p>
+    <w:p>
+      <w:pPr>
+        <w:pStyle w:val="NoSpacing"/>
+        <w:spacing w:after="120" w:line="480" w:lineRule="auto"/>
+        <w:jc w:val="both"/>
+        <w:rPr>
+          <w:rFonts w:ascii="Tahoma" w:hAnsi="Tahoma" w:cs="Tahoma"/>
+          <w:sz w:val="28"/>
+          <w:szCs w:val="28"/>
+        </w:rPr>
+      </w:pPr>
+      <w:r>
+        <w:rPr>
+          <w:rFonts w:ascii="Tahoma" w:hAnsi="Tahoma" w:cs="Tahoma"/>
+          <w:sz w:val="28"/>
+          <w:szCs w:val="28"/>
+        </w:rPr>
+        <w:t xml:space="preserve">Резултатът е изпълним код, предназначен за платформа различна от тази, на която е извършена компилацията. Използва се например при създаване на код за вградени системи (embedded systems), както и в Basic4Android,  където няма възможност, или е по-трудно, да се създават програми. </w:t>
+      </w:r>
+    </w:p>
+    <w:p>
+      <w:pPr>
+        <w:pStyle w:val="NoSpacing"/>
+        <w:spacing w:after="120" w:line="480" w:lineRule="auto"/>
+        <w:jc w:val="both"/>
+        <w:rPr>
+          <w:rFonts w:ascii="Tahoma" w:hAnsi="Tahoma" w:cs="Tahoma"/>
+          <w:sz w:val="28"/>
+          <w:szCs w:val="28"/>
+        </w:rPr>
+      </w:pPr>
+      <w:r>
+        <w:rPr>
+          <w:rFonts w:ascii="Tahoma" w:hAnsi="Tahoma" w:cs="Tahoma"/>
+          <w:sz w:val="28"/>
+          <w:szCs w:val="28"/>
+        </w:rPr>
+        <w:t xml:space="preserve">   B4A включва визуален дизайнер, който опростява процеса на изграждане на потребителски интерфейси, насочени към телефони и таблети с различни размери на екрана. Компилираните програми могат </w:t>
+      </w:r>
+      <w:r>
+        <w:rPr>
+          <w:rFonts w:ascii="Tahoma" w:hAnsi="Tahoma" w:cs="Tahoma"/>
+          <w:sz w:val="28"/>
+          <w:szCs w:val="28"/>
+        </w:rPr>
+        <w:lastRenderedPageBreak/>
+        <w:t>да бъдат тествани в емулатори на AVD Manager или на истински Android устройства, използващи Android Debug Bridge и B4A Bridge.</w:t>
+      </w:r>
+    </w:p>
+    <w:p>
+      <w:pPr>
+        <w:pStyle w:val="NoSpacing"/>
+        <w:spacing w:after="120" w:line="480" w:lineRule="auto"/>
+        <w:jc w:val="both"/>
+        <w:rPr>
+          <w:rFonts w:ascii="Tahoma" w:hAnsi="Tahoma" w:cs="Tahoma"/>
+          <w:sz w:val="28"/>
+          <w:szCs w:val="28"/>
+        </w:rPr>
+      </w:pPr>
+      <w:r>
+        <w:rPr>
+          <w:rFonts w:ascii="Tahoma" w:hAnsi="Tahoma" w:cs="Tahoma"/>
+          <w:sz w:val="28"/>
+          <w:szCs w:val="28"/>
+        </w:rPr>
+        <w:t>Самият език е подобен на Visual Basic и Visual Basic .NET, но е адаптиран към родната Android среда. Има разлики и прилики с Java, най-големия плюс е, че се пише много бързо и е много функционално, не е гъвкаво колко</w:t>
+      </w:r>
+      <w:r>
+        <w:rPr>
+          <w:rFonts w:ascii="Tahoma" w:hAnsi="Tahoma" w:cs="Tahoma"/>
+          <w:sz w:val="28"/>
+          <w:szCs w:val="28"/>
+        </w:rPr>
+        <w:t>то</w:t>
+      </w:r>
+      <w:bookmarkStart w:id="11" w:name="_GoBack"/>
+      <w:bookmarkEnd w:id="11"/>
+      <w:r>
+        <w:rPr>
+          <w:rFonts w:ascii="Tahoma" w:hAnsi="Tahoma" w:cs="Tahoma"/>
+          <w:sz w:val="28"/>
+          <w:szCs w:val="28"/>
+        </w:rPr>
+        <w:t xml:space="preserve"> Java, но по отношение на приложението, което е нужно за системата и ще се използва, е нужно просто бързодействие и лесно разгадаване на програмата.</w:t>
+      </w:r>
+    </w:p>
+    <w:p>
+      <w:pPr>
+        <w:pStyle w:val="NoSpacing"/>
+        <w:spacing w:after="120" w:line="480" w:lineRule="auto"/>
+        <w:jc w:val="both"/>
+        <w:rPr>
+          <w:rFonts w:ascii="Tahoma" w:hAnsi="Tahoma" w:cs="Tahoma"/>
+          <w:sz w:val="28"/>
+          <w:szCs w:val="28"/>
+        </w:rPr>
+      </w:pPr>
+      <w:r>
+        <w:rPr>
+          <w:rFonts w:ascii="Tahoma" w:hAnsi="Tahoma" w:cs="Tahoma"/>
+          <w:sz w:val="28"/>
+          <w:szCs w:val="28"/>
+        </w:rPr>
+        <w:t xml:space="preserve">За да може да работи приложението освен компилатора, който се предоставя с B4A платформата е нужно да се свърже към нея Java JDK, за да може да се установи компилация, Android SDK за да се инсталират платформите и инструментите за версиите на Andoid-а, който ще се използва. Също така най-новата версия на B4A е платена и </w:t>
+      </w:r>
+      <w:r>
+        <w:rPr>
+          <w:rFonts w:ascii="Tahoma" w:hAnsi="Tahoma" w:cs="Tahoma"/>
+          <w:sz w:val="28"/>
+          <w:szCs w:val="28"/>
+        </w:rPr>
+        <w:t xml:space="preserve">е </w:t>
+      </w:r>
+      <w:r>
+        <w:rPr>
+          <w:rFonts w:ascii="Tahoma" w:hAnsi="Tahoma" w:cs="Tahoma"/>
+          <w:sz w:val="28"/>
+          <w:szCs w:val="28"/>
+        </w:rPr>
+        <w:t>нужен лиценз.</w:t>
+      </w:r>
+    </w:p>
+    <w:p>
+      <w:pPr>
+        <w:pStyle w:val="NoSpacing"/>
+        <w:spacing w:after="120" w:line="480" w:lineRule="auto"/>
+        <w:jc w:val="both"/>
+        <w:rPr>
+          <w:rFonts w:ascii="Tahoma" w:hAnsi="Tahoma" w:cs="Tahoma"/>
+          <w:sz w:val="28"/>
+          <w:szCs w:val="28"/>
+        </w:rPr>
+      </w:pPr>
+      <w:r>
+        <w:rPr>
+          <w:rFonts w:ascii="Tahoma" w:hAnsi="Tahoma" w:cs="Tahoma"/>
+          <w:sz w:val="28"/>
+          <w:szCs w:val="28"/>
+        </w:rPr>
+        <w:t>По желание може да се използва B4A-Bridge, което компилира на устройството безконтактно чрез Wireless връзка, ако двете устройства са в една и съща мрежа.  Може да се изтегли от Google Play безплатно.</w:t>
+      </w:r>
+    </w:p>
+    <w:p>
+      <w:pPr>
+        <w:pStyle w:val="NoSpacing"/>
+        <w:spacing w:after="120" w:line="480" w:lineRule="auto"/>
+        <w:jc w:val="both"/>
+        <w:rPr>
+          <w:rFonts w:ascii="Tahoma" w:hAnsi="Tahoma" w:cs="Tahoma"/>
+          <w:sz w:val="28"/>
+          <w:szCs w:val="28"/>
+        </w:rPr>
+      </w:pPr>
+      <w:r>
+        <w:rPr>
+          <w:rFonts w:ascii="Tahoma" w:hAnsi="Tahoma" w:cs="Tahoma"/>
+          <w:sz w:val="28"/>
+          <w:szCs w:val="28"/>
+        </w:rPr>
+        <w:lastRenderedPageBreak/>
+        <w:tab/>
+        <w:t>Другия малко по-гъвкав, но не практичен вариант, поради усложняване на работата за създаването на Android проложението е писането на Java на Android Studio. Но използването на Android Studio ще създаде повече работа по програмирането на това, не толкова сложно приложение.</w:t>
+      </w:r>
+    </w:p>
+    <w:p>
+      <w:pPr>
+        <w:pStyle w:val="NoSpacing"/>
+        <w:spacing w:after="120" w:line="480" w:lineRule="auto"/>
+        <w:jc w:val="both"/>
+        <w:rPr>
+          <w:rFonts w:ascii="Tahoma" w:hAnsi="Tahoma" w:cs="Tahoma"/>
+          <w:sz w:val="28"/>
+          <w:szCs w:val="28"/>
+        </w:rPr>
+      </w:pPr>
+      <w:r>
+        <w:rPr>
+          <w:rFonts w:ascii="Tahoma" w:hAnsi="Tahoma" w:cs="Tahoma"/>
+          <w:sz w:val="28"/>
+          <w:szCs w:val="28"/>
+        </w:rPr>
+        <w:t>Android Studio е официалната интегрирана среда за разработка (IDE) за операционната система Android на Google, изградена върху софтуера IntelliJ IDEA на JetBrains и специално разработена за разработка на Android. Той е достъпен за изтегляне за операционните системи Windows, MacOS и Linux. Това е заместител на Eclipse Android Development Tools (ADT) като основно IDE за разработка на естествени Android приложения. Android Studio бе обявено на 16 май 2013 г. на конференцията Google I/O. То беше в начален етап на предварителен достъп, като се започне от версия 0.1 през май 2013 г., след което бе въведен бета етап, като се започне от версия 0.8, която бе пусната през юни 2014 г. Първото стабилно изграждане бе пуснато през декември 2014 г., като се започне от версия 1.0.</w:t>
+      </w:r>
+      <w:r>
+        <w:rPr>
+          <w:rFonts w:ascii="Tahoma" w:hAnsi="Tahoma" w:cs="Tahoma"/>
+          <w:sz w:val="28"/>
+          <w:szCs w:val="28"/>
+        </w:rPr>
+        <w:t xml:space="preserve"> Сегашната стабилна версия е 3.2.1</w:t>
+      </w:r>
+      <w:r>
+        <w:rPr>
+          <w:rFonts w:ascii="Tahoma" w:hAnsi="Tahoma" w:cs="Tahoma"/>
+          <w:sz w:val="28"/>
+          <w:szCs w:val="28"/>
+        </w:rPr>
+        <w:t>, пусната през октомври 201</w:t>
+      </w:r>
+      <w:r>
+        <w:rPr>
+          <w:rFonts w:ascii="Tahoma" w:hAnsi="Tahoma" w:cs="Tahoma"/>
+          <w:sz w:val="28"/>
+          <w:szCs w:val="28"/>
+        </w:rPr>
+        <w:t>8</w:t>
+      </w:r>
+      <w:r>
+        <w:rPr>
+          <w:rFonts w:ascii="Tahoma" w:hAnsi="Tahoma" w:cs="Tahoma"/>
+          <w:sz w:val="28"/>
+          <w:szCs w:val="28"/>
+        </w:rPr>
+        <w:t xml:space="preserve"> г.   </w:t>
+      </w:r>
+    </w:p>
+    <w:p>
+      <w:pPr>
+        <w:pStyle w:val="NoSpacing"/>
+        <w:spacing w:after="120" w:line="480" w:lineRule="auto"/>
+        <w:jc w:val="both"/>
+        <w:rPr>
+          <w:rFonts w:ascii="Tahoma" w:hAnsi="Tahoma" w:cs="Tahoma"/>
+          <w:sz w:val="28"/>
+          <w:szCs w:val="28"/>
           <w:lang w:val="en-US"/>
         </w:rPr>
       </w:pPr>
     </w:p>
     <w:sectPr>
-      <w:footerReference w:type="default" r:id="rId7"/>
+      <w:footerReference w:type="default" r:id="rId8"/>
       <w:pgSz w:w="12240" w:h="15840"/>
       <w:pgMar w:top="1440" w:right="1440" w:bottom="1440" w:left="1440" w:header="720" w:footer="720" w:gutter="0"/>
       <w:cols w:space="720"/>
@@ -1780,7 +3372,7 @@
           <w:rPr>
             <w:noProof/>
           </w:rPr>
-          <w:t>7</w:t>
+          <w:t>13</w:t>
         </w:r>
         <w:r>
           <w:rPr>
@@ -2177,6 +3769,119 @@
     </w:lvl>
   </w:abstractNum>
   <w:abstractNum w:abstractNumId="3" w15:restartNumberingAfterBreak="0">
+    <w:nsid w:val="1D824541"/>
+    <w:multiLevelType w:val="hybridMultilevel"/>
+    <w:tmpl w:val="69BE12AE"/>
+    <w:lvl w:ilvl="0" w:tplc="04090001">
+      <w:start w:val="1"/>
+      <w:numFmt w:val="bullet"/>
+      <w:lvlText w:val=""/>
+      <w:lvlJc w:val="left"/>
+      <w:pPr>
+        <w:ind w:left="720" w:hanging="360"/>
+      </w:pPr>
+      <w:rPr>
+        <w:rFonts w:ascii="Symbol" w:hAnsi="Symbol" w:hint="default"/>
+      </w:rPr>
+    </w:lvl>
+    <w:lvl w:ilvl="1" w:tplc="04090003">
+      <w:start w:val="1"/>
+      <w:numFmt w:val="bullet"/>
+      <w:lvlText w:val="o"/>
+      <w:lvlJc w:val="left"/>
+      <w:pPr>
+        <w:ind w:left="1440" w:hanging="360"/>
+      </w:pPr>
+      <w:rPr>
+        <w:rFonts w:ascii="Courier New" w:hAnsi="Courier New" w:cs="Courier New" w:hint="default"/>
+      </w:rPr>
+    </w:lvl>
+    <w:lvl w:ilvl="2" w:tplc="04090005">
+      <w:start w:val="1"/>
+      <w:numFmt w:val="bullet"/>
+      <w:lvlText w:val=""/>
+      <w:lvlJc w:val="left"/>
+      <w:pPr>
+        <w:ind w:left="2160" w:hanging="360"/>
+      </w:pPr>
+      <w:rPr>
+        <w:rFonts w:ascii="Wingdings" w:hAnsi="Wingdings" w:hint="default"/>
+      </w:rPr>
+    </w:lvl>
+    <w:lvl w:ilvl="3" w:tplc="04090001" w:tentative="1">
+      <w:start w:val="1"/>
+      <w:numFmt w:val="bullet"/>
+      <w:lvlText w:val=""/>
+      <w:lvlJc w:val="left"/>
+      <w:pPr>
+        <w:ind w:left="2880" w:hanging="360"/>
+      </w:pPr>
+      <w:rPr>
+        <w:rFonts w:ascii="Symbol" w:hAnsi="Symbol" w:hint="default"/>
+      </w:rPr>
+    </w:lvl>
+    <w:lvl w:ilvl="4" w:tplc="04090003" w:tentative="1">
+      <w:start w:val="1"/>
+      <w:numFmt w:val="bullet"/>
+      <w:lvlText w:val="o"/>
+      <w:lvlJc w:val="left"/>
+      <w:pPr>
+        <w:ind w:left="3600" w:hanging="360"/>
+      </w:pPr>
+      <w:rPr>
+        <w:rFonts w:ascii="Courier New" w:hAnsi="Courier New" w:cs="Courier New" w:hint="default"/>
+      </w:rPr>
+    </w:lvl>
+    <w:lvl w:ilvl="5" w:tplc="04090005" w:tentative="1">
+      <w:start w:val="1"/>
+      <w:numFmt w:val="bullet"/>
+      <w:lvlText w:val=""/>
+      <w:lvlJc w:val="left"/>
+      <w:pPr>
+        <w:ind w:left="4320" w:hanging="360"/>
+      </w:pPr>
+      <w:rPr>
+        <w:rFonts w:ascii="Wingdings" w:hAnsi="Wingdings" w:hint="default"/>
+      </w:rPr>
+    </w:lvl>
+    <w:lvl w:ilvl="6" w:tplc="04090001" w:tentative="1">
+      <w:start w:val="1"/>
+      <w:numFmt w:val="bullet"/>
+      <w:lvlText w:val=""/>
+      <w:lvlJc w:val="left"/>
+      <w:pPr>
+        <w:ind w:left="5040" w:hanging="360"/>
+      </w:pPr>
+      <w:rPr>
+        <w:rFonts w:ascii="Symbol" w:hAnsi="Symbol" w:hint="default"/>
+      </w:rPr>
+    </w:lvl>
+    <w:lvl w:ilvl="7" w:tplc="04090003" w:tentative="1">
+      <w:start w:val="1"/>
+      <w:numFmt w:val="bullet"/>
+      <w:lvlText w:val="o"/>
+      <w:lvlJc w:val="left"/>
+      <w:pPr>
+        <w:ind w:left="5760" w:hanging="360"/>
+      </w:pPr>
+      <w:rPr>
+        <w:rFonts w:ascii="Courier New" w:hAnsi="Courier New" w:cs="Courier New" w:hint="default"/>
+      </w:rPr>
+    </w:lvl>
+    <w:lvl w:ilvl="8" w:tplc="04090005" w:tentative="1">
+      <w:start w:val="1"/>
+      <w:numFmt w:val="bullet"/>
+      <w:lvlText w:val=""/>
+      <w:lvlJc w:val="left"/>
+      <w:pPr>
+        <w:ind w:left="6480" w:hanging="360"/>
+      </w:pPr>
+      <w:rPr>
+        <w:rFonts w:ascii="Wingdings" w:hAnsi="Wingdings" w:hint="default"/>
+      </w:rPr>
+    </w:lvl>
+  </w:abstractNum>
+  <w:abstractNum w:abstractNumId="4" w15:restartNumberingAfterBreak="0">
     <w:nsid w:val="61A77DFF"/>
     <w:multiLevelType w:val="hybridMultilevel"/>
     <w:tmpl w:val="DCD6B964"/>
@@ -2262,7 +3967,7 @@
       </w:pPr>
     </w:lvl>
   </w:abstractNum>
-  <w:abstractNum w:abstractNumId="4" w15:restartNumberingAfterBreak="0">
+  <w:abstractNum w:abstractNumId="5" w15:restartNumberingAfterBreak="0">
     <w:nsid w:val="684615BE"/>
     <w:multiLevelType w:val="hybridMultilevel"/>
     <w:tmpl w:val="AC12C908"/>
@@ -2385,10 +4090,13 @@
     <w:abstractNumId w:val="2"/>
   </w:num>
   <w:num w:numId="4">
-    <w:abstractNumId w:val="3"/>
+    <w:abstractNumId w:val="4"/>
   </w:num>
   <w:num w:numId="5">
-    <w:abstractNumId w:val="4"/>
+    <w:abstractNumId w:val="5"/>
+  </w:num>
+  <w:num w:numId="6">
+    <w:abstractNumId w:val="3"/>
   </w:num>
 </w:numbering>
 </file>
@@ -2851,7 +4559,6 @@
   <w:style w:type="character" w:default="1" w:styleId="DefaultParagraphFont">
     <w:name w:val="Default Paragraph Font"/>
     <w:uiPriority w:val="1"/>
-    <w:semiHidden/>
     <w:unhideWhenUsed/>
   </w:style>
   <w:style w:type="table" w:default="1" w:styleId="TableNormal">
@@ -3090,6 +4797,30 @@
     <w:uiPriority w:val="99"/>
     <w:semiHidden/>
     <w:rsid w:val="00557E01"/>
+    <w:rPr>
+      <w:lang w:val="bg-BG"/>
+    </w:rPr>
+  </w:style>
+  <w:style w:type="paragraph" w:styleId="BodyTextIndent">
+    <w:name w:val="Body Text Indent"/>
+    <w:basedOn w:val="Normal"/>
+    <w:link w:val="BodyTextIndentChar"/>
+    <w:uiPriority w:val="99"/>
+    <w:semiHidden/>
+    <w:unhideWhenUsed/>
+    <w:rsid w:val="00C74DDB"/>
+    <w:pPr>
+      <w:spacing w:after="120"/>
+      <w:ind w:left="360"/>
+    </w:pPr>
+  </w:style>
+  <w:style w:type="character" w:customStyle="1" w:styleId="BodyTextIndentChar">
+    <w:name w:val="Body Text Indent Char"/>
+    <w:basedOn w:val="DefaultParagraphFont"/>
+    <w:link w:val="BodyTextIndent"/>
+    <w:uiPriority w:val="99"/>
+    <w:semiHidden/>
+    <w:rsid w:val="00C74DDB"/>
     <w:rPr>
       <w:lang w:val="bg-BG"/>
     </w:rPr>
@@ -3356,4 +5087,16 @@
     </a:ext>
   </a:extLst>
 </a:theme>
+</file>
+
+<file path=customXml/item1.xml><?xml version="1.0" encoding="utf-8"?>
+<b:Sources xmlns:b="http://schemas.openxmlformats.org/officeDocument/2006/bibliography" xmlns="http://schemas.openxmlformats.org/officeDocument/2006/bibliography" SelectedStyle="\APASixthEditionOfficeOnline.xsl" StyleName="APA" Version="6"/>
+</file>
+
+<file path=customXml/itemProps1.xml><?xml version="1.0" encoding="utf-8"?>
+<ds:datastoreItem xmlns:ds="http://schemas.openxmlformats.org/officeDocument/2006/customXml" ds:itemID="{A09598DB-2DDB-432F-98D9-E37F2B3D035F}">
+  <ds:schemaRefs>
+    <ds:schemaRef ds:uri="http://schemas.openxmlformats.org/officeDocument/2006/bibliography"/>
+  </ds:schemaRefs>
+</ds:datastoreItem>
 </file>
</xml_diff>

<commit_message>
Add Printer Status and Update Book Body
</commit_message>
<xml_diff>
--- a/Дипломна работа.docx
+++ b/Дипломна работа.docx
@@ -1026,7 +1026,28 @@
           <w:sz w:val="28"/>
           <w:szCs w:val="28"/>
         </w:rPr>
-        <w:t xml:space="preserve">. Затова започнах с конструирането на </w:t>
+        <w:t xml:space="preserve">. </w:t>
+      </w:r>
+    </w:p>
+    <w:p>
+      <w:pPr>
+        <w:pStyle w:val="NoSpacing"/>
+        <w:spacing w:after="120" w:line="480" w:lineRule="auto"/>
+        <w:jc w:val="both"/>
+        <w:rPr>
+          <w:rFonts w:ascii="Tahoma" w:hAnsi="Tahoma" w:cs="Tahoma"/>
+          <w:sz w:val="28"/>
+          <w:szCs w:val="28"/>
+        </w:rPr>
+      </w:pPr>
+      <w:r>
+        <w:rPr>
+          <w:rFonts w:ascii="Tahoma" w:hAnsi="Tahoma" w:cs="Tahoma"/>
+          <w:sz w:val="28"/>
+          <w:szCs w:val="28"/>
+        </w:rPr>
+        <w:lastRenderedPageBreak/>
+        <w:t xml:space="preserve">Затова започнах с конструирането на </w:t>
       </w:r>
       <w:r>
         <w:rPr>
@@ -1044,17 +1065,7 @@
           <w:szCs w:val="28"/>
           <w:lang w:val="en-US"/>
         </w:rPr>
-        <w:t xml:space="preserve">or Android </w:t>
-      </w:r>
-      <w:r>
-        <w:rPr>
-          <w:rFonts w:ascii="Tahoma" w:hAnsi="Tahoma" w:cs="Tahoma"/>
-          <w:sz w:val="28"/>
-          <w:szCs w:val="28"/>
-          <w:lang w:val="en-US"/>
-        </w:rPr>
-        <w:lastRenderedPageBreak/>
-        <w:t>-</w:t>
+        <w:t>or Android -</w:t>
       </w:r>
       <w:r>
         <w:rPr>
@@ -1176,11 +1187,21 @@
     </w:p>
     <w:p>
       <w:pPr>
-        <w:pStyle w:val="Subtitle"/>
-        <w:jc w:val="both"/>
-        <w:rPr>
-          <w:i w:val="0"/>
-          <w:lang w:val="bg-BG"/>
+        <w:pStyle w:val="BodyText"/>
+        <w:rPr>
+          <w:rFonts w:ascii="Arial" w:eastAsia="SimSun" w:hAnsi="Arial" w:cs="Mangal"/>
+          <w:iCs/>
+          <w:sz w:val="28"/>
+          <w:szCs w:val="28"/>
+          <w:lang w:eastAsia="ar-SA"/>
+        </w:rPr>
+      </w:pPr>
+    </w:p>
+    <w:p>
+      <w:pPr>
+        <w:pStyle w:val="BodyText"/>
+        <w:rPr>
+          <w:lang w:eastAsia="ar-SA"/>
         </w:rPr>
       </w:pPr>
     </w:p>
@@ -1245,7 +1266,23 @@
           <w:sz w:val="28"/>
           <w:szCs w:val="28"/>
         </w:rPr>
-        <w:t>След проучване открих</w:t>
+        <w:t xml:space="preserve">След </w:t>
+      </w:r>
+      <w:r>
+        <w:rPr>
+          <w:rFonts w:ascii="Tahoma" w:hAnsi="Tahoma" w:cs="Tahoma"/>
+          <w:sz w:val="28"/>
+          <w:szCs w:val="28"/>
+        </w:rPr>
+        <w:t xml:space="preserve">подробно и дълго </w:t>
+      </w:r>
+      <w:r>
+        <w:rPr>
+          <w:rFonts w:ascii="Tahoma" w:hAnsi="Tahoma" w:cs="Tahoma"/>
+          <w:sz w:val="28"/>
+          <w:szCs w:val="28"/>
+        </w:rPr>
+        <w:t>проучване открих</w:t>
       </w:r>
       <w:r>
         <w:rPr>
@@ -1335,7 +1372,104 @@
           <w:sz w:val="28"/>
           <w:szCs w:val="28"/>
         </w:rPr>
-        <w:t>производствена практика. След запознаване на документацията и поричтане на коментари за това приложение, дойде идеята да се осъществи такова приложение за андроид, което освен функциите на</w:t>
+        <w:t>производствена практика</w:t>
+      </w:r>
+      <w:r>
+        <w:rPr>
+          <w:rFonts w:ascii="Tahoma" w:hAnsi="Tahoma" w:cs="Tahoma"/>
+          <w:sz w:val="28"/>
+          <w:szCs w:val="28"/>
+        </w:rPr>
+        <w:t>, организирана от моето училище</w:t>
+      </w:r>
+      <w:r>
+        <w:rPr>
+          <w:rFonts w:ascii="Tahoma" w:hAnsi="Tahoma" w:cs="Tahoma"/>
+          <w:sz w:val="28"/>
+          <w:szCs w:val="28"/>
+        </w:rPr>
+        <w:t>. След</w:t>
+      </w:r>
+      <w:r>
+        <w:rPr>
+          <w:rFonts w:ascii="Tahoma" w:hAnsi="Tahoma" w:cs="Tahoma"/>
+          <w:sz w:val="28"/>
+          <w:szCs w:val="28"/>
+        </w:rPr>
+        <w:t xml:space="preserve"> запознаване на документацията,</w:t>
+      </w:r>
+      <w:r>
+        <w:rPr>
+          <w:rFonts w:ascii="Tahoma" w:hAnsi="Tahoma" w:cs="Tahoma"/>
+          <w:sz w:val="28"/>
+          <w:szCs w:val="28"/>
+        </w:rPr>
+        <w:t xml:space="preserve"> поричтане на коментари</w:t>
+      </w:r>
+      <w:r>
+        <w:rPr>
+          <w:rFonts w:ascii="Tahoma" w:hAnsi="Tahoma" w:cs="Tahoma"/>
+          <w:sz w:val="28"/>
+          <w:szCs w:val="28"/>
+        </w:rPr>
+        <w:t xml:space="preserve"> и много въпроси от моя страна към разрабочиците н</w:t>
+      </w:r>
+      <w:r>
+        <w:rPr>
+          <w:rFonts w:ascii="Tahoma" w:hAnsi="Tahoma" w:cs="Tahoma"/>
+          <w:sz w:val="28"/>
+          <w:szCs w:val="28"/>
+        </w:rPr>
+        <w:t>а това приложение, дойде идеята да се осъществи</w:t>
+      </w:r>
+      <w:r>
+        <w:rPr>
+          <w:rFonts w:ascii="Tahoma" w:hAnsi="Tahoma" w:cs="Tahoma"/>
+          <w:sz w:val="28"/>
+          <w:szCs w:val="28"/>
+        </w:rPr>
+        <w:t xml:space="preserve"> подобна апликация, но</w:t>
+      </w:r>
+      <w:r>
+        <w:rPr>
+          <w:rFonts w:ascii="Tahoma" w:hAnsi="Tahoma" w:cs="Tahoma"/>
+          <w:sz w:val="28"/>
+          <w:szCs w:val="28"/>
+        </w:rPr>
+        <w:t xml:space="preserve"> за</w:t>
+      </w:r>
+      <w:r>
+        <w:rPr>
+          <w:rFonts w:ascii="Tahoma" w:hAnsi="Tahoma" w:cs="Tahoma"/>
+          <w:sz w:val="28"/>
+          <w:szCs w:val="28"/>
+          <w:lang w:val="en-US"/>
+        </w:rPr>
+        <w:t xml:space="preserve"> Android</w:t>
+      </w:r>
+      <w:r>
+        <w:rPr>
+          <w:rFonts w:ascii="Tahoma" w:hAnsi="Tahoma" w:cs="Tahoma"/>
+          <w:sz w:val="28"/>
+          <w:szCs w:val="28"/>
+        </w:rPr>
+        <w:t>, ко</w:t>
+      </w:r>
+      <w:r>
+        <w:rPr>
+          <w:rFonts w:ascii="Tahoma" w:hAnsi="Tahoma" w:cs="Tahoma"/>
+          <w:sz w:val="28"/>
+          <w:szCs w:val="28"/>
+        </w:rPr>
+        <w:t>я</w:t>
+      </w:r>
+      <w:r>
+        <w:rPr>
+          <w:rFonts w:ascii="Tahoma" w:hAnsi="Tahoma" w:cs="Tahoma"/>
+          <w:sz w:val="28"/>
+          <w:szCs w:val="28"/>
+        </w:rPr>
+        <w:t>то освен функциите на</w:t>
       </w:r>
       <w:r>
         <w:rPr>
@@ -1369,15 +1503,47 @@
           <w:sz w:val="28"/>
           <w:szCs w:val="28"/>
         </w:rPr>
-        <w:t xml:space="preserve"> да поддържа и</w:t>
-      </w:r>
-      <w:r>
-        <w:rPr>
-          <w:rFonts w:ascii="Tahoma" w:hAnsi="Tahoma" w:cs="Tahoma"/>
-          <w:sz w:val="28"/>
-          <w:szCs w:val="28"/>
-        </w:rPr>
-        <w:t xml:space="preserve"> управление на повече от един принтер. Също така при разположение на уредбата би било много по-лесно</w:t>
+        <w:t xml:space="preserve"> </w:t>
+      </w:r>
+      <w:r>
+        <w:rPr>
+          <w:rFonts w:ascii="Tahoma" w:hAnsi="Tahoma" w:cs="Tahoma"/>
+          <w:sz w:val="28"/>
+          <w:szCs w:val="28"/>
+        </w:rPr>
+        <w:t xml:space="preserve">да поддържа </w:t>
+      </w:r>
+      <w:r>
+        <w:rPr>
+          <w:rFonts w:ascii="Tahoma" w:hAnsi="Tahoma" w:cs="Tahoma"/>
+          <w:sz w:val="28"/>
+          <w:szCs w:val="28"/>
+        </w:rPr>
+        <w:t xml:space="preserve">и функция за управление на </w:t>
+      </w:r>
+      <w:r>
+        <w:rPr>
+          <w:rFonts w:ascii="Tahoma" w:hAnsi="Tahoma" w:cs="Tahoma"/>
+          <w:sz w:val="28"/>
+          <w:szCs w:val="28"/>
+        </w:rPr>
+        <w:t xml:space="preserve">повече от един принтер. </w:t>
+      </w:r>
+      <w:r>
+        <w:rPr>
+          <w:rFonts w:ascii="Tahoma" w:hAnsi="Tahoma" w:cs="Tahoma"/>
+          <w:sz w:val="28"/>
+          <w:szCs w:val="28"/>
+        </w:rPr>
+        <w:t xml:space="preserve">Освен това, като се замислих, </w:t>
+      </w:r>
+      <w:r>
+        <w:rPr>
+          <w:rFonts w:ascii="Tahoma" w:hAnsi="Tahoma" w:cs="Tahoma"/>
+          <w:sz w:val="28"/>
+          <w:szCs w:val="28"/>
+        </w:rPr>
+        <w:t>при разположение на уредбата би било много по-лесно</w:t>
       </w:r>
       <w:r>
         <w:rPr>
@@ -1403,6 +1569,87 @@
         </w:rPr>
         <w:t>.</w:t>
       </w:r>
+      <w:bookmarkStart w:id="4" w:name="_Toc507526755"/>
+      <w:bookmarkStart w:id="5" w:name="_Toc507527696"/>
+    </w:p>
+    <w:p>
+      <w:pPr>
+        <w:pStyle w:val="Heading2"/>
+        <w:numPr>
+          <w:ilvl w:val="0"/>
+          <w:numId w:val="0"/>
+        </w:numPr>
+        <w:jc w:val="both"/>
+        <w:rPr>
+          <w:rFonts w:ascii="Tahoma" w:hAnsi="Tahoma" w:cs="Tahoma"/>
+          <w:b/>
+          <w:i w:val="0"/>
+        </w:rPr>
+      </w:pPr>
+    </w:p>
+    <w:p>
+      <w:pPr>
+        <w:pStyle w:val="Heading2"/>
+        <w:numPr>
+          <w:ilvl w:val="0"/>
+          <w:numId w:val="0"/>
+        </w:numPr>
+        <w:jc w:val="both"/>
+        <w:rPr>
+          <w:rFonts w:ascii="Tahoma" w:hAnsi="Tahoma" w:cs="Tahoma"/>
+          <w:b/>
+          <w:i w:val="0"/>
+        </w:rPr>
+      </w:pPr>
+      <w:r>
+        <w:rPr>
+          <w:rFonts w:ascii="Tahoma" w:hAnsi="Tahoma" w:cs="Tahoma"/>
+          <w:b/>
+          <w:i w:val="0"/>
+        </w:rPr>
+        <w:t>1.</w:t>
+      </w:r>
+      <w:r>
+        <w:rPr>
+          <w:rFonts w:ascii="Tahoma" w:hAnsi="Tahoma" w:cs="Tahoma"/>
+          <w:b/>
+          <w:i w:val="0"/>
+        </w:rPr>
+        <w:t>2</w:t>
+      </w:r>
+      <w:r>
+        <w:rPr>
+          <w:rFonts w:ascii="Tahoma" w:hAnsi="Tahoma" w:cs="Tahoma"/>
+          <w:b/>
+          <w:i w:val="0"/>
+        </w:rPr>
+        <w:t>.</w:t>
+      </w:r>
+      <w:r>
+        <w:rPr>
+          <w:rFonts w:ascii="Tahoma" w:hAnsi="Tahoma" w:cs="Tahoma"/>
+          <w:b/>
+          <w:i w:val="0"/>
+        </w:rPr>
+        <w:t xml:space="preserve"> Развойни средства и среди. Проучване</w:t>
+      </w:r>
+      <w:bookmarkEnd w:id="4"/>
+      <w:r>
+        <w:rPr>
+          <w:rFonts w:ascii="Tahoma" w:hAnsi="Tahoma" w:cs="Tahoma"/>
+          <w:b/>
+          <w:i w:val="0"/>
+        </w:rPr>
+        <w:t>.</w:t>
+      </w:r>
+      <w:bookmarkEnd w:id="5"/>
+    </w:p>
+    <w:p>
+      <w:pPr>
+        <w:rPr>
+          <w:lang w:eastAsia="ar-SA"/>
+        </w:rPr>
+      </w:pPr>
     </w:p>
     <w:p>
       <w:pPr>
@@ -1415,88 +1662,99 @@
           <w:szCs w:val="28"/>
         </w:rPr>
       </w:pPr>
-    </w:p>
-    <w:p>
-      <w:pPr>
-        <w:pStyle w:val="Heading2"/>
-        <w:jc w:val="both"/>
-        <w:rPr>
-          <w:rFonts w:ascii="Tahoma" w:hAnsi="Tahoma" w:cs="Tahoma"/>
-          <w:b/>
-          <w:i w:val="0"/>
-        </w:rPr>
-      </w:pPr>
-      <w:bookmarkStart w:id="4" w:name="_Toc507526755"/>
-      <w:bookmarkStart w:id="5" w:name="_Toc507527696"/>
-    </w:p>
-    <w:p>
-      <w:pPr>
-        <w:pStyle w:val="Heading2"/>
-        <w:jc w:val="both"/>
-        <w:rPr>
-          <w:rFonts w:ascii="Tahoma" w:hAnsi="Tahoma" w:cs="Tahoma"/>
-          <w:b/>
-          <w:i w:val="0"/>
-        </w:rPr>
-      </w:pPr>
-    </w:p>
-    <w:p>
-      <w:pPr>
-        <w:pStyle w:val="Heading2"/>
-        <w:jc w:val="both"/>
-        <w:rPr>
-          <w:rFonts w:ascii="Tahoma" w:hAnsi="Tahoma" w:cs="Tahoma"/>
-          <w:b/>
-          <w:i w:val="0"/>
-        </w:rPr>
-      </w:pPr>
-    </w:p>
-    <w:p>
-      <w:pPr>
-        <w:pStyle w:val="Heading2"/>
-        <w:jc w:val="both"/>
-        <w:rPr>
-          <w:rFonts w:ascii="Tahoma" w:hAnsi="Tahoma" w:cs="Tahoma"/>
-          <w:b/>
-          <w:i w:val="0"/>
-        </w:rPr>
-      </w:pPr>
-    </w:p>
-    <w:p>
-      <w:pPr>
-        <w:pStyle w:val="Heading2"/>
-        <w:jc w:val="both"/>
-        <w:rPr>
-          <w:rFonts w:ascii="Tahoma" w:hAnsi="Tahoma" w:cs="Tahoma"/>
-          <w:b/>
-          <w:i w:val="0"/>
-        </w:rPr>
-      </w:pPr>
-      <w:r>
-        <w:rPr>
-          <w:rFonts w:ascii="Tahoma" w:hAnsi="Tahoma" w:cs="Tahoma"/>
-          <w:b/>
-          <w:i w:val="0"/>
-        </w:rPr>
-        <w:t>2 Развойни средства и среди. Проучване</w:t>
-      </w:r>
-      <w:bookmarkEnd w:id="4"/>
-      <w:r>
-        <w:rPr>
-          <w:rFonts w:ascii="Tahoma" w:hAnsi="Tahoma" w:cs="Tahoma"/>
-          <w:b/>
-          <w:i w:val="0"/>
-        </w:rPr>
-        <w:t>.</w:t>
-      </w:r>
-      <w:bookmarkEnd w:id="5"/>
-    </w:p>
-    <w:p>
-      <w:pPr>
-        <w:rPr>
-          <w:lang w:eastAsia="ar-SA"/>
-        </w:rPr>
-      </w:pPr>
+      <w:r>
+        <w:rPr>
+          <w:rFonts w:ascii="Tahoma" w:hAnsi="Tahoma" w:cs="Tahoma"/>
+          <w:sz w:val="28"/>
+          <w:szCs w:val="28"/>
+        </w:rPr>
+        <w:t xml:space="preserve">Самото приложение заема ролята на сървър и приема </w:t>
+      </w:r>
+      <w:r>
+        <w:rPr>
+          <w:rFonts w:ascii="Tahoma" w:hAnsi="Tahoma" w:cs="Tahoma"/>
+          <w:sz w:val="28"/>
+          <w:szCs w:val="28"/>
+          <w:lang w:val="en-US"/>
+        </w:rPr>
+        <w:t xml:space="preserve">XML </w:t>
+      </w:r>
+      <w:r>
+        <w:rPr>
+          <w:rFonts w:ascii="Tahoma" w:hAnsi="Tahoma" w:cs="Tahoma"/>
+          <w:sz w:val="28"/>
+          <w:szCs w:val="28"/>
+        </w:rPr>
+        <w:t xml:space="preserve">като заявка, съдържащ инструкции за самия принтер, раздробява я и я изпраща по един от трите начина до принтера – чрез порт, </w:t>
+      </w:r>
+      <w:r>
+        <w:rPr>
+          <w:rFonts w:ascii="Tahoma" w:hAnsi="Tahoma" w:cs="Tahoma"/>
+          <w:sz w:val="28"/>
+          <w:szCs w:val="28"/>
+          <w:lang w:val="en-US"/>
+        </w:rPr>
+        <w:t xml:space="preserve">LAN </w:t>
+      </w:r>
+      <w:r>
+        <w:rPr>
+          <w:rFonts w:ascii="Tahoma" w:hAnsi="Tahoma" w:cs="Tahoma"/>
+          <w:sz w:val="28"/>
+          <w:szCs w:val="28"/>
+        </w:rPr>
+        <w:t>или</w:t>
+      </w:r>
+      <w:r>
+        <w:rPr>
+          <w:rFonts w:ascii="Tahoma" w:hAnsi="Tahoma" w:cs="Tahoma"/>
+          <w:sz w:val="28"/>
+          <w:szCs w:val="28"/>
+          <w:lang w:val="en-US"/>
+        </w:rPr>
+        <w:t xml:space="preserve"> Bluetooth</w:t>
+      </w:r>
+      <w:r>
+        <w:rPr>
+          <w:rFonts w:ascii="Tahoma" w:hAnsi="Tahoma" w:cs="Tahoma"/>
+          <w:sz w:val="28"/>
+          <w:szCs w:val="28"/>
+        </w:rPr>
+        <w:t xml:space="preserve">. Първият екран съобщава дали сме свързани към локална мрежа, и ако е така ни показва </w:t>
+      </w:r>
+      <w:r>
+        <w:rPr>
+          <w:rFonts w:ascii="Tahoma" w:hAnsi="Tahoma" w:cs="Tahoma"/>
+          <w:sz w:val="28"/>
+          <w:szCs w:val="28"/>
+          <w:lang w:val="en-US"/>
+        </w:rPr>
+        <w:t>IP-</w:t>
+      </w:r>
+      <w:r>
+        <w:rPr>
+          <w:rFonts w:ascii="Tahoma" w:hAnsi="Tahoma" w:cs="Tahoma"/>
+          <w:sz w:val="28"/>
+          <w:szCs w:val="28"/>
+        </w:rPr>
+        <w:t>то й, а също така и порта, който се слуша от мобилното устройство. Във втория екран се избира държава и език, на когото искаме да пише в самото приложение, добавя се и активният принтер. Има бутон, който като се натисне излиза панел, където се изписва дали добавеният принтер е в изправност и готов за работа. Има още един бутон, който като се натисне, изписва характеристиките на принтера</w:t>
+      </w:r>
+      <w:r>
+        <w:rPr>
+          <w:rFonts w:ascii="Tahoma" w:hAnsi="Tahoma" w:cs="Tahoma"/>
+          <w:sz w:val="28"/>
+          <w:szCs w:val="28"/>
+          <w:lang w:val="en-US"/>
+        </w:rPr>
+        <w:t xml:space="preserve"> </w:t>
+      </w:r>
+      <w:r>
+        <w:rPr>
+          <w:rFonts w:ascii="Tahoma" w:hAnsi="Tahoma" w:cs="Tahoma"/>
+          <w:sz w:val="28"/>
+          <w:szCs w:val="28"/>
+        </w:rPr>
+        <w:t>и може да се доконфигурират инструкциите изпращащи се към принтера. Съответно добавеният принтер може да се изтрие или да се редактира.</w:t>
+      </w:r>
     </w:p>
     <w:p>
       <w:pPr>
@@ -1515,112 +1773,7 @@
           <w:sz w:val="28"/>
           <w:szCs w:val="28"/>
         </w:rPr>
-        <w:t xml:space="preserve">Самото приложение заема ролята на сървър и приема </w:t>
-      </w:r>
-      <w:r>
-        <w:rPr>
-          <w:rFonts w:ascii="Tahoma" w:hAnsi="Tahoma" w:cs="Tahoma"/>
-          <w:sz w:val="28"/>
-          <w:szCs w:val="28"/>
-          <w:lang w:val="en-US"/>
-        </w:rPr>
-        <w:t xml:space="preserve">XML </w:t>
-      </w:r>
-      <w:r>
-        <w:rPr>
-          <w:rFonts w:ascii="Tahoma" w:hAnsi="Tahoma" w:cs="Tahoma"/>
-          <w:sz w:val="28"/>
-          <w:szCs w:val="28"/>
-        </w:rPr>
-        <w:t xml:space="preserve">като заявка, съдържащ инструкции за самия принтер, раздробява я и я изпраща по един от трите начина до принтера – чрез порт, </w:t>
-      </w:r>
-      <w:r>
-        <w:rPr>
-          <w:rFonts w:ascii="Tahoma" w:hAnsi="Tahoma" w:cs="Tahoma"/>
-          <w:sz w:val="28"/>
-          <w:szCs w:val="28"/>
-          <w:lang w:val="en-US"/>
-        </w:rPr>
-        <w:t xml:space="preserve">LAN </w:t>
-      </w:r>
-      <w:r>
-        <w:rPr>
-          <w:rFonts w:ascii="Tahoma" w:hAnsi="Tahoma" w:cs="Tahoma"/>
-          <w:sz w:val="28"/>
-          <w:szCs w:val="28"/>
-        </w:rPr>
-        <w:t>или</w:t>
-      </w:r>
-      <w:r>
-        <w:rPr>
-          <w:rFonts w:ascii="Tahoma" w:hAnsi="Tahoma" w:cs="Tahoma"/>
-          <w:sz w:val="28"/>
-          <w:szCs w:val="28"/>
-          <w:lang w:val="en-US"/>
-        </w:rPr>
-        <w:t xml:space="preserve"> Bluetooth</w:t>
-      </w:r>
-      <w:r>
-        <w:rPr>
-          <w:rFonts w:ascii="Tahoma" w:hAnsi="Tahoma" w:cs="Tahoma"/>
-          <w:sz w:val="28"/>
-          <w:szCs w:val="28"/>
-        </w:rPr>
-        <w:t xml:space="preserve">. Първият екран съобщава дали сме свързани към локална мрежа, и ако е така ни показва </w:t>
-      </w:r>
-      <w:r>
-        <w:rPr>
-          <w:rFonts w:ascii="Tahoma" w:hAnsi="Tahoma" w:cs="Tahoma"/>
-          <w:sz w:val="28"/>
-          <w:szCs w:val="28"/>
-          <w:lang w:val="en-US"/>
-        </w:rPr>
-        <w:t>IP-</w:t>
-      </w:r>
-      <w:r>
-        <w:rPr>
-          <w:rFonts w:ascii="Tahoma" w:hAnsi="Tahoma" w:cs="Tahoma"/>
-          <w:sz w:val="28"/>
-          <w:szCs w:val="28"/>
-        </w:rPr>
-        <w:t>то й, а също така и порта, който се слуша от мобилното устройство. Във втория екран се избира държава и език, на когото искаме да пише в самото приложение, добавя се и активният принтер. Има бутон, който като се натисне излиза панел, където се изписва дали добавеният принтер е в изправност и готов за работа. Има още един бутон, който като се натисне, изписва характеристиките на принтера</w:t>
-      </w:r>
-      <w:r>
-        <w:rPr>
-          <w:rFonts w:ascii="Tahoma" w:hAnsi="Tahoma" w:cs="Tahoma"/>
-          <w:sz w:val="28"/>
-          <w:szCs w:val="28"/>
-          <w:lang w:val="en-US"/>
-        </w:rPr>
-        <w:t xml:space="preserve"> </w:t>
-      </w:r>
-      <w:r>
-        <w:rPr>
-          <w:rFonts w:ascii="Tahoma" w:hAnsi="Tahoma" w:cs="Tahoma"/>
-          <w:sz w:val="28"/>
-          <w:szCs w:val="28"/>
-        </w:rPr>
-        <w:t>и може да се доконфигурират инструкциите изпращащи се към принтера. Съответно добавеният принтер може да се изтрие или да се редактира.</w:t>
-      </w:r>
-    </w:p>
-    <w:p>
-      <w:pPr>
-        <w:pStyle w:val="NoSpacing"/>
-        <w:spacing w:after="120" w:line="480" w:lineRule="auto"/>
-        <w:jc w:val="both"/>
-        <w:rPr>
-          <w:rFonts w:ascii="Tahoma" w:hAnsi="Tahoma" w:cs="Tahoma"/>
-          <w:sz w:val="28"/>
-          <w:szCs w:val="28"/>
-        </w:rPr>
-      </w:pPr>
-      <w:r>
-        <w:rPr>
-          <w:rFonts w:ascii="Tahoma" w:hAnsi="Tahoma" w:cs="Tahoma"/>
-          <w:sz w:val="28"/>
-          <w:szCs w:val="28"/>
-        </w:rPr>
-        <w:t xml:space="preserve">Има различни видове ресторантьорски и склад-магазински софтуерни продукти, предлагащи се от доста фирми, но според проучването ми, което се изрази в това да разпитам в квартални магазинчета, големи </w:t>
+        <w:t xml:space="preserve">Има различни видове ресторантьорски и склад-магазински софтуерни продукти, предлагащи се от доста фирми, но според проучването ми, което се изрази в това да разпитам в квартални магазинчета, големи търговски вериги и различни заведения – нощни и за хранене, моят </w:t>
       </w:r>
       <w:r>
         <w:rPr>
@@ -1629,7 +1782,7 @@
           <w:szCs w:val="28"/>
         </w:rPr>
         <w:lastRenderedPageBreak/>
-        <w:t>търговски вериги и различни заведения – нощни и за хранене, моят проект няма друг аналог – той може да се вгради във всяка една среда, нужен дали заради ненадеждната система(честото разваляне на различните устройства), или трудно постижимата инсталация заради разположението на различните компоненти на уредбата.</w:t>
+        <w:t>проект няма друг аналог – той може да се вгради във всяка една среда, нужен дали заради ненадеждната система(честото разваляне на различните устройства), или трудно постижимата инсталация заради разположението на различните компоненти на уредбата.</w:t>
       </w:r>
     </w:p>
     <w:p>
@@ -1924,31 +2077,32 @@
           <w:sz w:val="28"/>
           <w:szCs w:val="28"/>
         </w:rPr>
-        <w:t xml:space="preserve">, което само в себе си има </w:t>
-      </w:r>
-      <w:r>
-        <w:rPr>
-          <w:rFonts w:ascii="Tahoma" w:hAnsi="Tahoma" w:cs="Tahoma"/>
-          <w:sz w:val="28"/>
-          <w:szCs w:val="28"/>
-        </w:rPr>
-        <w:t>много на брой</w:t>
-      </w:r>
-      <w:r>
-        <w:rPr>
-          <w:rFonts w:ascii="Tahoma" w:hAnsi="Tahoma" w:cs="Tahoma"/>
-          <w:sz w:val="28"/>
-          <w:szCs w:val="28"/>
-        </w:rPr>
-        <w:t xml:space="preserve"> драйвъри за различни принтери.</w:t>
-      </w:r>
-      <w:r>
-        <w:rPr>
-          <w:rFonts w:ascii="Tahoma" w:hAnsi="Tahoma" w:cs="Tahoma"/>
-          <w:sz w:val="28"/>
-          <w:szCs w:val="28"/>
-        </w:rPr>
-        <w:t xml:space="preserve"> В самите драйвъри са описани </w:t>
+        <w:t>, което само в себе си има много на брой драйвъри за различни принтери.</w:t>
+      </w:r>
+      <w:r>
+        <w:rPr>
+          <w:rFonts w:ascii="Tahoma" w:hAnsi="Tahoma" w:cs="Tahoma"/>
+          <w:sz w:val="28"/>
+          <w:szCs w:val="28"/>
+        </w:rPr>
+        <w:t xml:space="preserve"> В самите драйвъри са описани характеристиките на самия принтер(</w:t>
+      </w:r>
+      <w:r>
+        <w:rPr>
+          <w:rFonts w:ascii="Tahoma" w:hAnsi="Tahoma" w:cs="Tahoma"/>
+          <w:sz w:val="28"/>
+          <w:szCs w:val="28"/>
+          <w:lang w:val="en-US"/>
+        </w:rPr>
+        <w:t xml:space="preserve">Baud rate – </w:t>
+      </w:r>
+      <w:r>
+        <w:rPr>
+          <w:rFonts w:ascii="Tahoma" w:hAnsi="Tahoma" w:cs="Tahoma"/>
+          <w:sz w:val="28"/>
+          <w:szCs w:val="28"/>
+        </w:rPr>
+        <w:t xml:space="preserve">скоростта, с която </w:t>
       </w:r>
       <w:r>
         <w:rPr>
@@ -1957,24 +2111,7 @@
           <w:szCs w:val="28"/>
         </w:rPr>
         <w:lastRenderedPageBreak/>
-        <w:t>характеристиките на самия принтер(</w:t>
-      </w:r>
-      <w:r>
-        <w:rPr>
-          <w:rFonts w:ascii="Tahoma" w:hAnsi="Tahoma" w:cs="Tahoma"/>
-          <w:sz w:val="28"/>
-          <w:szCs w:val="28"/>
-          <w:lang w:val="en-US"/>
-        </w:rPr>
-        <w:t xml:space="preserve">Baud rate – </w:t>
-      </w:r>
-      <w:r>
-        <w:rPr>
-          <w:rFonts w:ascii="Tahoma" w:hAnsi="Tahoma" w:cs="Tahoma"/>
-          <w:sz w:val="28"/>
-          <w:szCs w:val="28"/>
-        </w:rPr>
-        <w:t xml:space="preserve">скоростта, с която печата принтера, </w:t>
+        <w:t xml:space="preserve">печата принтера, </w:t>
       </w:r>
       <w:r>
         <w:rPr>
@@ -2428,7 +2565,6 @@
           <w:sz w:val="28"/>
           <w:szCs w:val="28"/>
         </w:rPr>
-        <w:lastRenderedPageBreak/>
         <w:t xml:space="preserve">Вторият панел – </w:t>
       </w:r>
       <w:r>
@@ -2459,6 +2595,7 @@
           <w:sz w:val="28"/>
           <w:szCs w:val="28"/>
         </w:rPr>
+        <w:lastRenderedPageBreak/>
         <w:t xml:space="preserve">Вторият панел има </w:t>
       </w:r>
       <w:r>
@@ -2709,14 +2846,25 @@
         </w:rPr>
         <w:t xml:space="preserve">Има по един бутон за всеки вид скрипт, който добавя още един </w:t>
       </w:r>
-      <w:r>
-        <w:rPr>
-          <w:rFonts w:ascii="Tahoma" w:hAnsi="Tahoma" w:cs="Tahoma"/>
-          <w:sz w:val="28"/>
-          <w:szCs w:val="28"/>
-          <w:lang w:val="en-US"/>
-        </w:rPr>
-        <w:t xml:space="preserve">EditText, </w:t>
+      <w:proofErr w:type="spellStart"/>
+      <w:r>
+        <w:rPr>
+          <w:rFonts w:ascii="Tahoma" w:hAnsi="Tahoma" w:cs="Tahoma"/>
+          <w:sz w:val="28"/>
+          <w:szCs w:val="28"/>
+          <w:lang w:val="en-US"/>
+        </w:rPr>
+        <w:t>EditText</w:t>
+      </w:r>
+      <w:proofErr w:type="spellEnd"/>
+      <w:r>
+        <w:rPr>
+          <w:rFonts w:ascii="Tahoma" w:hAnsi="Tahoma" w:cs="Tahoma"/>
+          <w:sz w:val="28"/>
+          <w:szCs w:val="28"/>
+          <w:lang w:val="en-US"/>
+        </w:rPr>
+        <w:t xml:space="preserve">, </w:t>
       </w:r>
       <w:r>
         <w:rPr>
@@ -3044,47 +3192,71 @@
           <w:sz w:val="28"/>
           <w:szCs w:val="28"/>
         </w:rPr>
-        <w:t>азлична възраст. Затова то е</w:t>
-      </w:r>
-      <w:r>
-        <w:rPr>
-          <w:rFonts w:ascii="Tahoma" w:hAnsi="Tahoma" w:cs="Tahoma"/>
-          <w:sz w:val="28"/>
-          <w:szCs w:val="28"/>
-        </w:rPr>
-        <w:t xml:space="preserve"> нап</w:t>
-      </w:r>
-      <w:r>
-        <w:rPr>
-          <w:rFonts w:ascii="Tahoma" w:hAnsi="Tahoma" w:cs="Tahoma"/>
-          <w:sz w:val="28"/>
-          <w:szCs w:val="28"/>
-        </w:rPr>
-        <w:t>равено много просто откъм визуалната ч</w:t>
-      </w:r>
-      <w:r>
-        <w:rPr>
-          <w:rFonts w:ascii="Tahoma" w:hAnsi="Tahoma" w:cs="Tahoma"/>
-          <w:sz w:val="28"/>
-          <w:szCs w:val="28"/>
-        </w:rPr>
-        <w:t xml:space="preserve">аст, така че човек </w:t>
-      </w:r>
-      <w:r>
-        <w:rPr>
-          <w:rFonts w:ascii="Tahoma" w:hAnsi="Tahoma" w:cs="Tahoma"/>
-          <w:sz w:val="28"/>
-          <w:szCs w:val="28"/>
-        </w:rPr>
-        <w:t>лесно да се ориентира</w:t>
-      </w:r>
-      <w:r>
-        <w:rPr>
-          <w:rFonts w:ascii="Tahoma" w:hAnsi="Tahoma" w:cs="Tahoma"/>
-          <w:sz w:val="28"/>
-          <w:szCs w:val="28"/>
-        </w:rPr>
-        <w:t xml:space="preserve">. Поради тази причина избрах да използвам един много функционален език за създаване на Android приложения, а именно Basic4Android. Езикът е алтернатива на програмирането с Java и Android SDK. Платформата компилира до Java и след това отново го връща като Basic, използва смесен (Cross) компилатор. </w:t>
+        <w:t xml:space="preserve">азлична възраст. </w:t>
+      </w:r>
+      <w:r>
+        <w:rPr>
+          <w:rFonts w:ascii="Tahoma" w:hAnsi="Tahoma" w:cs="Tahoma"/>
+          <w:sz w:val="28"/>
+          <w:szCs w:val="28"/>
+        </w:rPr>
+        <w:t xml:space="preserve">Затова то </w:t>
+      </w:r>
+      <w:r>
+        <w:rPr>
+          <w:rFonts w:ascii="Tahoma" w:hAnsi="Tahoma" w:cs="Tahoma"/>
+          <w:sz w:val="28"/>
+          <w:szCs w:val="28"/>
+        </w:rPr>
+        <w:t xml:space="preserve">трябва да </w:t>
+      </w:r>
+      <w:r>
+        <w:rPr>
+          <w:rFonts w:ascii="Tahoma" w:hAnsi="Tahoma" w:cs="Tahoma"/>
+          <w:sz w:val="28"/>
+          <w:szCs w:val="28"/>
+        </w:rPr>
+        <w:t>е направено така че човек директно да може да се ориентира</w:t>
+      </w:r>
+      <w:r>
+        <w:rPr>
+          <w:rFonts w:ascii="Tahoma" w:hAnsi="Tahoma" w:cs="Tahoma"/>
+          <w:sz w:val="28"/>
+          <w:szCs w:val="28"/>
+        </w:rPr>
+        <w:t>, много семпло и</w:t>
+      </w:r>
+      <w:r>
+        <w:rPr>
+          <w:rFonts w:ascii="Tahoma" w:hAnsi="Tahoma" w:cs="Tahoma"/>
+          <w:sz w:val="28"/>
+          <w:szCs w:val="28"/>
+        </w:rPr>
+        <w:t xml:space="preserve"> просто откъм визуалната ч</w:t>
+      </w:r>
+      <w:r>
+        <w:rPr>
+          <w:rFonts w:ascii="Tahoma" w:hAnsi="Tahoma" w:cs="Tahoma"/>
+          <w:sz w:val="28"/>
+          <w:szCs w:val="28"/>
+        </w:rPr>
+        <w:t>аст</w:t>
+      </w:r>
+      <w:r>
+        <w:rPr>
+          <w:rFonts w:ascii="Tahoma" w:hAnsi="Tahoma" w:cs="Tahoma"/>
+          <w:sz w:val="28"/>
+          <w:szCs w:val="28"/>
+        </w:rPr>
+        <w:t xml:space="preserve">. </w:t>
+      </w:r>
+      <w:r>
+        <w:rPr>
+          <w:rFonts w:ascii="Tahoma" w:hAnsi="Tahoma" w:cs="Tahoma"/>
+          <w:sz w:val="28"/>
+          <w:szCs w:val="28"/>
+        </w:rPr>
+        <w:t>Поради тази причина избрах да използвам един много функционален език за създаване на Android приложения, а именно Basic4Android.</w:t>
       </w:r>
     </w:p>
     <w:p>
@@ -3104,7 +3276,1033 @@
           <w:sz w:val="28"/>
           <w:szCs w:val="28"/>
         </w:rPr>
-        <w:t xml:space="preserve">Резултатът е изпълним код, предназначен за платформа различна от тази, на която е извършена компилацията. Използва се например при създаване на код за вградени системи (embedded systems), както и в Basic4Android,  където няма възможност, или е по-трудно, да се създават програми. </w:t>
+        <w:t>Едни от предимствата на езика са:</w:t>
+      </w:r>
+    </w:p>
+    <w:p>
+      <w:pPr>
+        <w:pStyle w:val="NoSpacing"/>
+        <w:numPr>
+          <w:ilvl w:val="2"/>
+          <w:numId w:val="6"/>
+        </w:numPr>
+        <w:spacing w:after="120" w:line="480" w:lineRule="auto"/>
+        <w:jc w:val="both"/>
+        <w:rPr>
+          <w:rFonts w:ascii="Tahoma" w:hAnsi="Tahoma" w:cs="Tahoma"/>
+          <w:sz w:val="28"/>
+          <w:szCs w:val="28"/>
+        </w:rPr>
+      </w:pPr>
+      <w:r>
+        <w:rPr>
+          <w:rFonts w:ascii="Tahoma" w:hAnsi="Tahoma" w:cs="Tahoma"/>
+          <w:sz w:val="28"/>
+          <w:szCs w:val="28"/>
+        </w:rPr>
+        <w:t>Първото предимство на езика и средата за разработка е п</w:t>
+      </w:r>
+      <w:r>
+        <w:rPr>
+          <w:rFonts w:ascii="Tahoma" w:hAnsi="Tahoma" w:cs="Tahoma"/>
+          <w:sz w:val="28"/>
+          <w:szCs w:val="28"/>
+        </w:rPr>
+        <w:t>рост</w:t>
+      </w:r>
+      <w:r>
+        <w:rPr>
+          <w:rFonts w:ascii="Tahoma" w:hAnsi="Tahoma" w:cs="Tahoma"/>
+          <w:sz w:val="28"/>
+          <w:szCs w:val="28"/>
+        </w:rPr>
+        <w:t>ият</w:t>
+      </w:r>
+      <w:r>
+        <w:rPr>
+          <w:rFonts w:ascii="Tahoma" w:hAnsi="Tahoma" w:cs="Tahoma"/>
+          <w:sz w:val="28"/>
+          <w:szCs w:val="28"/>
+        </w:rPr>
+        <w:t xml:space="preserve">, но в същото време много мощен </w:t>
+      </w:r>
+      <w:r>
+        <w:rPr>
+          <w:rFonts w:ascii="Tahoma" w:hAnsi="Tahoma" w:cs="Tahoma"/>
+          <w:sz w:val="28"/>
+          <w:szCs w:val="28"/>
+          <w:lang w:val="en-US"/>
+        </w:rPr>
+        <w:t>RAD (</w:t>
+      </w:r>
+      <w:r>
+        <w:rPr>
+          <w:rFonts w:ascii="Tahoma" w:hAnsi="Tahoma" w:cs="Tahoma"/>
+          <w:sz w:val="28"/>
+          <w:szCs w:val="28"/>
+          <w:lang w:val="en-US"/>
+        </w:rPr>
+        <w:t>rapid application development</w:t>
+      </w:r>
+      <w:r>
+        <w:rPr>
+          <w:rFonts w:ascii="Tahoma" w:hAnsi="Tahoma" w:cs="Tahoma"/>
+          <w:sz w:val="28"/>
+          <w:szCs w:val="28"/>
+          <w:lang w:val="en-US"/>
+        </w:rPr>
+        <w:t>) tool</w:t>
+      </w:r>
+      <w:r>
+        <w:rPr>
+          <w:rFonts w:ascii="Tahoma" w:hAnsi="Tahoma" w:cs="Tahoma"/>
+          <w:sz w:val="28"/>
+          <w:szCs w:val="28"/>
+        </w:rPr>
+        <w:t xml:space="preserve">, който позволява да програмисти на всякакво ниво бързо да разработват реални приложения, не е трудно да се започне и да се научи – </w:t>
+      </w:r>
+      <w:r>
+        <w:rPr>
+          <w:rFonts w:ascii="Tahoma" w:hAnsi="Tahoma" w:cs="Tahoma"/>
+          <w:sz w:val="28"/>
+          <w:szCs w:val="28"/>
+          <w:lang w:val="en-US"/>
+        </w:rPr>
+        <w:t>IDE-</w:t>
+      </w:r>
+      <w:r>
+        <w:rPr>
+          <w:rFonts w:ascii="Tahoma" w:hAnsi="Tahoma" w:cs="Tahoma"/>
+          <w:sz w:val="28"/>
+          <w:szCs w:val="28"/>
+        </w:rPr>
+        <w:t xml:space="preserve">то и </w:t>
+      </w:r>
+      <w:r>
+        <w:rPr>
+          <w:rFonts w:ascii="Tahoma" w:hAnsi="Tahoma" w:cs="Tahoma"/>
+          <w:sz w:val="28"/>
+          <w:szCs w:val="28"/>
+          <w:lang w:val="en-US"/>
+        </w:rPr>
+        <w:t>framework-</w:t>
+      </w:r>
+      <w:r>
+        <w:rPr>
+          <w:rFonts w:ascii="Tahoma" w:hAnsi="Tahoma" w:cs="Tahoma"/>
+          <w:sz w:val="28"/>
+          <w:szCs w:val="28"/>
+        </w:rPr>
+        <w:t xml:space="preserve">а сами ще ти помогнат да завършиш работата си. </w:t>
+      </w:r>
+    </w:p>
+    <w:p>
+      <w:pPr>
+        <w:pStyle w:val="NoSpacing"/>
+        <w:numPr>
+          <w:ilvl w:val="2"/>
+          <w:numId w:val="6"/>
+        </w:numPr>
+        <w:spacing w:after="120" w:line="480" w:lineRule="auto"/>
+        <w:jc w:val="both"/>
+        <w:rPr>
+          <w:rFonts w:ascii="Tahoma" w:hAnsi="Tahoma" w:cs="Tahoma"/>
+          <w:sz w:val="28"/>
+          <w:szCs w:val="28"/>
+        </w:rPr>
+      </w:pPr>
+      <w:r>
+        <w:rPr>
+          <w:rFonts w:ascii="Tahoma" w:hAnsi="Tahoma" w:cs="Tahoma"/>
+          <w:sz w:val="28"/>
+          <w:szCs w:val="28"/>
+        </w:rPr>
+        <w:lastRenderedPageBreak/>
+        <w:t xml:space="preserve">Цялостна среда за разработка и език за програмиране, фокусиран 100% върху развиването на </w:t>
+      </w:r>
+      <w:r>
+        <w:rPr>
+          <w:rFonts w:ascii="Tahoma" w:hAnsi="Tahoma" w:cs="Tahoma"/>
+          <w:sz w:val="28"/>
+          <w:szCs w:val="28"/>
+          <w:lang w:val="en-US"/>
+        </w:rPr>
+        <w:t xml:space="preserve">Android </w:t>
+      </w:r>
+      <w:r>
+        <w:rPr>
+          <w:rFonts w:ascii="Tahoma" w:hAnsi="Tahoma" w:cs="Tahoma"/>
+          <w:sz w:val="28"/>
+          <w:szCs w:val="28"/>
+        </w:rPr>
+        <w:t>приложения</w:t>
+      </w:r>
+    </w:p>
+    <w:p>
+      <w:pPr>
+        <w:pStyle w:val="NoSpacing"/>
+        <w:numPr>
+          <w:ilvl w:val="2"/>
+          <w:numId w:val="6"/>
+        </w:numPr>
+        <w:spacing w:after="120" w:line="480" w:lineRule="auto"/>
+        <w:jc w:val="both"/>
+        <w:rPr>
+          <w:rFonts w:ascii="Tahoma" w:hAnsi="Tahoma" w:cs="Tahoma"/>
+          <w:sz w:val="28"/>
+          <w:szCs w:val="28"/>
+        </w:rPr>
+      </w:pPr>
+      <w:r>
+        <w:rPr>
+          <w:rFonts w:ascii="Tahoma" w:hAnsi="Tahoma" w:cs="Tahoma"/>
+          <w:sz w:val="28"/>
+          <w:szCs w:val="28"/>
+        </w:rPr>
+        <w:t xml:space="preserve">Компилира се до </w:t>
+      </w:r>
+      <w:r>
+        <w:rPr>
+          <w:rFonts w:ascii="Tahoma" w:hAnsi="Tahoma" w:cs="Tahoma"/>
+          <w:sz w:val="28"/>
+          <w:szCs w:val="28"/>
+          <w:lang w:val="en-US"/>
+        </w:rPr>
+        <w:t xml:space="preserve">native bytecode </w:t>
+      </w:r>
+      <w:r>
+        <w:rPr>
+          <w:rFonts w:ascii="Tahoma" w:hAnsi="Tahoma" w:cs="Tahoma"/>
+          <w:sz w:val="28"/>
+          <w:szCs w:val="28"/>
+        </w:rPr>
+        <w:t xml:space="preserve"> и не са нужни </w:t>
+      </w:r>
+      <w:r>
+        <w:rPr>
+          <w:rFonts w:ascii="Tahoma" w:hAnsi="Tahoma" w:cs="Tahoma"/>
+          <w:sz w:val="28"/>
+          <w:szCs w:val="28"/>
+          <w:lang w:val="en-US"/>
+        </w:rPr>
+        <w:t xml:space="preserve">Runtime </w:t>
+      </w:r>
+      <w:r>
+        <w:rPr>
+          <w:rFonts w:ascii="Tahoma" w:hAnsi="Tahoma" w:cs="Tahoma"/>
+          <w:sz w:val="28"/>
+          <w:szCs w:val="28"/>
+        </w:rPr>
+        <w:t xml:space="preserve">библиотеки. </w:t>
+      </w:r>
+    </w:p>
+    <w:p>
+      <w:pPr>
+        <w:pStyle w:val="NoSpacing"/>
+        <w:numPr>
+          <w:ilvl w:val="2"/>
+          <w:numId w:val="6"/>
+        </w:numPr>
+        <w:spacing w:after="120" w:line="480" w:lineRule="auto"/>
+        <w:jc w:val="both"/>
+        <w:rPr>
+          <w:rFonts w:ascii="Tahoma" w:hAnsi="Tahoma" w:cs="Tahoma"/>
+          <w:sz w:val="28"/>
+          <w:szCs w:val="28"/>
+        </w:rPr>
+      </w:pPr>
+      <w:r>
+        <w:rPr>
+          <w:rFonts w:ascii="Tahoma" w:hAnsi="Tahoma" w:cs="Tahoma"/>
+          <w:sz w:val="28"/>
+          <w:szCs w:val="28"/>
+          <w:lang w:val="en-US"/>
+        </w:rPr>
+        <w:t xml:space="preserve">APK </w:t>
+      </w:r>
+      <w:r>
+        <w:rPr>
+          <w:rFonts w:ascii="Tahoma" w:hAnsi="Tahoma" w:cs="Tahoma"/>
+          <w:sz w:val="28"/>
+          <w:szCs w:val="28"/>
+        </w:rPr>
+        <w:t xml:space="preserve">файловете са същите като </w:t>
+      </w:r>
+      <w:r>
+        <w:rPr>
+          <w:rFonts w:ascii="Tahoma" w:hAnsi="Tahoma" w:cs="Tahoma"/>
+          <w:sz w:val="28"/>
+          <w:szCs w:val="28"/>
+          <w:lang w:val="en-US"/>
+        </w:rPr>
+        <w:t xml:space="preserve">APK </w:t>
+      </w:r>
+      <w:r>
+        <w:rPr>
+          <w:rFonts w:ascii="Tahoma" w:hAnsi="Tahoma" w:cs="Tahoma"/>
+          <w:sz w:val="28"/>
+          <w:szCs w:val="28"/>
+        </w:rPr>
+        <w:t xml:space="preserve">файловете, направени с </w:t>
+      </w:r>
+      <w:r>
+        <w:rPr>
+          <w:rFonts w:ascii="Tahoma" w:hAnsi="Tahoma" w:cs="Tahoma"/>
+          <w:sz w:val="28"/>
+          <w:szCs w:val="28"/>
+          <w:lang w:val="en-US"/>
+        </w:rPr>
+        <w:t>Java / Eclipse</w:t>
+      </w:r>
+    </w:p>
+    <w:p>
+      <w:pPr>
+        <w:pStyle w:val="NoSpacing"/>
+        <w:numPr>
+          <w:ilvl w:val="2"/>
+          <w:numId w:val="6"/>
+        </w:numPr>
+        <w:spacing w:after="120" w:line="480" w:lineRule="auto"/>
+        <w:jc w:val="both"/>
+        <w:rPr>
+          <w:rFonts w:ascii="Tahoma" w:hAnsi="Tahoma" w:cs="Tahoma"/>
+          <w:sz w:val="28"/>
+          <w:szCs w:val="28"/>
+        </w:rPr>
+      </w:pPr>
+      <w:r>
+        <w:rPr>
+          <w:rFonts w:ascii="Tahoma" w:hAnsi="Tahoma" w:cs="Tahoma"/>
+          <w:sz w:val="28"/>
+          <w:szCs w:val="28"/>
+        </w:rPr>
+        <w:t xml:space="preserve">Можеш да преизползваш </w:t>
+      </w:r>
+      <w:r>
+        <w:rPr>
+          <w:rFonts w:ascii="Tahoma" w:hAnsi="Tahoma" w:cs="Tahoma"/>
+          <w:sz w:val="28"/>
+          <w:szCs w:val="28"/>
+          <w:lang w:val="en-US"/>
+        </w:rPr>
+        <w:t xml:space="preserve">Java </w:t>
+      </w:r>
+      <w:r>
+        <w:rPr>
+          <w:rFonts w:ascii="Tahoma" w:hAnsi="Tahoma" w:cs="Tahoma"/>
+          <w:sz w:val="28"/>
+          <w:szCs w:val="28"/>
+        </w:rPr>
+        <w:t xml:space="preserve">код, обгръщайки го като библиотека и да го свържеш от средата за разработка на </w:t>
+      </w:r>
+      <w:r>
+        <w:rPr>
+          <w:rFonts w:ascii="Tahoma" w:hAnsi="Tahoma" w:cs="Tahoma"/>
+          <w:sz w:val="28"/>
+          <w:szCs w:val="28"/>
+          <w:lang w:val="en-US"/>
+        </w:rPr>
+        <w:t xml:space="preserve">B4A </w:t>
+      </w:r>
+      <w:r>
+        <w:rPr>
+          <w:rFonts w:ascii="Tahoma" w:hAnsi="Tahoma" w:cs="Tahoma"/>
+          <w:sz w:val="28"/>
+          <w:szCs w:val="28"/>
+        </w:rPr>
+        <w:t>приложения.</w:t>
+      </w:r>
+    </w:p>
+    <w:p>
+      <w:pPr>
+        <w:pStyle w:val="NoSpacing"/>
+        <w:numPr>
+          <w:ilvl w:val="2"/>
+          <w:numId w:val="6"/>
+        </w:numPr>
+        <w:spacing w:after="120" w:line="480" w:lineRule="auto"/>
+        <w:jc w:val="both"/>
+        <w:rPr>
+          <w:rFonts w:ascii="Tahoma" w:hAnsi="Tahoma" w:cs="Tahoma"/>
+          <w:sz w:val="28"/>
+          <w:szCs w:val="28"/>
+        </w:rPr>
+      </w:pPr>
+      <w:r>
+        <w:rPr>
+          <w:rFonts w:ascii="Tahoma" w:hAnsi="Tahoma" w:cs="Tahoma"/>
+          <w:sz w:val="28"/>
+          <w:szCs w:val="28"/>
+        </w:rPr>
+        <w:t xml:space="preserve">Представянето/производтелността са много близки до тези на приложение, създадено с </w:t>
+      </w:r>
+      <w:r>
+        <w:rPr>
+          <w:rFonts w:ascii="Tahoma" w:hAnsi="Tahoma" w:cs="Tahoma"/>
+          <w:sz w:val="28"/>
+          <w:szCs w:val="28"/>
+          <w:lang w:val="en-US"/>
+        </w:rPr>
+        <w:t>Java</w:t>
+      </w:r>
+    </w:p>
+    <w:p>
+      <w:pPr>
+        <w:pStyle w:val="NoSpacing"/>
+        <w:numPr>
+          <w:ilvl w:val="2"/>
+          <w:numId w:val="6"/>
+        </w:numPr>
+        <w:spacing w:after="120" w:line="480" w:lineRule="auto"/>
+        <w:jc w:val="both"/>
+        <w:rPr>
+          <w:rFonts w:ascii="Tahoma" w:hAnsi="Tahoma" w:cs="Tahoma"/>
+          <w:sz w:val="28"/>
+          <w:szCs w:val="28"/>
+        </w:rPr>
+      </w:pPr>
+      <w:r>
+        <w:rPr>
+          <w:rFonts w:ascii="Tahoma" w:hAnsi="Tahoma" w:cs="Tahoma"/>
+          <w:sz w:val="28"/>
+          <w:szCs w:val="28"/>
+        </w:rPr>
+        <w:t>Обектно-ориентиран език за програмиране</w:t>
+      </w:r>
+    </w:p>
+    <w:p>
+      <w:pPr>
+        <w:pStyle w:val="NoSpacing"/>
+        <w:numPr>
+          <w:ilvl w:val="2"/>
+          <w:numId w:val="6"/>
+        </w:numPr>
+        <w:spacing w:after="120" w:line="480" w:lineRule="auto"/>
+        <w:jc w:val="both"/>
+        <w:rPr>
+          <w:rFonts w:ascii="Tahoma" w:hAnsi="Tahoma" w:cs="Tahoma"/>
+          <w:sz w:val="28"/>
+          <w:szCs w:val="28"/>
+        </w:rPr>
+      </w:pPr>
+      <w:r>
+        <w:rPr>
+          <w:rFonts w:ascii="Tahoma" w:hAnsi="Tahoma" w:cs="Tahoma"/>
+          <w:sz w:val="28"/>
+          <w:szCs w:val="28"/>
+        </w:rPr>
+        <w:t xml:space="preserve">Бърз </w:t>
+      </w:r>
+      <w:r>
+        <w:rPr>
+          <w:rFonts w:ascii="Tahoma" w:hAnsi="Tahoma" w:cs="Tahoma"/>
+          <w:sz w:val="28"/>
+          <w:szCs w:val="28"/>
+          <w:lang w:val="en-US"/>
+        </w:rPr>
+        <w:t xml:space="preserve">debugger, </w:t>
+      </w:r>
+      <w:r>
+        <w:rPr>
+          <w:rFonts w:ascii="Tahoma" w:hAnsi="Tahoma" w:cs="Tahoma"/>
+          <w:sz w:val="28"/>
+          <w:szCs w:val="28"/>
+        </w:rPr>
+        <w:t>поддържащ бърз deployment</w:t>
+      </w:r>
+      <w:r>
+        <w:rPr>
+          <w:rFonts w:ascii="Tahoma" w:hAnsi="Tahoma" w:cs="Tahoma"/>
+          <w:sz w:val="28"/>
+          <w:szCs w:val="28"/>
+        </w:rPr>
+        <w:t xml:space="preserve"> </w:t>
+      </w:r>
+      <w:r>
+        <w:rPr>
+          <w:rFonts w:ascii="Tahoma" w:hAnsi="Tahoma" w:cs="Tahoma"/>
+          <w:sz w:val="28"/>
+          <w:szCs w:val="28"/>
+        </w:rPr>
+        <w:t xml:space="preserve">(процес, който подготвя приложението да работи в </w:t>
+      </w:r>
+      <w:r>
+        <w:rPr>
+          <w:rFonts w:ascii="Tahoma" w:hAnsi="Tahoma" w:cs="Tahoma"/>
+          <w:sz w:val="28"/>
+          <w:szCs w:val="28"/>
+        </w:rPr>
+        <w:t>съответната</w:t>
+      </w:r>
+      <w:r>
+        <w:rPr>
+          <w:rFonts w:ascii="Tahoma" w:hAnsi="Tahoma" w:cs="Tahoma"/>
+          <w:sz w:val="28"/>
+          <w:szCs w:val="28"/>
+        </w:rPr>
+        <w:t xml:space="preserve"> среда – включва инсталация и конфигурация, оптимизиране)</w:t>
+      </w:r>
+      <w:r>
+        <w:rPr>
+          <w:rFonts w:ascii="Tahoma" w:hAnsi="Tahoma" w:cs="Tahoma"/>
+          <w:sz w:val="28"/>
+          <w:szCs w:val="28"/>
+          <w:lang w:val="en-US"/>
+        </w:rPr>
+        <w:t xml:space="preserve">. </w:t>
+      </w:r>
+    </w:p>
+    <w:p>
+      <w:pPr>
+        <w:pStyle w:val="NoSpacing"/>
+        <w:numPr>
+          <w:ilvl w:val="2"/>
+          <w:numId w:val="6"/>
+        </w:numPr>
+        <w:spacing w:after="120" w:line="480" w:lineRule="auto"/>
+        <w:jc w:val="both"/>
+        <w:rPr>
+          <w:rFonts w:ascii="Tahoma" w:hAnsi="Tahoma" w:cs="Tahoma"/>
+          <w:sz w:val="28"/>
+          <w:szCs w:val="28"/>
+        </w:rPr>
+      </w:pPr>
+      <w:r>
+        <w:rPr>
+          <w:rFonts w:ascii="Tahoma" w:hAnsi="Tahoma" w:cs="Tahoma"/>
+          <w:sz w:val="28"/>
+          <w:szCs w:val="28"/>
+          <w:lang w:val="en-US"/>
+        </w:rPr>
+        <w:t>Debugger-</w:t>
+      </w:r>
+      <w:proofErr w:type="gramStart"/>
+      <w:r>
+        <w:rPr>
+          <w:rFonts w:ascii="Tahoma" w:hAnsi="Tahoma" w:cs="Tahoma"/>
+          <w:sz w:val="28"/>
+          <w:szCs w:val="28"/>
+        </w:rPr>
+        <w:t xml:space="preserve">ът  </w:t>
+      </w:r>
+      <w:r>
+        <w:rPr>
+          <w:rFonts w:ascii="Tahoma" w:hAnsi="Tahoma" w:cs="Tahoma"/>
+          <w:sz w:val="28"/>
+          <w:szCs w:val="28"/>
+        </w:rPr>
+        <w:t>също</w:t>
+      </w:r>
+      <w:proofErr w:type="gramEnd"/>
+      <w:r>
+        <w:rPr>
+          <w:rFonts w:ascii="Tahoma" w:hAnsi="Tahoma" w:cs="Tahoma"/>
+          <w:sz w:val="28"/>
+          <w:szCs w:val="28"/>
+        </w:rPr>
+        <w:t xml:space="preserve"> така </w:t>
+      </w:r>
+      <w:r>
+        <w:rPr>
+          <w:rFonts w:ascii="Tahoma" w:hAnsi="Tahoma" w:cs="Tahoma"/>
+          <w:sz w:val="28"/>
+          <w:szCs w:val="28"/>
+        </w:rPr>
+        <w:t xml:space="preserve">е </w:t>
+      </w:r>
+      <w:r>
+        <w:rPr>
+          <w:rFonts w:ascii="Tahoma" w:hAnsi="Tahoma" w:cs="Tahoma"/>
+          <w:sz w:val="28"/>
+          <w:szCs w:val="28"/>
+          <w:lang w:val="en-US"/>
+        </w:rPr>
+        <w:t>step-by-step</w:t>
+      </w:r>
+      <w:r>
+        <w:rPr>
+          <w:rFonts w:ascii="Tahoma" w:hAnsi="Tahoma" w:cs="Tahoma"/>
+          <w:sz w:val="28"/>
+          <w:szCs w:val="28"/>
+        </w:rPr>
+        <w:t>.</w:t>
+      </w:r>
+    </w:p>
+    <w:p>
+      <w:pPr>
+        <w:pStyle w:val="NoSpacing"/>
+        <w:numPr>
+          <w:ilvl w:val="2"/>
+          <w:numId w:val="6"/>
+        </w:numPr>
+        <w:spacing w:after="120" w:line="480" w:lineRule="auto"/>
+        <w:jc w:val="both"/>
+        <w:rPr>
+          <w:rFonts w:ascii="Tahoma" w:hAnsi="Tahoma" w:cs="Tahoma"/>
+          <w:sz w:val="28"/>
+          <w:szCs w:val="28"/>
+        </w:rPr>
+      </w:pPr>
+      <w:r>
+        <w:rPr>
+          <w:rFonts w:ascii="Tahoma" w:hAnsi="Tahoma" w:cs="Tahoma"/>
+          <w:sz w:val="28"/>
+          <w:szCs w:val="28"/>
+          <w:lang w:val="en-US"/>
+        </w:rPr>
+        <w:lastRenderedPageBreak/>
+        <w:t>Debugger</w:t>
+      </w:r>
+      <w:r>
+        <w:rPr>
+          <w:rFonts w:ascii="Tahoma" w:hAnsi="Tahoma" w:cs="Tahoma"/>
+          <w:sz w:val="28"/>
+          <w:szCs w:val="28"/>
+        </w:rPr>
+        <w:t xml:space="preserve">-ът също така </w:t>
+      </w:r>
+      <w:r>
+        <w:rPr>
+          <w:rFonts w:ascii="Tahoma" w:hAnsi="Tahoma" w:cs="Tahoma"/>
+          <w:sz w:val="28"/>
+          <w:szCs w:val="28"/>
+        </w:rPr>
+        <w:t xml:space="preserve">поддържа </w:t>
+      </w:r>
+      <w:r>
+        <w:rPr>
+          <w:rFonts w:ascii="Tahoma" w:hAnsi="Tahoma" w:cs="Tahoma"/>
+          <w:sz w:val="28"/>
+          <w:szCs w:val="28"/>
+          <w:lang w:val="en-US"/>
+        </w:rPr>
+        <w:t>expressions watcher (</w:t>
+      </w:r>
+      <w:r>
+        <w:rPr>
+          <w:rFonts w:ascii="Tahoma" w:hAnsi="Tahoma" w:cs="Tahoma"/>
+          <w:sz w:val="28"/>
+          <w:szCs w:val="28"/>
+        </w:rPr>
+        <w:t xml:space="preserve">минавайки през кода, може да </w:t>
+      </w:r>
+      <w:r>
+        <w:rPr>
+          <w:rFonts w:ascii="Tahoma" w:hAnsi="Tahoma" w:cs="Tahoma"/>
+          <w:sz w:val="28"/>
+          <w:szCs w:val="28"/>
+        </w:rPr>
+        <w:t xml:space="preserve">се </w:t>
+      </w:r>
+      <w:r>
+        <w:rPr>
+          <w:rFonts w:ascii="Tahoma" w:hAnsi="Tahoma" w:cs="Tahoma"/>
+          <w:sz w:val="28"/>
+          <w:szCs w:val="28"/>
+        </w:rPr>
+        <w:t>следи стойността в даден израз/променлива</w:t>
+      </w:r>
+      <w:r>
+        <w:rPr>
+          <w:rFonts w:ascii="Tahoma" w:hAnsi="Tahoma" w:cs="Tahoma"/>
+          <w:sz w:val="28"/>
+          <w:szCs w:val="28"/>
+          <w:lang w:val="en-US"/>
+        </w:rPr>
+        <w:t>)</w:t>
+      </w:r>
+      <w:r>
+        <w:rPr>
+          <w:rFonts w:ascii="Tahoma" w:hAnsi="Tahoma" w:cs="Tahoma"/>
+          <w:sz w:val="28"/>
+          <w:szCs w:val="28"/>
+        </w:rPr>
+        <w:t xml:space="preserve"> </w:t>
+      </w:r>
+    </w:p>
+    <w:p>
+      <w:pPr>
+        <w:pStyle w:val="NoSpacing"/>
+        <w:numPr>
+          <w:ilvl w:val="2"/>
+          <w:numId w:val="6"/>
+        </w:numPr>
+        <w:spacing w:after="120" w:line="480" w:lineRule="auto"/>
+        <w:jc w:val="both"/>
+        <w:rPr>
+          <w:rFonts w:ascii="Tahoma" w:hAnsi="Tahoma" w:cs="Tahoma"/>
+          <w:sz w:val="28"/>
+          <w:szCs w:val="28"/>
+        </w:rPr>
+      </w:pPr>
+      <w:r>
+        <w:rPr>
+          <w:rFonts w:ascii="Tahoma" w:hAnsi="Tahoma" w:cs="Tahoma"/>
+          <w:sz w:val="28"/>
+          <w:szCs w:val="28"/>
+        </w:rPr>
+        <w:t>Изключително разтегателен</w:t>
+      </w:r>
+      <w:r>
+        <w:rPr>
+          <w:rFonts w:ascii="Tahoma" w:hAnsi="Tahoma" w:cs="Tahoma"/>
+          <w:sz w:val="28"/>
+          <w:szCs w:val="28"/>
+        </w:rPr>
+        <w:t xml:space="preserve"> език</w:t>
+      </w:r>
+      <w:r>
+        <w:rPr>
+          <w:rFonts w:ascii="Tahoma" w:hAnsi="Tahoma" w:cs="Tahoma"/>
+          <w:sz w:val="28"/>
+          <w:szCs w:val="28"/>
+        </w:rPr>
+        <w:t xml:space="preserve"> – не те ограничава по никакъв начин, освен големия набор от библиотеки, той поддържа и</w:t>
+      </w:r>
+      <w:r>
+        <w:rPr>
+          <w:rFonts w:ascii="Tahoma" w:hAnsi="Tahoma" w:cs="Tahoma"/>
+          <w:sz w:val="28"/>
+          <w:szCs w:val="28"/>
+        </w:rPr>
+        <w:t xml:space="preserve"> </w:t>
+      </w:r>
+      <w:r>
+        <w:rPr>
+          <w:rFonts w:ascii="Tahoma" w:hAnsi="Tahoma" w:cs="Tahoma"/>
+          <w:sz w:val="28"/>
+          <w:szCs w:val="28"/>
+          <w:lang w:val="en-US"/>
+        </w:rPr>
+        <w:t xml:space="preserve">custom Java </w:t>
+      </w:r>
+      <w:r>
+        <w:rPr>
+          <w:rFonts w:ascii="Tahoma" w:hAnsi="Tahoma" w:cs="Tahoma"/>
+          <w:sz w:val="28"/>
+          <w:szCs w:val="28"/>
+        </w:rPr>
+        <w:t>библиотеки</w:t>
+      </w:r>
+    </w:p>
+    <w:p>
+      <w:pPr>
+        <w:pStyle w:val="NoSpacing"/>
+        <w:numPr>
+          <w:ilvl w:val="2"/>
+          <w:numId w:val="6"/>
+        </w:numPr>
+        <w:spacing w:after="120" w:line="480" w:lineRule="auto"/>
+        <w:jc w:val="both"/>
+        <w:rPr>
+          <w:rFonts w:ascii="Tahoma" w:hAnsi="Tahoma" w:cs="Tahoma"/>
+          <w:sz w:val="28"/>
+          <w:szCs w:val="28"/>
+        </w:rPr>
+      </w:pPr>
+      <w:r>
+        <w:rPr>
+          <w:rFonts w:ascii="Tahoma" w:hAnsi="Tahoma" w:cs="Tahoma"/>
+          <w:sz w:val="28"/>
+          <w:szCs w:val="28"/>
+        </w:rPr>
+        <w:t>Визуален редактор, поддържащ няколко екрана и резолюции</w:t>
+      </w:r>
+    </w:p>
+    <w:p>
+      <w:pPr>
+        <w:pStyle w:val="NoSpacing"/>
+        <w:numPr>
+          <w:ilvl w:val="2"/>
+          <w:numId w:val="6"/>
+        </w:numPr>
+        <w:spacing w:after="120" w:line="480" w:lineRule="auto"/>
+        <w:jc w:val="both"/>
+        <w:rPr>
+          <w:rFonts w:ascii="Tahoma" w:hAnsi="Tahoma" w:cs="Tahoma"/>
+          <w:sz w:val="28"/>
+          <w:szCs w:val="28"/>
+        </w:rPr>
+      </w:pPr>
+      <w:r>
+        <w:rPr>
+          <w:rFonts w:ascii="Tahoma" w:hAnsi="Tahoma" w:cs="Tahoma"/>
+          <w:sz w:val="28"/>
+          <w:szCs w:val="28"/>
+        </w:rPr>
+        <w:t>М</w:t>
+      </w:r>
+      <w:r>
+        <w:rPr>
+          <w:rFonts w:ascii="Tahoma" w:hAnsi="Tahoma" w:cs="Tahoma"/>
+          <w:sz w:val="28"/>
+          <w:szCs w:val="28"/>
+        </w:rPr>
+        <w:t>ощ</w:t>
+      </w:r>
+      <w:r>
+        <w:rPr>
+          <w:rFonts w:ascii="Tahoma" w:hAnsi="Tahoma" w:cs="Tahoma"/>
+          <w:sz w:val="28"/>
+          <w:szCs w:val="28"/>
+        </w:rPr>
+        <w:t>н</w:t>
+      </w:r>
+      <w:r>
+        <w:rPr>
+          <w:rFonts w:ascii="Tahoma" w:hAnsi="Tahoma" w:cs="Tahoma"/>
+          <w:sz w:val="28"/>
+          <w:szCs w:val="28"/>
+        </w:rPr>
+        <w:t>а функционалност за</w:t>
+      </w:r>
+      <w:r>
+        <w:rPr>
+          <w:rFonts w:ascii="Tahoma" w:hAnsi="Tahoma" w:cs="Tahoma"/>
+          <w:sz w:val="28"/>
+          <w:szCs w:val="28"/>
+        </w:rPr>
+        <w:t xml:space="preserve"> дизайнерски </w:t>
+      </w:r>
+      <w:r>
+        <w:rPr>
+          <w:rFonts w:ascii="Tahoma" w:hAnsi="Tahoma" w:cs="Tahoma"/>
+          <w:sz w:val="28"/>
+          <w:szCs w:val="28"/>
+          <w:lang w:val="en-US"/>
+        </w:rPr>
+        <w:t>script-</w:t>
+      </w:r>
+      <w:r>
+        <w:rPr>
+          <w:rFonts w:ascii="Tahoma" w:hAnsi="Tahoma" w:cs="Tahoma"/>
+          <w:sz w:val="28"/>
+          <w:szCs w:val="28"/>
+        </w:rPr>
+        <w:t>ове</w:t>
+      </w:r>
+      <w:r>
+        <w:rPr>
+          <w:rFonts w:ascii="Tahoma" w:hAnsi="Tahoma" w:cs="Tahoma"/>
+          <w:sz w:val="28"/>
+          <w:szCs w:val="28"/>
+        </w:rPr>
+        <w:t>, чрез която лесно се създават сложни макети(</w:t>
+      </w:r>
+      <w:r>
+        <w:rPr>
+          <w:rFonts w:ascii="Tahoma" w:hAnsi="Tahoma" w:cs="Tahoma"/>
+          <w:sz w:val="28"/>
+          <w:szCs w:val="28"/>
+          <w:lang w:val="en-US"/>
+        </w:rPr>
+        <w:t>layouts</w:t>
+      </w:r>
+      <w:r>
+        <w:rPr>
+          <w:rFonts w:ascii="Tahoma" w:hAnsi="Tahoma" w:cs="Tahoma"/>
+          <w:sz w:val="28"/>
+          <w:szCs w:val="28"/>
+        </w:rPr>
+        <w:t>)</w:t>
+      </w:r>
+    </w:p>
+    <w:p>
+      <w:pPr>
+        <w:pStyle w:val="NoSpacing"/>
+        <w:numPr>
+          <w:ilvl w:val="2"/>
+          <w:numId w:val="6"/>
+        </w:numPr>
+        <w:spacing w:after="120" w:line="480" w:lineRule="auto"/>
+        <w:jc w:val="both"/>
+        <w:rPr>
+          <w:rFonts w:ascii="Tahoma" w:hAnsi="Tahoma" w:cs="Tahoma"/>
+          <w:sz w:val="28"/>
+          <w:szCs w:val="28"/>
+        </w:rPr>
+      </w:pPr>
+      <w:r>
+        <w:rPr>
+          <w:rFonts w:ascii="Tahoma" w:hAnsi="Tahoma" w:cs="Tahoma"/>
+          <w:sz w:val="28"/>
+          <w:szCs w:val="28"/>
+        </w:rPr>
+        <w:t xml:space="preserve">Поддържано е от всички </w:t>
+      </w:r>
+      <w:r>
+        <w:rPr>
+          <w:rFonts w:ascii="Tahoma" w:hAnsi="Tahoma" w:cs="Tahoma"/>
+          <w:sz w:val="28"/>
+          <w:szCs w:val="28"/>
+          <w:lang w:val="en-US"/>
+        </w:rPr>
+        <w:t xml:space="preserve">Android </w:t>
+      </w:r>
+      <w:r>
+        <w:rPr>
+          <w:rFonts w:ascii="Tahoma" w:hAnsi="Tahoma" w:cs="Tahoma"/>
+          <w:sz w:val="28"/>
+          <w:szCs w:val="28"/>
+        </w:rPr>
+        <w:t>устройства с андроид над 1.6</w:t>
+      </w:r>
+    </w:p>
+    <w:p>
+      <w:pPr>
+        <w:pStyle w:val="NoSpacing"/>
+        <w:numPr>
+          <w:ilvl w:val="2"/>
+          <w:numId w:val="6"/>
+        </w:numPr>
+        <w:spacing w:after="120" w:line="480" w:lineRule="auto"/>
+        <w:jc w:val="both"/>
+        <w:rPr>
+          <w:rFonts w:ascii="Tahoma" w:hAnsi="Tahoma" w:cs="Tahoma"/>
+          <w:sz w:val="28"/>
+          <w:szCs w:val="28"/>
+        </w:rPr>
+      </w:pPr>
+      <w:r>
+        <w:rPr>
+          <w:rFonts w:ascii="Tahoma" w:hAnsi="Tahoma" w:cs="Tahoma"/>
+          <w:sz w:val="28"/>
+          <w:szCs w:val="28"/>
+        </w:rPr>
+        <w:t>Модерна среда за разработка с вградено автоматично довършване</w:t>
+      </w:r>
+    </w:p>
+    <w:p>
+      <w:pPr>
+        <w:pStyle w:val="NoSpacing"/>
+        <w:numPr>
+          <w:ilvl w:val="2"/>
+          <w:numId w:val="6"/>
+        </w:numPr>
+        <w:spacing w:after="120" w:line="480" w:lineRule="auto"/>
+        <w:jc w:val="both"/>
+        <w:rPr>
+          <w:rFonts w:ascii="Tahoma" w:hAnsi="Tahoma" w:cs="Tahoma"/>
+          <w:sz w:val="28"/>
+          <w:szCs w:val="28"/>
+        </w:rPr>
+      </w:pPr>
+      <w:r>
+        <w:rPr>
+          <w:rFonts w:ascii="Tahoma" w:hAnsi="Tahoma" w:cs="Tahoma"/>
+          <w:sz w:val="28"/>
+          <w:szCs w:val="28"/>
+        </w:rPr>
+        <w:t>Голяма по обем документация и форум, в който при зададен въпрос, се отговаря адекватно и бързо</w:t>
+      </w:r>
+    </w:p>
+    <w:p>
+      <w:pPr>
+        <w:pStyle w:val="NoSpacing"/>
+        <w:numPr>
+          <w:ilvl w:val="2"/>
+          <w:numId w:val="6"/>
+        </w:numPr>
+        <w:spacing w:after="120" w:line="480" w:lineRule="auto"/>
+        <w:jc w:val="both"/>
+        <w:rPr>
+          <w:rFonts w:ascii="Tahoma" w:hAnsi="Tahoma" w:cs="Tahoma"/>
+          <w:sz w:val="28"/>
+          <w:szCs w:val="28"/>
+        </w:rPr>
+      </w:pPr>
+      <w:r>
+        <w:rPr>
+          <w:rFonts w:ascii="Tahoma" w:hAnsi="Tahoma" w:cs="Tahoma"/>
+          <w:sz w:val="28"/>
+          <w:szCs w:val="28"/>
+        </w:rPr>
+        <w:t xml:space="preserve">Можеш да използваш </w:t>
+      </w:r>
+      <w:r>
+        <w:rPr>
+          <w:rFonts w:ascii="Tahoma" w:hAnsi="Tahoma" w:cs="Tahoma"/>
+          <w:sz w:val="28"/>
+          <w:szCs w:val="28"/>
+          <w:lang w:val="en-US"/>
+        </w:rPr>
+        <w:t>B4J</w:t>
+      </w:r>
+      <w:r>
+        <w:rPr>
+          <w:rFonts w:ascii="Tahoma" w:hAnsi="Tahoma" w:cs="Tahoma"/>
+          <w:sz w:val="28"/>
+          <w:szCs w:val="28"/>
+        </w:rPr>
+        <w:t xml:space="preserve"> за да имплементираш </w:t>
+      </w:r>
+      <w:r>
+        <w:rPr>
+          <w:rFonts w:ascii="Tahoma" w:hAnsi="Tahoma" w:cs="Tahoma"/>
+          <w:sz w:val="28"/>
+          <w:szCs w:val="28"/>
+          <w:lang w:val="en-US"/>
+        </w:rPr>
+        <w:t xml:space="preserve">back-end </w:t>
+      </w:r>
+      <w:r>
+        <w:rPr>
+          <w:rFonts w:ascii="Tahoma" w:hAnsi="Tahoma" w:cs="Tahoma"/>
+          <w:sz w:val="28"/>
+          <w:szCs w:val="28"/>
+        </w:rPr>
+        <w:t xml:space="preserve">частта и можеш да използваш </w:t>
+      </w:r>
+      <w:r>
+        <w:rPr>
+          <w:rFonts w:ascii="Tahoma" w:hAnsi="Tahoma" w:cs="Tahoma"/>
+          <w:sz w:val="28"/>
+          <w:szCs w:val="28"/>
+          <w:lang w:val="en-US"/>
+        </w:rPr>
+        <w:t xml:space="preserve">B4I </w:t>
+      </w:r>
+      <w:r>
+        <w:rPr>
+          <w:rFonts w:ascii="Tahoma" w:hAnsi="Tahoma" w:cs="Tahoma"/>
+          <w:sz w:val="28"/>
+          <w:szCs w:val="28"/>
+        </w:rPr>
+        <w:t xml:space="preserve">за да създадеш </w:t>
+      </w:r>
+      <w:r>
+        <w:rPr>
+          <w:rFonts w:ascii="Tahoma" w:hAnsi="Tahoma" w:cs="Tahoma"/>
+          <w:sz w:val="28"/>
+          <w:szCs w:val="28"/>
+        </w:rPr>
+        <w:lastRenderedPageBreak/>
+        <w:t xml:space="preserve">същото решение за </w:t>
+      </w:r>
+      <w:r>
+        <w:rPr>
+          <w:rFonts w:ascii="Tahoma" w:hAnsi="Tahoma" w:cs="Tahoma"/>
+          <w:sz w:val="28"/>
+          <w:szCs w:val="28"/>
+          <w:lang w:val="en-US"/>
+        </w:rPr>
+        <w:t>iOS</w:t>
+      </w:r>
+      <w:r>
+        <w:rPr>
+          <w:rFonts w:ascii="Tahoma" w:hAnsi="Tahoma" w:cs="Tahoma"/>
+          <w:sz w:val="28"/>
+          <w:szCs w:val="28"/>
+        </w:rPr>
+        <w:t>. 80% от кода от всяка от средите за разработка може да се използва в другите две</w:t>
+      </w:r>
+      <w:r>
+        <w:rPr>
+          <w:rFonts w:ascii="Tahoma" w:hAnsi="Tahoma" w:cs="Tahoma"/>
+          <w:sz w:val="28"/>
+          <w:szCs w:val="28"/>
+        </w:rPr>
+        <w:t>.</w:t>
       </w:r>
     </w:p>
     <w:p>
@@ -3124,16 +4322,7 @@
           <w:sz w:val="28"/>
           <w:szCs w:val="28"/>
         </w:rPr>
-        <w:t xml:space="preserve">   B4A включва визуален дизайнер, който опростява процеса на изграждане на потребителски интерфейси, насочени към телефони и таблети с различни размери на екрана. Компилираните програми могат </w:t>
-      </w:r>
-      <w:r>
-        <w:rPr>
-          <w:rFonts w:ascii="Tahoma" w:hAnsi="Tahoma" w:cs="Tahoma"/>
-          <w:sz w:val="28"/>
-          <w:szCs w:val="28"/>
-        </w:rPr>
-        <w:lastRenderedPageBreak/>
-        <w:t>да бъдат тествани в емулатори на AVD Manager или на истински Android устройства, използващи Android Debug Bridge и B4A Bridge.</w:t>
+        <w:t xml:space="preserve"> Езикът е алтернатива на програмирането с Java и Android SDK. Платформата компилира до Java и след това отново го връща като Basic, използва смесен (Cross) компилатор. </w:t>
       </w:r>
     </w:p>
     <w:p>
@@ -3153,23 +4342,7 @@
           <w:sz w:val="28"/>
           <w:szCs w:val="28"/>
         </w:rPr>
-        <w:t>Самият език е подобен на Visual Basic и Visual Basic .NET, но е адаптиран към родната Android среда. Има разлики и прилики с Java, най-големия плюс е, че се пише много бързо и е много функционално, не е гъвкаво колко</w:t>
-      </w:r>
-      <w:r>
-        <w:rPr>
-          <w:rFonts w:ascii="Tahoma" w:hAnsi="Tahoma" w:cs="Tahoma"/>
-          <w:sz w:val="28"/>
-          <w:szCs w:val="28"/>
-        </w:rPr>
-        <w:t>то</w:t>
-      </w:r>
-      <w:r>
-        <w:rPr>
-          <w:rFonts w:ascii="Tahoma" w:hAnsi="Tahoma" w:cs="Tahoma"/>
-          <w:sz w:val="28"/>
-          <w:szCs w:val="28"/>
-        </w:rPr>
-        <w:t xml:space="preserve"> Java, но по отношение на приложението, което е нужно за системата и ще се използва, е нужно просто бързодействие и лесно разгадаване на програмата.</w:t>
+        <w:t xml:space="preserve">Резултатът е изпълним код, предназначен за платформа различна от тази, на която е извършена компилацията. Използва се например при създаване на код за вградени системи (embedded systems), както и в Basic4Android,  където няма възможност, или е по-трудно, да се създават програми. </w:t>
       </w:r>
     </w:p>
     <w:p>
@@ -3189,23 +4362,7 @@
           <w:sz w:val="28"/>
           <w:szCs w:val="28"/>
         </w:rPr>
-        <w:t xml:space="preserve">За да може да работи приложението освен компилатора, който се предоставя с B4A платформата е нужно да се свърже към нея Java JDK, за да може да се установи компилация, Android SDK за да се инсталират платформите и инструментите за версиите на Andoid-а, който ще се използва. Също така най-новата версия на B4A е платена и </w:t>
-      </w:r>
-      <w:r>
-        <w:rPr>
-          <w:rFonts w:ascii="Tahoma" w:hAnsi="Tahoma" w:cs="Tahoma"/>
-          <w:sz w:val="28"/>
-          <w:szCs w:val="28"/>
-        </w:rPr>
-        <w:t xml:space="preserve">е </w:t>
-      </w:r>
-      <w:r>
-        <w:rPr>
-          <w:rFonts w:ascii="Tahoma" w:hAnsi="Tahoma" w:cs="Tahoma"/>
-          <w:sz w:val="28"/>
-          <w:szCs w:val="28"/>
-        </w:rPr>
-        <w:t>нужен лиценз.</w:t>
+        <w:t xml:space="preserve">   B4A включва визуален дизайнер, който опростява процеса на изграждане на потребителски интерфейси, насочени към телефони и таблети с различни размери на екрана. Компилираните програми могат да бъдат тествани в емулатори на AVD Manager или на истински Android устройства, използващи Android Debug Bridge и B4A Bridge.</w:t>
       </w:r>
     </w:p>
     <w:p>
@@ -3225,7 +4382,142 @@
           <w:sz w:val="28"/>
           <w:szCs w:val="28"/>
         </w:rPr>
+        <w:t xml:space="preserve">Самият език е подобен на Visual Basic и Visual Basic .NET, но е адаптиран към родната Android среда. Има разлики и прилики с Java, най-големия </w:t>
+      </w:r>
+      <w:r>
+        <w:rPr>
+          <w:rFonts w:ascii="Tahoma" w:hAnsi="Tahoma" w:cs="Tahoma"/>
+          <w:sz w:val="28"/>
+          <w:szCs w:val="28"/>
+        </w:rPr>
+        <w:lastRenderedPageBreak/>
+        <w:t>плюс е, че се пише много бързо и е много функционално, не е гъвкаво колко</w:t>
+      </w:r>
+      <w:r>
+        <w:rPr>
+          <w:rFonts w:ascii="Tahoma" w:hAnsi="Tahoma" w:cs="Tahoma"/>
+          <w:sz w:val="28"/>
+          <w:szCs w:val="28"/>
+        </w:rPr>
+        <w:t>то</w:t>
+      </w:r>
+      <w:r>
+        <w:rPr>
+          <w:rFonts w:ascii="Tahoma" w:hAnsi="Tahoma" w:cs="Tahoma"/>
+          <w:sz w:val="28"/>
+          <w:szCs w:val="28"/>
+        </w:rPr>
+        <w:t xml:space="preserve"> Java, но по отношение на приложението, което е нужно за системата и ще се използва, е нужно просто бързодействие и лесно разгадаване на програмата.</w:t>
+      </w:r>
+    </w:p>
+    <w:p>
+      <w:pPr>
+        <w:pStyle w:val="NoSpacing"/>
+        <w:spacing w:after="120" w:line="480" w:lineRule="auto"/>
+        <w:jc w:val="both"/>
+        <w:rPr>
+          <w:rFonts w:ascii="Tahoma" w:hAnsi="Tahoma" w:cs="Tahoma"/>
+          <w:sz w:val="28"/>
+          <w:szCs w:val="28"/>
+        </w:rPr>
+      </w:pPr>
+      <w:r>
+        <w:rPr>
+          <w:rFonts w:ascii="Tahoma" w:hAnsi="Tahoma" w:cs="Tahoma"/>
+          <w:sz w:val="28"/>
+          <w:szCs w:val="28"/>
+        </w:rPr>
+        <w:t xml:space="preserve">За да може да работи приложението освен компилатора, който се предоставя с B4A платформата е нужно да се свърже към нея Java JDK, за да може да се установи компилация, Android SDK за да се инсталират платформите и инструментите за версиите на Andoid-а, който ще се използва. Също така най-новата версия на B4A е платена и </w:t>
+      </w:r>
+      <w:r>
+        <w:rPr>
+          <w:rFonts w:ascii="Tahoma" w:hAnsi="Tahoma" w:cs="Tahoma"/>
+          <w:sz w:val="28"/>
+          <w:szCs w:val="28"/>
+        </w:rPr>
+        <w:t xml:space="preserve">е </w:t>
+      </w:r>
+      <w:r>
+        <w:rPr>
+          <w:rFonts w:ascii="Tahoma" w:hAnsi="Tahoma" w:cs="Tahoma"/>
+          <w:sz w:val="28"/>
+          <w:szCs w:val="28"/>
+        </w:rPr>
+        <w:t>нужен лиценз.</w:t>
+      </w:r>
+    </w:p>
+    <w:p>
+      <w:pPr>
+        <w:pStyle w:val="NoSpacing"/>
+        <w:spacing w:after="120" w:line="480" w:lineRule="auto"/>
+        <w:jc w:val="both"/>
+        <w:rPr>
+          <w:rFonts w:ascii="Tahoma" w:hAnsi="Tahoma" w:cs="Tahoma"/>
+          <w:sz w:val="28"/>
+          <w:szCs w:val="28"/>
+        </w:rPr>
+      </w:pPr>
+      <w:r>
+        <w:rPr>
+          <w:rFonts w:ascii="Tahoma" w:hAnsi="Tahoma" w:cs="Tahoma"/>
+          <w:sz w:val="28"/>
+          <w:szCs w:val="28"/>
+        </w:rPr>
         <w:t>По желание може да се използва B4A-Bridge, което компилира на устройството безконтактно чрез Wireless връзка, ако двете устройства са в една и съща мрежа.  Може да се изтегли от Google Play безплатно.</w:t>
+      </w:r>
+    </w:p>
+    <w:p>
+      <w:pPr>
+        <w:pStyle w:val="NoSpacing"/>
+        <w:spacing w:after="120" w:line="480" w:lineRule="auto"/>
+        <w:jc w:val="both"/>
+        <w:rPr>
+          <w:rFonts w:ascii="Tahoma" w:hAnsi="Tahoma" w:cs="Tahoma"/>
+          <w:sz w:val="28"/>
+          <w:szCs w:val="28"/>
+        </w:rPr>
+      </w:pPr>
+      <w:r>
+        <w:rPr>
+          <w:rFonts w:ascii="Tahoma" w:hAnsi="Tahoma" w:cs="Tahoma"/>
+          <w:sz w:val="28"/>
+          <w:szCs w:val="28"/>
+          <w:lang w:val="en-US"/>
+        </w:rPr>
+        <w:t xml:space="preserve">B4A </w:t>
+      </w:r>
+      <w:r>
+        <w:rPr>
+          <w:rFonts w:ascii="Tahoma" w:hAnsi="Tahoma" w:cs="Tahoma"/>
+          <w:sz w:val="28"/>
+          <w:szCs w:val="28"/>
+        </w:rPr>
+        <w:t xml:space="preserve">има пробна версия, която може да се използва 30дни и то не с всички функционалности, както ако се закупи. Може да се закупи стандартна версия, която включва поддръжка само 2 месеца, а може и </w:t>
+      </w:r>
+      <w:r>
+        <w:rPr>
+          <w:rFonts w:ascii="Tahoma" w:hAnsi="Tahoma" w:cs="Tahoma"/>
+          <w:sz w:val="28"/>
+          <w:szCs w:val="28"/>
+          <w:lang w:val="en-US"/>
+        </w:rPr>
+        <w:t xml:space="preserve">Enterprise </w:t>
+      </w:r>
+      <w:r>
+        <w:rPr>
+          <w:rFonts w:ascii="Tahoma" w:hAnsi="Tahoma" w:cs="Tahoma"/>
+          <w:sz w:val="28"/>
+          <w:szCs w:val="28"/>
+        </w:rPr>
+        <w:t xml:space="preserve">верия, </w:t>
+      </w:r>
+      <w:r>
+        <w:rPr>
+          <w:rFonts w:ascii="Tahoma" w:hAnsi="Tahoma" w:cs="Tahoma"/>
+          <w:sz w:val="28"/>
+          <w:szCs w:val="28"/>
+        </w:rPr>
+        <w:t>включваща актуализиране на софтуера 2 години.</w:t>
       </w:r>
     </w:p>
     <w:p>
@@ -3301,19 +4593,6 @@
         </w:rPr>
         <w:t xml:space="preserve"> г.   </w:t>
       </w:r>
-    </w:p>
-    <w:p>
-      <w:pPr>
-        <w:pStyle w:val="NoSpacing"/>
-        <w:spacing w:after="120" w:line="480" w:lineRule="auto"/>
-        <w:jc w:val="both"/>
-        <w:rPr>
-          <w:rFonts w:ascii="Tahoma" w:hAnsi="Tahoma" w:cs="Tahoma"/>
-          <w:sz w:val="28"/>
-          <w:szCs w:val="28"/>
-          <w:lang w:val="en-US"/>
-        </w:rPr>
-      </w:pPr>
       <w:bookmarkStart w:id="11" w:name="_GoBack"/>
       <w:bookmarkEnd w:id="11"/>
     </w:p>
@@ -3388,7 +4667,7 @@
           <w:rPr>
             <w:noProof/>
           </w:rPr>
-          <w:t>12</w:t>
+          <w:t>16</w:t>
         </w:r>
         <w:r>
           <w:rPr>
@@ -3787,7 +5066,7 @@
   <w:abstractNum w:abstractNumId="3" w15:restartNumberingAfterBreak="0">
     <w:nsid w:val="1D824541"/>
     <w:multiLevelType w:val="hybridMultilevel"/>
-    <w:tmpl w:val="69BE12AE"/>
+    <w:tmpl w:val="BC94141A"/>
     <w:lvl w:ilvl="0" w:tplc="04090001">
       <w:start w:val="1"/>
       <w:numFmt w:val="bullet"/>
@@ -3824,7 +5103,7 @@
         <w:rFonts w:ascii="Wingdings" w:hAnsi="Wingdings" w:hint="default"/>
       </w:rPr>
     </w:lvl>
-    <w:lvl w:ilvl="3" w:tplc="04090001" w:tentative="1">
+    <w:lvl w:ilvl="3" w:tplc="04090001">
       <w:start w:val="1"/>
       <w:numFmt w:val="bullet"/>
       <w:lvlText w:val=""/>
@@ -3836,7 +5115,7 @@
         <w:rFonts w:ascii="Symbol" w:hAnsi="Symbol" w:hint="default"/>
       </w:rPr>
     </w:lvl>
-    <w:lvl w:ilvl="4" w:tplc="04090003" w:tentative="1">
+    <w:lvl w:ilvl="4" w:tplc="04090003">
       <w:start w:val="1"/>
       <w:numFmt w:val="bullet"/>
       <w:lvlText w:val="o"/>
@@ -5110,7 +6389,7 @@
 </file>
 
 <file path=customXml/itemProps1.xml><?xml version="1.0" encoding="utf-8"?>
-<ds:datastoreItem xmlns:ds="http://schemas.openxmlformats.org/officeDocument/2006/customXml" ds:itemID="{2DE382E1-923A-4122-BE73-A8D50D2AF82C}">
+<ds:datastoreItem xmlns:ds="http://schemas.openxmlformats.org/officeDocument/2006/customXml" ds:itemID="{CAFCD51E-05B4-409B-BCC3-9E5CC8860F64}">
   <ds:schemaRefs>
     <ds:schemaRef ds:uri="http://schemas.openxmlformats.org/officeDocument/2006/bibliography"/>
   </ds:schemaRefs>

</xml_diff>

<commit_message>
start printing  when the service runs in background
</commit_message>
<xml_diff>
--- a/Дипломна работа.docx
+++ b/Дипломна работа.docx
@@ -7109,6 +7109,73 @@
     </w:p>
     <w:p>
       <w:pPr>
+        <w:pStyle w:val="NoSpacing"/>
+        <w:spacing w:after="120" w:line="480" w:lineRule="auto"/>
+        <w:jc w:val="both"/>
+        <w:rPr>
+          <w:rFonts w:ascii="Tahoma" w:hAnsi="Tahoma" w:cs="Tahoma"/>
+          <w:sz w:val="28"/>
+          <w:szCs w:val="28"/>
+          <w:lang w:val="en-US"/>
+        </w:rPr>
+      </w:pPr>
+      <w:r>
+        <w:rPr>
+          <w:rFonts w:ascii="Tahoma" w:hAnsi="Tahoma" w:cs="Tahoma"/>
+          <w:sz w:val="28"/>
+          <w:szCs w:val="28"/>
+        </w:rPr>
+        <w:lastRenderedPageBreak/>
+        <w:t>Има и драйвер за виртуален принтер, който или запазва касовата бележка като файл(.</w:t>
+      </w:r>
+      <w:r>
+        <w:rPr>
+          <w:rFonts w:ascii="Tahoma" w:hAnsi="Tahoma" w:cs="Tahoma"/>
+          <w:sz w:val="28"/>
+          <w:szCs w:val="28"/>
+          <w:lang w:val="en-US"/>
+        </w:rPr>
+        <w:t>txt</w:t>
+      </w:r>
+      <w:r>
+        <w:rPr>
+          <w:rFonts w:ascii="Tahoma" w:hAnsi="Tahoma" w:cs="Tahoma"/>
+          <w:sz w:val="28"/>
+          <w:szCs w:val="28"/>
+        </w:rPr>
+        <w:t xml:space="preserve">) или я визуализира на екрана на устройството, използвайки библиотеката </w:t>
+      </w:r>
+      <w:r>
+        <w:rPr>
+          <w:rFonts w:ascii="Tahoma" w:hAnsi="Tahoma" w:cs="Tahoma"/>
+          <w:sz w:val="28"/>
+          <w:szCs w:val="28"/>
+          <w:lang w:val="en-US"/>
+        </w:rPr>
+        <w:t>ScrollView2D.</w:t>
+      </w:r>
+    </w:p>
+    <w:p>
+      <w:pPr>
+        <w:rPr>
+          <w:rFonts w:ascii="Tahoma" w:hAnsi="Tahoma" w:cs="Tahoma"/>
+          <w:sz w:val="28"/>
+          <w:szCs w:val="28"/>
+          <w:lang w:val="en-US"/>
+        </w:rPr>
+      </w:pPr>
+      <w:r>
+        <w:rPr>
+          <w:rFonts w:ascii="Tahoma" w:hAnsi="Tahoma" w:cs="Tahoma"/>
+          <w:sz w:val="28"/>
+          <w:szCs w:val="28"/>
+          <w:lang w:val="en-US"/>
+        </w:rPr>
+        <w:br w:type="page"/>
+      </w:r>
+    </w:p>
+    <w:p>
+      <w:pPr>
         <w:pStyle w:val="Heading2"/>
         <w:spacing w:after="120" w:line="480" w:lineRule="auto"/>
         <w:rPr>
@@ -9386,18 +9453,6 @@
     </w:p>
     <w:p>
       <w:pPr>
-        <w:spacing w:after="120" w:line="480" w:lineRule="auto"/>
-        <w:ind w:left="1800"/>
-        <w:rPr>
-          <w:rFonts w:ascii="Tahoma" w:hAnsi="Tahoma" w:cs="Tahoma"/>
-          <w:sz w:val="28"/>
-          <w:szCs w:val="28"/>
-          <w:lang w:eastAsia="ar-SA"/>
-        </w:rPr>
-      </w:pPr>
-    </w:p>
-    <w:p>
-      <w:pPr>
         <w:pStyle w:val="ListParagraph"/>
         <w:numPr>
           <w:ilvl w:val="0"/>
@@ -14245,7 +14300,27 @@
           <w:szCs w:val="28"/>
           <w:lang w:val="en-US"/>
         </w:rPr>
-        <w:t>&lt;item&gt;”</w:t>
+        <w:t>&lt;item</w:t>
+      </w:r>
+      <w:r>
+        <w:rPr>
+          <w:rFonts w:ascii="Tahoma" w:hAnsi="Tahoma" w:cs="Tahoma"/>
+          <w:sz w:val="28"/>
+          <w:szCs w:val="28"/>
+          <w:lang w:val="en-US"/>
+        </w:rPr>
+        <w:t>name</w:t>
+      </w:r>
+      <w:bookmarkStart w:id="48" w:name="_GoBack"/>
+      <w:bookmarkEnd w:id="48"/>
+      <w:r>
+        <w:rPr>
+          <w:rFonts w:ascii="Tahoma" w:hAnsi="Tahoma" w:cs="Tahoma"/>
+          <w:sz w:val="28"/>
+          <w:szCs w:val="28"/>
+          <w:lang w:val="en-US"/>
+        </w:rPr>
+        <w:t>&gt;”</w:t>
       </w:r>
       <w:r>
         <w:rPr>
@@ -15477,7 +15552,27 @@
           <w:szCs w:val="28"/>
           <w:lang w:eastAsia="ar-SA"/>
         </w:rPr>
-        <w:t xml:space="preserve"> с цветовете, които изберем и коефициентът на закръгляне на ръбовете на дадения обект.</w:t>
+        <w:t xml:space="preserve"> с цветове</w:t>
+      </w:r>
+      <w:r>
+        <w:rPr>
+          <w:rFonts w:ascii="Tahoma" w:eastAsia="Times New Roman" w:hAnsi="Tahoma" w:cs="Tahoma"/>
+          <w:bCs/>
+          <w:sz w:val="28"/>
+          <w:szCs w:val="28"/>
+          <w:lang w:eastAsia="ar-SA"/>
+        </w:rPr>
+        <w:t>те, които изберем и коефициентa</w:t>
+      </w:r>
+      <w:r>
+        <w:rPr>
+          <w:rFonts w:ascii="Tahoma" w:eastAsia="Times New Roman" w:hAnsi="Tahoma" w:cs="Tahoma"/>
+          <w:bCs/>
+          <w:sz w:val="28"/>
+          <w:szCs w:val="28"/>
+          <w:lang w:eastAsia="ar-SA"/>
+        </w:rPr>
+        <w:t xml:space="preserve"> на закръгляне на ръбовете на дадения обект.</w:t>
       </w:r>
     </w:p>
     <w:p>
@@ -15708,9 +15803,9 @@
           <w:lang w:val="bg-BG"/>
         </w:rPr>
       </w:pPr>
-      <w:bookmarkStart w:id="48" w:name="_Toc507527708"/>
-      <w:bookmarkStart w:id="49" w:name="_Toc535317232"/>
-      <w:bookmarkStart w:id="50" w:name="_Toc1391091"/>
+      <w:bookmarkStart w:id="49" w:name="_Toc507527708"/>
+      <w:bookmarkStart w:id="50" w:name="_Toc535317232"/>
+      <w:bookmarkStart w:id="51" w:name="_Toc1391091"/>
       <w:r>
         <w:rPr>
           <w:rFonts w:ascii="Tahoma" w:hAnsi="Tahoma" w:cs="Tahoma"/>
@@ -15719,9 +15814,9 @@
         <w:lastRenderedPageBreak/>
         <w:t>ЧЕТВЪРТА ГЛАВА</w:t>
       </w:r>
-      <w:bookmarkEnd w:id="48"/>
       <w:bookmarkEnd w:id="49"/>
       <w:bookmarkEnd w:id="50"/>
+      <w:bookmarkEnd w:id="51"/>
     </w:p>
     <w:p>
       <w:pPr>
@@ -15736,9 +15831,9 @@
           <w:lang w:val="bg-BG"/>
         </w:rPr>
       </w:pPr>
-      <w:bookmarkStart w:id="51" w:name="_Toc507527709"/>
-      <w:bookmarkStart w:id="52" w:name="_Toc535317233"/>
-      <w:bookmarkStart w:id="53" w:name="_Toc1391092"/>
+      <w:bookmarkStart w:id="52" w:name="_Toc507527709"/>
+      <w:bookmarkStart w:id="53" w:name="_Toc535317233"/>
+      <w:bookmarkStart w:id="54" w:name="_Toc1391092"/>
       <w:r>
         <w:rPr>
           <w:rFonts w:ascii="Tahoma" w:hAnsi="Tahoma" w:cs="Tahoma"/>
@@ -15746,9 +15841,9 @@
         </w:rPr>
         <w:t>РЪКОВОДСТВО ЗА ПОТРЕБИТЕЛЯ</w:t>
       </w:r>
-      <w:bookmarkEnd w:id="51"/>
       <w:bookmarkEnd w:id="52"/>
       <w:bookmarkEnd w:id="53"/>
+      <w:bookmarkEnd w:id="54"/>
     </w:p>
     <w:p>
       <w:pPr>
@@ -16734,8 +16829,6 @@
           </wp:inline>
         </w:drawing>
       </w:r>
-      <w:bookmarkStart w:id="54" w:name="_GoBack"/>
-      <w:bookmarkEnd w:id="54"/>
     </w:p>
     <w:p>
       <w:pPr>
@@ -17805,11 +17898,7 @@
           <w:lang w:eastAsia="ar-SA"/>
         </w:rPr>
       </w:pPr>
-    </w:p>
-    <w:p>
-      <w:pPr>
-        <w:spacing w:after="120" w:line="480" w:lineRule="auto"/>
-        <w:jc w:val="both"/>
+      <w:r>
         <w:rPr>
           <w:rFonts w:ascii="Tahoma" w:eastAsia="Times New Roman" w:hAnsi="Tahoma" w:cs="Tahoma"/>
           <w:bCs/>
@@ -17817,16 +17906,90 @@
           <w:szCs w:val="28"/>
           <w:lang w:eastAsia="ar-SA"/>
         </w:rPr>
-      </w:pPr>
+        <w:t xml:space="preserve">Когато сме оставили апликацията във фонов режим или я изключим, </w:t>
+      </w:r>
       <w:r>
         <w:rPr>
           <w:rFonts w:ascii="Tahoma" w:eastAsia="Times New Roman" w:hAnsi="Tahoma" w:cs="Tahoma"/>
           <w:bCs/>
           <w:sz w:val="28"/>
           <w:szCs w:val="28"/>
+          <w:lang w:val="en-US" w:eastAsia="ar-SA"/>
+        </w:rPr>
+        <w:t xml:space="preserve">service-a </w:t>
+      </w:r>
+      <w:r>
+        <w:rPr>
+          <w:rFonts w:ascii="Tahoma" w:eastAsia="Times New Roman" w:hAnsi="Tahoma" w:cs="Tahoma"/>
+          <w:bCs/>
+          <w:sz w:val="28"/>
+          <w:szCs w:val="28"/>
           <w:lang w:eastAsia="ar-SA"/>
         </w:rPr>
-        <w:t>За да го спрем изцяло или трябва да спрем приложението от настройките принудително, или трябва да се влезе в приложението и от началният екран да цъкнем бутона за връщане назад и да потвърдим, че искаме да излезем.</w:t>
+        <w:t xml:space="preserve">ще пусне отново </w:t>
+      </w:r>
+      <w:r>
+        <w:rPr>
+          <w:rFonts w:ascii="Tahoma" w:eastAsia="Times New Roman" w:hAnsi="Tahoma" w:cs="Tahoma"/>
+          <w:bCs/>
+          <w:sz w:val="28"/>
+          <w:szCs w:val="28"/>
+          <w:lang w:val="en-US" w:eastAsia="ar-SA"/>
+        </w:rPr>
+        <w:t>Activity-</w:t>
+      </w:r>
+      <w:r>
+        <w:rPr>
+          <w:rFonts w:ascii="Tahoma" w:eastAsia="Times New Roman" w:hAnsi="Tahoma" w:cs="Tahoma"/>
+          <w:bCs/>
+          <w:sz w:val="28"/>
+          <w:szCs w:val="28"/>
+          <w:lang w:eastAsia="ar-SA"/>
+        </w:rPr>
+        <w:t>то и ще изпрати данните за принтиране.</w:t>
+      </w:r>
+    </w:p>
+    <w:p>
+      <w:pPr>
+        <w:spacing w:after="120" w:line="480" w:lineRule="auto"/>
+        <w:jc w:val="both"/>
+        <w:rPr>
+          <w:rFonts w:ascii="Tahoma" w:eastAsia="Times New Roman" w:hAnsi="Tahoma" w:cs="Tahoma"/>
+          <w:bCs/>
+          <w:sz w:val="28"/>
+          <w:szCs w:val="28"/>
+          <w:lang w:eastAsia="ar-SA"/>
+        </w:rPr>
+      </w:pPr>
+      <w:r>
+        <w:rPr>
+          <w:rFonts w:ascii="Tahoma" w:eastAsia="Times New Roman" w:hAnsi="Tahoma" w:cs="Tahoma"/>
+          <w:bCs/>
+          <w:sz w:val="28"/>
+          <w:szCs w:val="28"/>
+          <w:lang w:eastAsia="ar-SA"/>
+        </w:rPr>
+        <w:t>За да го спрем изцяло или трябва да спрем приложението от настройките принудително, или трябва да се вле</w:t>
+      </w:r>
+      <w:r>
+        <w:rPr>
+          <w:rFonts w:ascii="Tahoma" w:eastAsia="Times New Roman" w:hAnsi="Tahoma" w:cs="Tahoma"/>
+          <w:bCs/>
+          <w:sz w:val="28"/>
+          <w:szCs w:val="28"/>
+          <w:lang w:eastAsia="ar-SA"/>
+        </w:rPr>
+        <w:t>зе в приложението и от началния</w:t>
+      </w:r>
+      <w:r>
+        <w:rPr>
+          <w:rFonts w:ascii="Tahoma" w:eastAsia="Times New Roman" w:hAnsi="Tahoma" w:cs="Tahoma"/>
+          <w:bCs/>
+          <w:sz w:val="28"/>
+          <w:szCs w:val="28"/>
+          <w:lang w:eastAsia="ar-SA"/>
+        </w:rPr>
+        <w:t xml:space="preserve"> екран да цъкнем бутона за връщане назад и да потвърдим, че искаме да излезем.</w:t>
       </w:r>
     </w:p>
     <w:p>
@@ -19806,7 +19969,7 @@
           <w:rPr>
             <w:noProof/>
           </w:rPr>
-          <w:t>65</w:t>
+          <w:t>58</w:t>
         </w:r>
         <w:r>
           <w:rPr>
@@ -24119,7 +24282,7 @@
 </file>
 
 <file path=customXml/itemProps1.xml><?xml version="1.0" encoding="utf-8"?>
-<ds:datastoreItem xmlns:ds="http://schemas.openxmlformats.org/officeDocument/2006/customXml" ds:itemID="{704C2445-4308-4F56-A062-88BEBB76E732}">
+<ds:datastoreItem xmlns:ds="http://schemas.openxmlformats.org/officeDocument/2006/customXml" ds:itemID="{2C6F40CA-D69B-401C-A80C-BD2B7FCCA939}">
   <ds:schemaRefs>
     <ds:schemaRef ds:uri="http://schemas.openxmlformats.org/officeDocument/2006/bibliography"/>
   </ds:schemaRefs>

</xml_diff>

<commit_message>
Fix bug when printing less items than previous printing(didnt clean the itemcart)
</commit_message>
<xml_diff>
--- a/Дипломна работа.docx
+++ b/Дипломна работа.docx
@@ -11675,7 +11675,23 @@
           <w:sz w:val="28"/>
           <w:szCs w:val="28"/>
         </w:rPr>
-        <w:t xml:space="preserve">При избиране на език всеки текст от приложението се превежда, като се взима дадения израз от </w:t>
+        <w:t>При избиране на език всеки текст от приложението се превежда,</w:t>
+      </w:r>
+      <w:r>
+        <w:rPr>
+          <w:rFonts w:ascii="Tahoma" w:hAnsi="Tahoma" w:cs="Tahoma"/>
+          <w:sz w:val="28"/>
+          <w:szCs w:val="28"/>
+        </w:rPr>
+        <w:t xml:space="preserve"> както и касовите бележки, които ще се издават,</w:t>
+      </w:r>
+      <w:r>
+        <w:rPr>
+          <w:rFonts w:ascii="Tahoma" w:hAnsi="Tahoma" w:cs="Tahoma"/>
+          <w:sz w:val="28"/>
+          <w:szCs w:val="28"/>
+        </w:rPr>
+        <w:t xml:space="preserve"> като се взима дадения израз от </w:t>
       </w:r>
       <w:r>
         <w:rPr>
@@ -11719,6 +11735,8 @@
         </w:rPr>
         <w:t xml:space="preserve"> чрез </w:t>
       </w:r>
+      <w:bookmarkStart w:id="48" w:name="_GoBack"/>
+      <w:bookmarkEnd w:id="48"/>
       <w:r>
         <w:rPr>
           <w:rFonts w:ascii="Tahoma" w:hAnsi="Tahoma" w:cs="Tahoma"/>
@@ -12853,6 +12871,10 @@
         <w:jc w:val="both"/>
       </w:pPr>
       <w:r>
+        <w:rPr>
+          <w:noProof/>
+          <w:lang w:eastAsia="bg-BG"/>
+        </w:rPr>
         <w:drawing>
           <wp:inline distT="0" distB="0" distL="0" distR="0">
             <wp:extent cx="4932680" cy="3583172"/>
@@ -13323,15 +13345,7 @@
           <w:sz w:val="28"/>
           <w:szCs w:val="28"/>
         </w:rPr>
-        <w:t xml:space="preserve">и </w:t>
-      </w:r>
-      <w:r>
-        <w:rPr>
-          <w:rFonts w:ascii="Tahoma" w:hAnsi="Tahoma" w:cs="Tahoma"/>
-          <w:sz w:val="28"/>
-          <w:szCs w:val="28"/>
-        </w:rPr>
-        <w:t>за командите за форматиране</w:t>
+        <w:t>и за командите за форматиране</w:t>
       </w:r>
       <w:r>
         <w:rPr>
@@ -15874,9 +15888,9 @@
           <w:lang w:val="bg-BG"/>
         </w:rPr>
       </w:pPr>
-      <w:bookmarkStart w:id="48" w:name="_Toc507527708"/>
-      <w:bookmarkStart w:id="49" w:name="_Toc535317232"/>
-      <w:bookmarkStart w:id="50" w:name="_Toc1391091"/>
+      <w:bookmarkStart w:id="49" w:name="_Toc507527708"/>
+      <w:bookmarkStart w:id="50" w:name="_Toc535317232"/>
+      <w:bookmarkStart w:id="51" w:name="_Toc1391091"/>
       <w:r>
         <w:rPr>
           <w:rFonts w:ascii="Tahoma" w:hAnsi="Tahoma" w:cs="Tahoma"/>
@@ -15885,9 +15899,9 @@
         <w:lastRenderedPageBreak/>
         <w:t>ЧЕТВЪРТА ГЛАВА</w:t>
       </w:r>
-      <w:bookmarkEnd w:id="48"/>
       <w:bookmarkEnd w:id="49"/>
       <w:bookmarkEnd w:id="50"/>
+      <w:bookmarkEnd w:id="51"/>
     </w:p>
     <w:p>
       <w:pPr>
@@ -15902,9 +15916,9 @@
           <w:lang w:val="bg-BG"/>
         </w:rPr>
       </w:pPr>
-      <w:bookmarkStart w:id="51" w:name="_Toc507527709"/>
-      <w:bookmarkStart w:id="52" w:name="_Toc535317233"/>
-      <w:bookmarkStart w:id="53" w:name="_Toc1391092"/>
+      <w:bookmarkStart w:id="52" w:name="_Toc507527709"/>
+      <w:bookmarkStart w:id="53" w:name="_Toc535317233"/>
+      <w:bookmarkStart w:id="54" w:name="_Toc1391092"/>
       <w:r>
         <w:rPr>
           <w:rFonts w:ascii="Tahoma" w:hAnsi="Tahoma" w:cs="Tahoma"/>
@@ -15912,9 +15926,9 @@
         </w:rPr>
         <w:t>РЪКОВОДСТВО ЗА ПОТРЕБИТЕЛЯ</w:t>
       </w:r>
-      <w:bookmarkEnd w:id="51"/>
       <w:bookmarkEnd w:id="52"/>
       <w:bookmarkEnd w:id="53"/>
+      <w:bookmarkEnd w:id="54"/>
     </w:p>
     <w:p>
       <w:pPr>
@@ -18454,9 +18468,7 @@
           </wp:inline>
         </w:drawing>
       </w:r>
-      <w:bookmarkStart w:id="54" w:name="_Toc507527710"/>
-      <w:bookmarkStart w:id="55" w:name="_GoBack"/>
-      <w:bookmarkEnd w:id="55"/>
+      <w:bookmarkStart w:id="55" w:name="_Toc507527710"/>
     </w:p>
     <w:p>
       <w:pPr>
@@ -18480,7 +18492,7 @@
         <w:lastRenderedPageBreak/>
         <w:t>Заключение</w:t>
       </w:r>
-      <w:bookmarkEnd w:id="54"/>
+      <w:bookmarkEnd w:id="55"/>
       <w:bookmarkEnd w:id="56"/>
     </w:p>
     <w:p>
@@ -20320,7 +20332,7 @@
           <w:rPr>
             <w:noProof/>
           </w:rPr>
-          <w:t>64</w:t>
+          <w:t>36</w:t>
         </w:r>
         <w:r>
           <w:rPr>
@@ -24456,6 +24468,7 @@
   <w:style w:type="character" w:default="1" w:styleId="DefaultParagraphFont">
     <w:name w:val="Default Paragraph Font"/>
     <w:uiPriority w:val="1"/>
+    <w:semiHidden/>
     <w:unhideWhenUsed/>
   </w:style>
   <w:style w:type="table" w:default="1" w:styleId="TableNormal">
@@ -25185,7 +25198,7 @@
 </file>
 
 <file path=customXml/itemProps1.xml><?xml version="1.0" encoding="utf-8"?>
-<ds:datastoreItem xmlns:ds="http://schemas.openxmlformats.org/officeDocument/2006/customXml" ds:itemID="{B1A9BA0D-C38D-4FFE-9DA4-EC45898FF15B}">
+<ds:datastoreItem xmlns:ds="http://schemas.openxmlformats.org/officeDocument/2006/customXml" ds:itemID="{CD9D220A-044B-4F67-97C3-F5EFCF5284C7}">
   <ds:schemaRefs>
     <ds:schemaRef ds:uri="http://schemas.openxmlformats.org/officeDocument/2006/bibliography"/>
   </ds:schemaRefs>

</xml_diff>